<commit_message>
Atualização na documentação, função de colocar comentario no post esta funcionando
</commit_message>
<xml_diff>
--- a/Documentação/Documentação - Projeto pessoal.docx
+++ b/Documentação/Documentação - Projeto pessoal.docx
@@ -15,8 +15,16 @@
         <w:rPr>
           <w:rFonts w:ascii="Arial" w:hAnsi="Arial" w:cs="Arial"/>
         </w:rPr>
-        <w:t>São Paulo Tech School</w:t>
-      </w:r>
+        <w:t xml:space="preserve">São Paulo Tech </w:t>
+      </w:r>
+      <w:proofErr w:type="spellStart"/>
+      <w:r>
+        <w:rPr>
+          <w:rFonts w:ascii="Arial" w:hAnsi="Arial" w:cs="Arial"/>
+        </w:rPr>
+        <w:t>School</w:t>
+      </w:r>
+      <w:proofErr w:type="spellEnd"/>
     </w:p>
     <w:p>
       <w:pPr>
@@ -481,30 +489,24 @@
         </w:rPr>
         <w:tab/>
       </w:r>
-      <w:r>
-        <w:rPr>
-          <w:sz w:val="22"/>
-          <w:szCs w:val="22"/>
-          <w:lang w:eastAsia="en-US"/>
-        </w:rPr>
-        <w:t>O projeto desenvolvido</w:t>
-      </w:r>
-      <w:r>
-        <w:rPr>
-          <w:sz w:val="22"/>
-          <w:szCs w:val="22"/>
-          <w:lang w:eastAsia="en-US"/>
-        </w:rPr>
-        <w:t xml:space="preserve"> foi um site sobre aparições de </w:t>
-      </w:r>
-      <w:r>
-        <w:rPr>
-          <w:sz w:val="22"/>
-          <w:szCs w:val="22"/>
-          <w:lang w:eastAsia="en-US"/>
-        </w:rPr>
-        <w:t>criptídeos</w:t>
-      </w:r>
+      <w:proofErr w:type="spellStart"/>
+      <w:r>
+        <w:rPr>
+          <w:sz w:val="22"/>
+          <w:szCs w:val="22"/>
+          <w:lang w:eastAsia="en-US"/>
+        </w:rPr>
+        <w:t>C</w:t>
+      </w:r>
+      <w:r>
+        <w:rPr>
+          <w:sz w:val="22"/>
+          <w:szCs w:val="22"/>
+          <w:lang w:eastAsia="en-US"/>
+        </w:rPr>
+        <w:t>riptídeos</w:t>
+      </w:r>
+      <w:proofErr w:type="spellEnd"/>
       <w:r>
         <w:rPr>
           <w:sz w:val="22"/>
@@ -519,7 +521,23 @@
           <w:szCs w:val="22"/>
           <w:lang w:eastAsia="en-US"/>
         </w:rPr>
-        <w:t xml:space="preserve">que tem sua existência considerada real e em algum lugar da natureza, porém </w:t>
+        <w:t>que tem sua existência considerada real</w:t>
+      </w:r>
+      <w:r>
+        <w:rPr>
+          <w:sz w:val="22"/>
+          <w:szCs w:val="22"/>
+          <w:lang w:eastAsia="en-US"/>
+        </w:rPr>
+        <w:t xml:space="preserve"> </w:t>
+      </w:r>
+      <w:r>
+        <w:rPr>
+          <w:sz w:val="22"/>
+          <w:szCs w:val="22"/>
+          <w:lang w:eastAsia="en-US"/>
+        </w:rPr>
+        <w:t xml:space="preserve">em algum lugar da natureza, porém </w:t>
       </w:r>
       <w:r>
         <w:rPr>
@@ -553,6 +571,7 @@
         </w:rPr>
         <w:t xml:space="preserve">a sua existência, a ciência que estuda esses seres é a </w:t>
       </w:r>
+      <w:proofErr w:type="spellStart"/>
       <w:r>
         <w:rPr>
           <w:sz w:val="22"/>
@@ -561,6 +580,7 @@
         </w:rPr>
         <w:t>criptozoologia</w:t>
       </w:r>
+      <w:proofErr w:type="spellEnd"/>
       <w:r>
         <w:rPr>
           <w:sz w:val="22"/>
@@ -623,15 +643,33 @@
           <w:szCs w:val="22"/>
           <w:lang w:eastAsia="en-US"/>
         </w:rPr>
-        <w:t xml:space="preserve"> A cript</w:t>
-      </w:r>
-      <w:r>
-        <w:rPr>
-          <w:sz w:val="22"/>
-          <w:szCs w:val="22"/>
-          <w:lang w:eastAsia="en-US"/>
-        </w:rPr>
-        <w:t xml:space="preserve">ozoologia segue mais o caminho de </w:t>
+        <w:t xml:space="preserve"> A </w:t>
+      </w:r>
+      <w:proofErr w:type="spellStart"/>
+      <w:r>
+        <w:rPr>
+          <w:sz w:val="22"/>
+          <w:szCs w:val="22"/>
+          <w:lang w:eastAsia="en-US"/>
+        </w:rPr>
+        <w:t>cript</w:t>
+      </w:r>
+      <w:r>
+        <w:rPr>
+          <w:sz w:val="22"/>
+          <w:szCs w:val="22"/>
+          <w:lang w:eastAsia="en-US"/>
+        </w:rPr>
+        <w:t>ozoologia</w:t>
+      </w:r>
+      <w:proofErr w:type="spellEnd"/>
+      <w:r>
+        <w:rPr>
+          <w:sz w:val="22"/>
+          <w:szCs w:val="22"/>
+          <w:lang w:eastAsia="en-US"/>
+        </w:rPr>
+        <w:t xml:space="preserve"> segue mais o caminho de </w:t>
       </w:r>
       <w:r>
         <w:rPr>
@@ -722,7 +760,23 @@
           <w:szCs w:val="22"/>
           <w:lang w:eastAsia="en-US"/>
         </w:rPr>
-        <w:t>O surgimento d</w:t>
+        <w:t xml:space="preserve">O </w:t>
+      </w:r>
+      <w:r>
+        <w:rPr>
+          <w:sz w:val="22"/>
+          <w:szCs w:val="22"/>
+          <w:lang w:eastAsia="en-US"/>
+        </w:rPr>
+        <w:t>surgimento</w:t>
+      </w:r>
+      <w:r>
+        <w:rPr>
+          <w:sz w:val="22"/>
+          <w:szCs w:val="22"/>
+          <w:lang w:eastAsia="en-US"/>
+        </w:rPr>
+        <w:t xml:space="preserve"> d</w:t>
       </w:r>
       <w:r>
         <w:rPr>
@@ -732,6 +786,7 @@
         </w:rPr>
         <w:t xml:space="preserve">o termo </w:t>
       </w:r>
+      <w:proofErr w:type="spellStart"/>
       <w:r>
         <w:rPr>
           <w:sz w:val="22"/>
@@ -748,6 +803,7 @@
         </w:rPr>
         <w:t>a</w:t>
       </w:r>
+      <w:proofErr w:type="spellEnd"/>
       <w:r>
         <w:rPr>
           <w:sz w:val="22"/>
@@ -810,7 +866,25 @@
           <w:szCs w:val="22"/>
           <w:lang w:eastAsia="en-US"/>
         </w:rPr>
-        <w:t xml:space="preserve">Bernard Heuvelmans autor de </w:t>
+        <w:t xml:space="preserve">Bernard </w:t>
+      </w:r>
+      <w:proofErr w:type="spellStart"/>
+      <w:r>
+        <w:rPr>
+          <w:sz w:val="22"/>
+          <w:szCs w:val="22"/>
+          <w:lang w:eastAsia="en-US"/>
+        </w:rPr>
+        <w:t>Heuvelmans</w:t>
+      </w:r>
+      <w:proofErr w:type="spellEnd"/>
+      <w:r>
+        <w:rPr>
+          <w:sz w:val="22"/>
+          <w:szCs w:val="22"/>
+          <w:lang w:eastAsia="en-US"/>
+        </w:rPr>
+        <w:t xml:space="preserve"> autor de </w:t>
       </w:r>
       <w:r>
         <w:rPr>
@@ -820,7 +894,117 @@
           <w:szCs w:val="22"/>
           <w:lang w:eastAsia="en-US"/>
         </w:rPr>
-        <w:t>"On the Track of Unknown Animals"</w:t>
+        <w:t>"</w:t>
+      </w:r>
+      <w:proofErr w:type="spellStart"/>
+      <w:r>
+        <w:rPr>
+          <w:i/>
+          <w:iCs/>
+          <w:sz w:val="22"/>
+          <w:szCs w:val="22"/>
+          <w:lang w:eastAsia="en-US"/>
+        </w:rPr>
+        <w:t>On</w:t>
+      </w:r>
+      <w:proofErr w:type="spellEnd"/>
+      <w:r>
+        <w:rPr>
+          <w:i/>
+          <w:iCs/>
+          <w:sz w:val="22"/>
+          <w:szCs w:val="22"/>
+          <w:lang w:eastAsia="en-US"/>
+        </w:rPr>
+        <w:t xml:space="preserve"> </w:t>
+      </w:r>
+      <w:proofErr w:type="spellStart"/>
+      <w:r>
+        <w:rPr>
+          <w:i/>
+          <w:iCs/>
+          <w:sz w:val="22"/>
+          <w:szCs w:val="22"/>
+          <w:lang w:eastAsia="en-US"/>
+        </w:rPr>
+        <w:t>the</w:t>
+      </w:r>
+      <w:proofErr w:type="spellEnd"/>
+      <w:r>
+        <w:rPr>
+          <w:i/>
+          <w:iCs/>
+          <w:sz w:val="22"/>
+          <w:szCs w:val="22"/>
+          <w:lang w:eastAsia="en-US"/>
+        </w:rPr>
+        <w:t xml:space="preserve"> Track </w:t>
+      </w:r>
+      <w:proofErr w:type="spellStart"/>
+      <w:r>
+        <w:rPr>
+          <w:i/>
+          <w:iCs/>
+          <w:sz w:val="22"/>
+          <w:szCs w:val="22"/>
+          <w:lang w:eastAsia="en-US"/>
+        </w:rPr>
+        <w:t>of</w:t>
+      </w:r>
+      <w:proofErr w:type="spellEnd"/>
+      <w:r>
+        <w:rPr>
+          <w:i/>
+          <w:iCs/>
+          <w:sz w:val="22"/>
+          <w:szCs w:val="22"/>
+          <w:lang w:eastAsia="en-US"/>
+        </w:rPr>
+        <w:t xml:space="preserve"> </w:t>
+      </w:r>
+      <w:proofErr w:type="spellStart"/>
+      <w:r>
+        <w:rPr>
+          <w:i/>
+          <w:iCs/>
+          <w:sz w:val="22"/>
+          <w:szCs w:val="22"/>
+          <w:lang w:eastAsia="en-US"/>
+        </w:rPr>
+        <w:t>Unknown</w:t>
+      </w:r>
+      <w:proofErr w:type="spellEnd"/>
+      <w:r>
+        <w:rPr>
+          <w:i/>
+          <w:iCs/>
+          <w:sz w:val="22"/>
+          <w:szCs w:val="22"/>
+          <w:lang w:eastAsia="en-US"/>
+        </w:rPr>
+        <w:t xml:space="preserve"> </w:t>
+      </w:r>
+      <w:proofErr w:type="spellStart"/>
+      <w:r>
+        <w:rPr>
+          <w:i/>
+          <w:iCs/>
+          <w:sz w:val="22"/>
+          <w:szCs w:val="22"/>
+          <w:lang w:eastAsia="en-US"/>
+        </w:rPr>
+        <w:t>Animals</w:t>
+      </w:r>
+      <w:proofErr w:type="spellEnd"/>
+      <w:r>
+        <w:rPr>
+          <w:i/>
+          <w:iCs/>
+          <w:sz w:val="22"/>
+          <w:szCs w:val="22"/>
+          <w:lang w:eastAsia="en-US"/>
+        </w:rPr>
+        <w:t>"</w:t>
       </w:r>
       <w:r>
         <w:rPr>
@@ -846,7 +1030,23 @@
           <w:szCs w:val="22"/>
           <w:lang w:eastAsia="en-US"/>
         </w:rPr>
-        <w:t>Sanderson, que também investigava mistérios e escreveu sobre o Pé Grande</w:t>
+        <w:t xml:space="preserve">Sanderson, que também investigava </w:t>
+      </w:r>
+      <w:r>
+        <w:rPr>
+          <w:sz w:val="22"/>
+          <w:szCs w:val="22"/>
+          <w:lang w:eastAsia="en-US"/>
+        </w:rPr>
+        <w:t xml:space="preserve">esses </w:t>
+      </w:r>
+      <w:r>
+        <w:rPr>
+          <w:sz w:val="22"/>
+          <w:szCs w:val="22"/>
+          <w:lang w:eastAsia="en-US"/>
+        </w:rPr>
+        <w:t>mistérios e escreveu sobre o Pé Grande</w:t>
       </w:r>
       <w:r>
         <w:rPr>
@@ -862,7 +1062,7 @@
           <w:szCs w:val="22"/>
           <w:lang w:eastAsia="en-US"/>
         </w:rPr>
-        <w:t xml:space="preserve">e popularizando </w:t>
+        <w:t xml:space="preserve">popularizando </w:t>
       </w:r>
       <w:r>
         <w:rPr>
@@ -878,8 +1078,18 @@
           <w:szCs w:val="22"/>
           <w:lang w:eastAsia="en-US"/>
         </w:rPr>
-        <w:t>rmo criptozoologia</w:t>
-      </w:r>
+        <w:t xml:space="preserve">rmo </w:t>
+      </w:r>
+      <w:proofErr w:type="spellStart"/>
+      <w:r>
+        <w:rPr>
+          <w:sz w:val="22"/>
+          <w:szCs w:val="22"/>
+          <w:lang w:eastAsia="en-US"/>
+        </w:rPr>
+        <w:t>criptozoologia</w:t>
+      </w:r>
+      <w:proofErr w:type="spellEnd"/>
       <w:r>
         <w:rPr>
           <w:sz w:val="22"/>
@@ -961,7 +1171,25 @@
           <w:szCs w:val="22"/>
           <w:lang w:eastAsia="en-US"/>
         </w:rPr>
-        <w:t>or volta da década de 60/70, com uma explosão de relatos do pé grande e o monstro do lago ness,</w:t>
+        <w:t xml:space="preserve">or volta da década de 60/70, com uma explosão de relatos do pé grande e o monstro do lago </w:t>
+      </w:r>
+      <w:proofErr w:type="spellStart"/>
+      <w:r>
+        <w:rPr>
+          <w:sz w:val="22"/>
+          <w:szCs w:val="22"/>
+          <w:lang w:eastAsia="en-US"/>
+        </w:rPr>
+        <w:t>ness</w:t>
+      </w:r>
+      <w:proofErr w:type="spellEnd"/>
+      <w:r>
+        <w:rPr>
+          <w:sz w:val="22"/>
+          <w:szCs w:val="22"/>
+          <w:lang w:eastAsia="en-US"/>
+        </w:rPr>
+        <w:t>,</w:t>
       </w:r>
       <w:r>
         <w:rPr>
@@ -1035,6 +1263,7 @@
         </w:rPr>
         <w:t xml:space="preserve">a cultura pop pegou os </w:t>
       </w:r>
+      <w:proofErr w:type="spellStart"/>
       <w:r>
         <w:rPr>
           <w:sz w:val="22"/>
@@ -1043,6 +1272,7 @@
         </w:rPr>
         <w:t>criptídeos</w:t>
       </w:r>
+      <w:proofErr w:type="spellEnd"/>
       <w:r>
         <w:rPr>
           <w:sz w:val="22"/>
@@ -1073,15 +1303,47 @@
           <w:szCs w:val="22"/>
           <w:lang w:eastAsia="en-US"/>
         </w:rPr>
-        <w:t>, como em arquivo X,</w:t>
-      </w:r>
-      <w:r>
-        <w:rPr>
-          <w:sz w:val="22"/>
-          <w:szCs w:val="22"/>
-          <w:lang w:eastAsia="en-US"/>
-        </w:rPr>
-        <w:t xml:space="preserve"> e surgi festivais religiosos </w:t>
+        <w:t>, como em arquivo X</w:t>
+      </w:r>
+      <w:r>
+        <w:rPr>
+          <w:sz w:val="22"/>
+          <w:szCs w:val="22"/>
+          <w:lang w:eastAsia="en-US"/>
+        </w:rPr>
+        <w:t>.</w:t>
+      </w:r>
+      <w:r>
+        <w:rPr>
+          <w:sz w:val="22"/>
+          <w:szCs w:val="22"/>
+          <w:lang w:eastAsia="en-US"/>
+        </w:rPr>
+        <w:t xml:space="preserve"> </w:t>
+      </w:r>
+      <w:r>
+        <w:rPr>
+          <w:sz w:val="22"/>
+          <w:szCs w:val="22"/>
+          <w:lang w:eastAsia="en-US"/>
+        </w:rPr>
+        <w:t>S</w:t>
+      </w:r>
+      <w:r>
+        <w:rPr>
+          <w:sz w:val="22"/>
+          <w:szCs w:val="22"/>
+          <w:lang w:eastAsia="en-US"/>
+        </w:rPr>
+        <w:t>urgiu</w:t>
+      </w:r>
+      <w:r>
+        <w:rPr>
+          <w:sz w:val="22"/>
+          <w:szCs w:val="22"/>
+          <w:lang w:eastAsia="en-US"/>
+        </w:rPr>
+        <w:t xml:space="preserve"> festivais religiosos </w:t>
       </w:r>
       <w:r>
         <w:rPr>
@@ -1091,29 +1353,91 @@
         </w:rPr>
         <w:t xml:space="preserve">como a </w:t>
       </w:r>
-      <w:r>
-        <w:rPr>
-          <w:sz w:val="22"/>
-          <w:szCs w:val="22"/>
-          <w:lang w:eastAsia="en-US"/>
-        </w:rPr>
-        <w:t>Mothman Festival – Point Pleasant, West Virginia</w:t>
-      </w:r>
-      <w:r>
-        <w:rPr>
-          <w:sz w:val="22"/>
-          <w:szCs w:val="22"/>
-          <w:lang w:eastAsia="en-US"/>
-        </w:rPr>
-        <w:t>, surgiu em 2002</w:t>
-      </w:r>
-      <w:r>
-        <w:rPr>
-          <w:sz w:val="22"/>
-          <w:szCs w:val="22"/>
-          <w:lang w:eastAsia="en-US"/>
-        </w:rPr>
-        <w:t>, celebrando o Mothman, criatura alada relatada nos anos 60, é um exemplo</w:t>
+      <w:proofErr w:type="spellStart"/>
+      <w:r>
+        <w:rPr>
+          <w:sz w:val="22"/>
+          <w:szCs w:val="22"/>
+          <w:lang w:eastAsia="en-US"/>
+        </w:rPr>
+        <w:t>Mothman</w:t>
+      </w:r>
+      <w:proofErr w:type="spellEnd"/>
+      <w:r>
+        <w:rPr>
+          <w:sz w:val="22"/>
+          <w:szCs w:val="22"/>
+          <w:lang w:eastAsia="en-US"/>
+        </w:rPr>
+        <w:t xml:space="preserve"> Festival – Point </w:t>
+      </w:r>
+      <w:proofErr w:type="spellStart"/>
+      <w:r>
+        <w:rPr>
+          <w:sz w:val="22"/>
+          <w:szCs w:val="22"/>
+          <w:lang w:eastAsia="en-US"/>
+        </w:rPr>
+        <w:t>Pleasant</w:t>
+      </w:r>
+      <w:proofErr w:type="spellEnd"/>
+      <w:r>
+        <w:rPr>
+          <w:sz w:val="22"/>
+          <w:szCs w:val="22"/>
+          <w:lang w:eastAsia="en-US"/>
+        </w:rPr>
+        <w:t>, West Virginia</w:t>
+      </w:r>
+      <w:r>
+        <w:rPr>
+          <w:sz w:val="22"/>
+          <w:szCs w:val="22"/>
+          <w:lang w:eastAsia="en-US"/>
+        </w:rPr>
+        <w:t xml:space="preserve">, </w:t>
+      </w:r>
+      <w:r>
+        <w:rPr>
+          <w:sz w:val="22"/>
+          <w:szCs w:val="22"/>
+          <w:lang w:eastAsia="en-US"/>
+        </w:rPr>
+        <w:t>surgi</w:t>
+      </w:r>
+      <w:r>
+        <w:rPr>
+          <w:sz w:val="22"/>
+          <w:szCs w:val="22"/>
+          <w:lang w:eastAsia="en-US"/>
+        </w:rPr>
+        <w:t>u em 2002</w:t>
+      </w:r>
+      <w:r>
+        <w:rPr>
+          <w:sz w:val="22"/>
+          <w:szCs w:val="22"/>
+          <w:lang w:eastAsia="en-US"/>
+        </w:rPr>
+        <w:t xml:space="preserve">, celebrando o </w:t>
+      </w:r>
+      <w:proofErr w:type="spellStart"/>
+      <w:r>
+        <w:rPr>
+          <w:sz w:val="22"/>
+          <w:szCs w:val="22"/>
+          <w:lang w:eastAsia="en-US"/>
+        </w:rPr>
+        <w:t>Mothman</w:t>
+      </w:r>
+      <w:proofErr w:type="spellEnd"/>
+      <w:r>
+        <w:rPr>
+          <w:sz w:val="22"/>
+          <w:szCs w:val="22"/>
+          <w:lang w:eastAsia="en-US"/>
+        </w:rPr>
+        <w:t>, criatura alada relatada nos anos 60, é um exemplo</w:t>
       </w:r>
       <w:r>
         <w:rPr>
@@ -1131,13 +1455,23 @@
         </w:rPr>
         <w:t xml:space="preserve"> </w:t>
       </w:r>
-      <w:r>
-        <w:rPr>
-          <w:sz w:val="22"/>
-          <w:szCs w:val="22"/>
-          <w:lang w:eastAsia="en-US"/>
-        </w:rPr>
-        <w:t>criptozoologia n</w:t>
+      <w:proofErr w:type="spellStart"/>
+      <w:r>
+        <w:rPr>
+          <w:sz w:val="22"/>
+          <w:szCs w:val="22"/>
+          <w:lang w:eastAsia="en-US"/>
+        </w:rPr>
+        <w:t>criptozoologia</w:t>
+      </w:r>
+      <w:proofErr w:type="spellEnd"/>
+      <w:r>
+        <w:rPr>
+          <w:sz w:val="22"/>
+          <w:szCs w:val="22"/>
+          <w:lang w:eastAsia="en-US"/>
+        </w:rPr>
+        <w:t xml:space="preserve"> n</w:t>
       </w:r>
       <w:r>
         <w:rPr>
@@ -1244,16 +1578,44 @@
           <w:szCs w:val="16"/>
           <w:lang w:eastAsia="en-US"/>
         </w:rPr>
-        <w:t xml:space="preserve">Estatua do mothman - </w:t>
-      </w:r>
+        <w:t xml:space="preserve">Estatua do </w:t>
+      </w:r>
+      <w:proofErr w:type="spellStart"/>
       <w:r>
         <w:rPr>
           <w:sz w:val="16"/>
           <w:szCs w:val="16"/>
           <w:lang w:eastAsia="en-US"/>
         </w:rPr>
-        <w:t>Point Pleasant</w:t>
-      </w:r>
+        <w:t>mothman</w:t>
+      </w:r>
+      <w:proofErr w:type="spellEnd"/>
+      <w:r>
+        <w:rPr>
+          <w:sz w:val="16"/>
+          <w:szCs w:val="16"/>
+          <w:lang w:eastAsia="en-US"/>
+        </w:rPr>
+        <w:t xml:space="preserve"> - </w:t>
+      </w:r>
+      <w:r>
+        <w:rPr>
+          <w:sz w:val="16"/>
+          <w:szCs w:val="16"/>
+          <w:lang w:eastAsia="en-US"/>
+        </w:rPr>
+        <w:t xml:space="preserve">Point </w:t>
+      </w:r>
+      <w:proofErr w:type="spellStart"/>
+      <w:r>
+        <w:rPr>
+          <w:sz w:val="16"/>
+          <w:szCs w:val="16"/>
+          <w:lang w:eastAsia="en-US"/>
+        </w:rPr>
+        <w:t>Pleasant</w:t>
+      </w:r>
+      <w:proofErr w:type="spellEnd"/>
     </w:p>
     <w:p>
       <w:pPr>
@@ -1280,7 +1642,30 @@
           <w:lang w:eastAsia="en-US"/>
         </w:rPr>
         <w:tab/>
-        <w:t xml:space="preserve">A parti do século XX, a internet </w:t>
+      </w:r>
+      <w:r>
+        <w:rPr>
+          <w:sz w:val="22"/>
+          <w:szCs w:val="22"/>
+          <w:lang w:eastAsia="en-US"/>
+        </w:rPr>
+        <w:t>A partir</w:t>
+      </w:r>
+      <w:r>
+        <w:rPr>
+          <w:sz w:val="22"/>
+          <w:szCs w:val="22"/>
+          <w:lang w:eastAsia="en-US"/>
+        </w:rPr>
+        <w:t xml:space="preserve"> </w:t>
+      </w:r>
+      <w:r>
+        <w:rPr>
+          <w:sz w:val="22"/>
+          <w:szCs w:val="22"/>
+          <w:lang w:eastAsia="en-US"/>
+        </w:rPr>
+        <w:t xml:space="preserve">do século XX, a internet </w:t>
       </w:r>
       <w:r>
         <w:rPr>
@@ -1352,15 +1737,49 @@
           <w:szCs w:val="22"/>
           <w:lang w:eastAsia="en-US"/>
         </w:rPr>
-        <w:t>Above Top Secret (ATS)</w:t>
-      </w:r>
-      <w:r>
-        <w:rPr>
-          <w:sz w:val="22"/>
-          <w:szCs w:val="22"/>
-          <w:lang w:eastAsia="en-US"/>
-        </w:rPr>
-        <w:t xml:space="preserve">, o pilar </w:t>
+        <w:t xml:space="preserve">Above Top </w:t>
+      </w:r>
+      <w:proofErr w:type="spellStart"/>
+      <w:r>
+        <w:rPr>
+          <w:sz w:val="22"/>
+          <w:szCs w:val="22"/>
+          <w:lang w:eastAsia="en-US"/>
+        </w:rPr>
+        <w:t>Secret</w:t>
+      </w:r>
+      <w:proofErr w:type="spellEnd"/>
+      <w:r>
+        <w:rPr>
+          <w:sz w:val="22"/>
+          <w:szCs w:val="22"/>
+          <w:lang w:eastAsia="en-US"/>
+        </w:rPr>
+        <w:t xml:space="preserve"> (ATS)</w:t>
+      </w:r>
+      <w:r>
+        <w:rPr>
+          <w:sz w:val="22"/>
+          <w:szCs w:val="22"/>
+          <w:lang w:eastAsia="en-US"/>
+        </w:rPr>
+        <w:t xml:space="preserve">, </w:t>
+      </w:r>
+      <w:r>
+        <w:rPr>
+          <w:sz w:val="22"/>
+          <w:szCs w:val="22"/>
+          <w:lang w:eastAsia="en-US"/>
+        </w:rPr>
+        <w:t>foi o</w:t>
+      </w:r>
+      <w:r>
+        <w:rPr>
+          <w:sz w:val="22"/>
+          <w:szCs w:val="22"/>
+          <w:lang w:eastAsia="en-US"/>
+        </w:rPr>
+        <w:t xml:space="preserve"> pilar </w:t>
       </w:r>
       <w:r>
         <w:rPr>
@@ -1440,8 +1859,34 @@
           <w:szCs w:val="22"/>
           <w:lang w:eastAsia="en-US"/>
         </w:rPr>
-        <w:t>os sobre crépidos, teorias da conspiração, OVNIs</w:t>
-      </w:r>
+        <w:t>os sobre crépidos, teorias da conspiração</w:t>
+      </w:r>
+      <w:r>
+        <w:rPr>
+          <w:sz w:val="22"/>
+          <w:szCs w:val="22"/>
+          <w:lang w:eastAsia="en-US"/>
+        </w:rPr>
+        <w:t xml:space="preserve"> e</w:t>
+      </w:r>
+      <w:r>
+        <w:rPr>
+          <w:sz w:val="22"/>
+          <w:szCs w:val="22"/>
+          <w:lang w:eastAsia="en-US"/>
+        </w:rPr>
+        <w:t xml:space="preserve"> </w:t>
+      </w:r>
+      <w:proofErr w:type="spellStart"/>
+      <w:r>
+        <w:rPr>
+          <w:sz w:val="22"/>
+          <w:szCs w:val="22"/>
+          <w:lang w:eastAsia="en-US"/>
+        </w:rPr>
+        <w:t>OVNIs</w:t>
+      </w:r>
+      <w:proofErr w:type="spellEnd"/>
       <w:r>
         <w:rPr>
           <w:sz w:val="22"/>
@@ -1456,7 +1901,15 @@
           <w:szCs w:val="22"/>
           <w:lang w:eastAsia="en-US"/>
         </w:rPr>
-        <w:t xml:space="preserve"> Junto a internet o </w:t>
+        <w:t xml:space="preserve"> Com</w:t>
+      </w:r>
+      <w:r>
+        <w:rPr>
+          <w:sz w:val="22"/>
+          <w:szCs w:val="22"/>
+          <w:lang w:eastAsia="en-US"/>
+        </w:rPr>
+        <w:t xml:space="preserve"> a internet o </w:t>
       </w:r>
       <w:r>
         <w:rPr>
@@ -1482,6 +1935,7 @@
         </w:rPr>
         <w:t xml:space="preserve"> de </w:t>
       </w:r>
+      <w:proofErr w:type="spellStart"/>
       <w:r>
         <w:rPr>
           <w:sz w:val="22"/>
@@ -1490,6 +1944,7 @@
         </w:rPr>
         <w:t>criptídeos</w:t>
       </w:r>
+      <w:proofErr w:type="spellEnd"/>
       <w:r>
         <w:rPr>
           <w:sz w:val="22"/>
@@ -1522,14 +1977,34 @@
         </w:rPr>
         <w:t>“</w:t>
       </w:r>
-      <w:r>
-        <w:rPr>
-          <w:sz w:val="22"/>
-          <w:szCs w:val="22"/>
-          <w:lang w:eastAsia="en-US"/>
-        </w:rPr>
-        <w:t>Bigfoot em Patterson-Gimlin</w:t>
-      </w:r>
+      <w:proofErr w:type="spellStart"/>
+      <w:r>
+        <w:rPr>
+          <w:sz w:val="22"/>
+          <w:szCs w:val="22"/>
+          <w:lang w:eastAsia="en-US"/>
+        </w:rPr>
+        <w:t>Bigfoot</w:t>
+      </w:r>
+      <w:proofErr w:type="spellEnd"/>
+      <w:r>
+        <w:rPr>
+          <w:sz w:val="22"/>
+          <w:szCs w:val="22"/>
+          <w:lang w:eastAsia="en-US"/>
+        </w:rPr>
+        <w:t xml:space="preserve"> em Patterson-</w:t>
+      </w:r>
+      <w:proofErr w:type="spellStart"/>
+      <w:r>
+        <w:rPr>
+          <w:sz w:val="22"/>
+          <w:szCs w:val="22"/>
+          <w:lang w:eastAsia="en-US"/>
+        </w:rPr>
+        <w:t>Gimlin</w:t>
+      </w:r>
+      <w:proofErr w:type="spellEnd"/>
       <w:r>
         <w:rPr>
           <w:sz w:val="22"/>
@@ -1552,8 +2027,18 @@
           <w:szCs w:val="22"/>
           <w:lang w:eastAsia="en-US"/>
         </w:rPr>
-        <w:t>The Fresno Nightcrawler</w:t>
-      </w:r>
+        <w:t xml:space="preserve">The Fresno </w:t>
+      </w:r>
+      <w:proofErr w:type="spellStart"/>
+      <w:r>
+        <w:rPr>
+          <w:sz w:val="22"/>
+          <w:szCs w:val="22"/>
+          <w:lang w:eastAsia="en-US"/>
+        </w:rPr>
+        <w:t>Nightcrawler</w:t>
+      </w:r>
+      <w:proofErr w:type="spellEnd"/>
       <w:r>
         <w:rPr>
           <w:sz w:val="22"/>
@@ -1576,7 +2061,43 @@
           <w:szCs w:val="22"/>
           <w:lang w:eastAsia="en-US"/>
         </w:rPr>
-        <w:t xml:space="preserve"> de Slender Man / Vídeos Marble Hornets</w:t>
+        <w:t xml:space="preserve"> de </w:t>
+      </w:r>
+      <w:proofErr w:type="spellStart"/>
+      <w:r>
+        <w:rPr>
+          <w:sz w:val="22"/>
+          <w:szCs w:val="22"/>
+          <w:lang w:eastAsia="en-US"/>
+        </w:rPr>
+        <w:t>Slender</w:t>
+      </w:r>
+      <w:proofErr w:type="spellEnd"/>
+      <w:r>
+        <w:rPr>
+          <w:sz w:val="22"/>
+          <w:szCs w:val="22"/>
+          <w:lang w:eastAsia="en-US"/>
+        </w:rPr>
+        <w:t xml:space="preserve"> Man / Vídeos </w:t>
+      </w:r>
+      <w:proofErr w:type="spellStart"/>
+      <w:r>
+        <w:rPr>
+          <w:sz w:val="22"/>
+          <w:szCs w:val="22"/>
+          <w:lang w:eastAsia="en-US"/>
+        </w:rPr>
+        <w:t>Marble</w:t>
+      </w:r>
+      <w:proofErr w:type="spellEnd"/>
+      <w:r>
+        <w:rPr>
+          <w:sz w:val="22"/>
+          <w:szCs w:val="22"/>
+          <w:lang w:eastAsia="en-US"/>
+        </w:rPr>
+        <w:t xml:space="preserve"> Hornets</w:t>
       </w:r>
       <w:r>
         <w:rPr>
@@ -1600,7 +2121,23 @@
           <w:szCs w:val="22"/>
           <w:lang w:eastAsia="en-US"/>
         </w:rPr>
-        <w:t xml:space="preserve"> e virlizando os vídeos.</w:t>
+        <w:t xml:space="preserve"> e </w:t>
+      </w:r>
+      <w:r>
+        <w:rPr>
+          <w:sz w:val="22"/>
+          <w:szCs w:val="22"/>
+          <w:lang w:eastAsia="en-US"/>
+        </w:rPr>
+        <w:t>viralizando</w:t>
+      </w:r>
+      <w:r>
+        <w:rPr>
+          <w:sz w:val="22"/>
+          <w:szCs w:val="22"/>
+          <w:lang w:eastAsia="en-US"/>
+        </w:rPr>
+        <w:t xml:space="preserve"> os vídeos.</w:t>
       </w:r>
     </w:p>
     <w:p>
@@ -1610,7 +2147,6 @@
         <w:rPr>
           <w:sz w:val="22"/>
           <w:szCs w:val="22"/>
-          <w:u w:val="single"/>
           <w:lang w:eastAsia="en-US"/>
         </w:rPr>
       </w:pPr>
@@ -1671,6 +2207,7 @@
         </w:rPr>
         <w:t xml:space="preserve">, </w:t>
       </w:r>
+      <w:proofErr w:type="spellStart"/>
       <w:r>
         <w:rPr>
           <w:sz w:val="22"/>
@@ -1685,7 +2222,16 @@
           <w:szCs w:val="22"/>
           <w:lang w:eastAsia="en-US"/>
         </w:rPr>
-        <w:t xml:space="preserve">eddit, </w:t>
+        <w:t>eddit</w:t>
+      </w:r>
+      <w:proofErr w:type="spellEnd"/>
+      <w:r>
+        <w:rPr>
+          <w:sz w:val="22"/>
+          <w:szCs w:val="22"/>
+          <w:lang w:eastAsia="en-US"/>
+        </w:rPr>
+        <w:t xml:space="preserve">, </w:t>
       </w:r>
       <w:r>
         <w:rPr>
@@ -1709,6 +2255,32 @@
           <w:szCs w:val="22"/>
           <w:lang w:eastAsia="en-US"/>
         </w:rPr>
+        <w:t>(</w:t>
+      </w:r>
+      <w:proofErr w:type="spellStart"/>
+      <w:r>
+        <w:rPr>
+          <w:sz w:val="22"/>
+          <w:szCs w:val="22"/>
+          <w:lang w:eastAsia="en-US"/>
+        </w:rPr>
+        <w:t>twitter</w:t>
+      </w:r>
+      <w:proofErr w:type="spellEnd"/>
+      <w:r>
+        <w:rPr>
+          <w:sz w:val="22"/>
+          <w:szCs w:val="22"/>
+          <w:lang w:eastAsia="en-US"/>
+        </w:rPr>
+        <w:t>)</w:t>
+      </w:r>
+      <w:r>
+        <w:rPr>
+          <w:sz w:val="22"/>
+          <w:szCs w:val="22"/>
+          <w:lang w:eastAsia="en-US"/>
+        </w:rPr>
         <w:t xml:space="preserve"> e 4chan</w:t>
       </w:r>
       <w:r>
@@ -1719,6 +2291,7 @@
         </w:rPr>
         <w:t xml:space="preserve">, tornaram os </w:t>
       </w:r>
+      <w:proofErr w:type="spellStart"/>
       <w:r>
         <w:rPr>
           <w:sz w:val="22"/>
@@ -1727,6 +2300,7 @@
         </w:rPr>
         <w:t>criptídeos</w:t>
       </w:r>
+      <w:proofErr w:type="spellEnd"/>
       <w:r>
         <w:rPr>
           <w:sz w:val="22"/>
@@ -1773,7 +2347,59 @@
           <w:szCs w:val="22"/>
           <w:lang w:eastAsia="en-US"/>
         </w:rPr>
-        <w:t>et surgiu ramificações como as creep pasta, ARG e Analog horror</w:t>
+        <w:t xml:space="preserve">et </w:t>
+      </w:r>
+      <w:r>
+        <w:rPr>
+          <w:sz w:val="22"/>
+          <w:szCs w:val="22"/>
+          <w:lang w:eastAsia="en-US"/>
+        </w:rPr>
+        <w:t>surgi</w:t>
+      </w:r>
+      <w:r>
+        <w:rPr>
+          <w:sz w:val="22"/>
+          <w:szCs w:val="22"/>
+          <w:lang w:eastAsia="en-US"/>
+        </w:rPr>
+        <w:t xml:space="preserve">u ramificações como as </w:t>
+      </w:r>
+      <w:proofErr w:type="spellStart"/>
+      <w:r>
+        <w:rPr>
+          <w:sz w:val="22"/>
+          <w:szCs w:val="22"/>
+          <w:lang w:eastAsia="en-US"/>
+        </w:rPr>
+        <w:t>creep</w:t>
+      </w:r>
+      <w:proofErr w:type="spellEnd"/>
+      <w:r>
+        <w:rPr>
+          <w:sz w:val="22"/>
+          <w:szCs w:val="22"/>
+          <w:lang w:eastAsia="en-US"/>
+        </w:rPr>
+        <w:t xml:space="preserve"> pasta, ARG e </w:t>
+      </w:r>
+      <w:proofErr w:type="spellStart"/>
+      <w:r>
+        <w:rPr>
+          <w:sz w:val="22"/>
+          <w:szCs w:val="22"/>
+          <w:lang w:eastAsia="en-US"/>
+        </w:rPr>
+        <w:t>Analog</w:t>
+      </w:r>
+      <w:proofErr w:type="spellEnd"/>
+      <w:r>
+        <w:rPr>
+          <w:sz w:val="22"/>
+          <w:szCs w:val="22"/>
+          <w:lang w:eastAsia="en-US"/>
+        </w:rPr>
+        <w:t xml:space="preserve"> horror</w:t>
       </w:r>
       <w:r>
         <w:rPr>
@@ -1791,6 +2417,7 @@
         </w:rPr>
         <w:t xml:space="preserve"> se cria monstros que se encaixa no que são </w:t>
       </w:r>
+      <w:proofErr w:type="spellStart"/>
       <w:r>
         <w:rPr>
           <w:sz w:val="22"/>
@@ -1799,14 +2426,25 @@
         </w:rPr>
         <w:t>criptídeos</w:t>
       </w:r>
-      <w:r>
-        <w:rPr>
-          <w:sz w:val="22"/>
-          <w:szCs w:val="22"/>
-          <w:lang w:eastAsia="en-US"/>
-        </w:rPr>
-        <w:t>, como o sliderman</w:t>
-      </w:r>
+      <w:proofErr w:type="spellEnd"/>
+      <w:r>
+        <w:rPr>
+          <w:sz w:val="22"/>
+          <w:szCs w:val="22"/>
+          <w:lang w:eastAsia="en-US"/>
+        </w:rPr>
+        <w:t xml:space="preserve">, como o </w:t>
+      </w:r>
+      <w:proofErr w:type="spellStart"/>
+      <w:r>
+        <w:rPr>
+          <w:sz w:val="22"/>
+          <w:szCs w:val="22"/>
+          <w:lang w:eastAsia="en-US"/>
+        </w:rPr>
+        <w:t>sliderman</w:t>
+      </w:r>
+      <w:proofErr w:type="spellEnd"/>
       <w:r>
         <w:rPr>
           <w:sz w:val="22"/>
@@ -1821,15 +2459,33 @@
           <w:szCs w:val="22"/>
           <w:lang w:eastAsia="en-US"/>
         </w:rPr>
-        <w:t xml:space="preserve"> g</w:t>
-      </w:r>
-      <w:r>
-        <w:rPr>
-          <w:sz w:val="22"/>
-          <w:szCs w:val="22"/>
-          <w:lang w:eastAsia="en-US"/>
-        </w:rPr>
-        <w:t xml:space="preserve">emini </w:t>
+        <w:t xml:space="preserve"> </w:t>
+      </w:r>
+      <w:proofErr w:type="spellStart"/>
+      <w:r>
+        <w:rPr>
+          <w:sz w:val="22"/>
+          <w:szCs w:val="22"/>
+          <w:lang w:eastAsia="en-US"/>
+        </w:rPr>
+        <w:t>g</w:t>
+      </w:r>
+      <w:r>
+        <w:rPr>
+          <w:sz w:val="22"/>
+          <w:szCs w:val="22"/>
+          <w:lang w:eastAsia="en-US"/>
+        </w:rPr>
+        <w:t>emini</w:t>
+      </w:r>
+      <w:proofErr w:type="spellEnd"/>
+      <w:r>
+        <w:rPr>
+          <w:sz w:val="22"/>
+          <w:szCs w:val="22"/>
+          <w:lang w:eastAsia="en-US"/>
+        </w:rPr>
+        <w:t xml:space="preserve"> </w:t>
       </w:r>
       <w:r>
         <w:rPr>
@@ -1847,6 +2503,7 @@
         </w:rPr>
         <w:t xml:space="preserve">ome </w:t>
       </w:r>
+      <w:proofErr w:type="spellStart"/>
       <w:r>
         <w:rPr>
           <w:sz w:val="22"/>
@@ -1863,6 +2520,7 @@
         </w:rPr>
         <w:t>ntertainment</w:t>
       </w:r>
+      <w:proofErr w:type="spellEnd"/>
       <w:r>
         <w:rPr>
           <w:sz w:val="22"/>
@@ -1871,6 +2529,7 @@
         </w:rPr>
         <w:t xml:space="preserve">, </w:t>
       </w:r>
+      <w:proofErr w:type="spellStart"/>
       <w:r>
         <w:rPr>
           <w:sz w:val="22"/>
@@ -1885,8 +2544,18 @@
           <w:szCs w:val="22"/>
           <w:lang w:eastAsia="en-US"/>
         </w:rPr>
-        <w:t xml:space="preserve">he </w:t>
-      </w:r>
+        <w:t>he</w:t>
+      </w:r>
+      <w:proofErr w:type="spellEnd"/>
+      <w:r>
+        <w:rPr>
+          <w:sz w:val="22"/>
+          <w:szCs w:val="22"/>
+          <w:lang w:eastAsia="en-US"/>
+        </w:rPr>
+        <w:t xml:space="preserve"> </w:t>
+      </w:r>
+      <w:proofErr w:type="spellStart"/>
       <w:r>
         <w:rPr>
           <w:sz w:val="22"/>
@@ -1901,7 +2570,16 @@
           <w:szCs w:val="22"/>
           <w:lang w:eastAsia="en-US"/>
         </w:rPr>
-        <w:t xml:space="preserve">andela </w:t>
+        <w:t>andela</w:t>
+      </w:r>
+      <w:proofErr w:type="spellEnd"/>
+      <w:r>
+        <w:rPr>
+          <w:sz w:val="22"/>
+          <w:szCs w:val="22"/>
+          <w:lang w:eastAsia="en-US"/>
+        </w:rPr>
+        <w:t xml:space="preserve"> </w:t>
       </w:r>
       <w:r>
         <w:rPr>
@@ -1925,15 +2603,209 @@
           <w:szCs w:val="22"/>
           <w:lang w:eastAsia="en-US"/>
         </w:rPr>
-        <w:t xml:space="preserve"> entre outras criaturas surgindo nessa</w:t>
-      </w:r>
-      <w:r>
-        <w:rPr>
-          <w:sz w:val="22"/>
-          <w:szCs w:val="22"/>
-          <w:lang w:eastAsia="en-US"/>
-        </w:rPr>
-        <w:t xml:space="preserve"> leva tecnológica.</w:t>
+        <w:t xml:space="preserve"> entre outras criaturas </w:t>
+      </w:r>
+      <w:r>
+        <w:rPr>
+          <w:sz w:val="22"/>
+          <w:szCs w:val="22"/>
+          <w:lang w:eastAsia="en-US"/>
+        </w:rPr>
+        <w:t>surgindo</w:t>
+      </w:r>
+      <w:r>
+        <w:rPr>
+          <w:sz w:val="22"/>
+          <w:szCs w:val="22"/>
+          <w:lang w:eastAsia="en-US"/>
+        </w:rPr>
+        <w:t xml:space="preserve"> nessa</w:t>
+      </w:r>
+      <w:r>
+        <w:rPr>
+          <w:sz w:val="22"/>
+          <w:szCs w:val="22"/>
+          <w:lang w:eastAsia="en-US"/>
+        </w:rPr>
+        <w:t xml:space="preserve"> leva </w:t>
+      </w:r>
+      <w:r>
+        <w:rPr>
+          <w:sz w:val="22"/>
+          <w:szCs w:val="22"/>
+          <w:lang w:eastAsia="en-US"/>
+        </w:rPr>
+        <w:t xml:space="preserve"> de </w:t>
+      </w:r>
+      <w:proofErr w:type="spellStart"/>
+      <w:r>
+        <w:rPr>
+          <w:sz w:val="22"/>
+          <w:szCs w:val="22"/>
+          <w:lang w:eastAsia="en-US"/>
+        </w:rPr>
+        <w:t>criptídeos</w:t>
+      </w:r>
+      <w:proofErr w:type="spellEnd"/>
+      <w:r>
+        <w:rPr>
+          <w:sz w:val="22"/>
+          <w:szCs w:val="22"/>
+          <w:lang w:eastAsia="en-US"/>
+        </w:rPr>
+        <w:t xml:space="preserve"> no mundo </w:t>
+      </w:r>
+      <w:r>
+        <w:rPr>
+          <w:sz w:val="22"/>
+          <w:szCs w:val="22"/>
+          <w:lang w:eastAsia="en-US"/>
+        </w:rPr>
+        <w:t>tecnológic</w:t>
+      </w:r>
+      <w:r>
+        <w:rPr>
+          <w:sz w:val="22"/>
+          <w:szCs w:val="22"/>
+          <w:lang w:eastAsia="en-US"/>
+        </w:rPr>
+        <w:t>o</w:t>
+      </w:r>
+      <w:r>
+        <w:rPr>
+          <w:sz w:val="22"/>
+          <w:szCs w:val="22"/>
+          <w:lang w:eastAsia="en-US"/>
+        </w:rPr>
+        <w:t xml:space="preserve">, </w:t>
+      </w:r>
+      <w:proofErr w:type="spellStart"/>
+      <w:r>
+        <w:rPr>
+          <w:sz w:val="22"/>
+          <w:szCs w:val="22"/>
+          <w:lang w:eastAsia="en-US"/>
+        </w:rPr>
+        <w:t>Cryptidcore</w:t>
+      </w:r>
+      <w:proofErr w:type="spellEnd"/>
+      <w:r>
+        <w:rPr>
+          <w:sz w:val="22"/>
+          <w:szCs w:val="22"/>
+          <w:lang w:eastAsia="en-US"/>
+        </w:rPr>
+        <w:t>.</w:t>
+      </w:r>
+    </w:p>
+    <w:p>
+      <w:pPr>
+        <w:spacing w:after="120"/>
+        <w:ind w:right="0"/>
+        <w:rPr>
+          <w:sz w:val="22"/>
+          <w:szCs w:val="22"/>
+          <w:u w:val="single"/>
+          <w:lang w:eastAsia="en-US"/>
+        </w:rPr>
+      </w:pPr>
+      <w:r>
+        <w:rPr>
+          <w:sz w:val="22"/>
+          <w:szCs w:val="22"/>
+          <w:lang w:eastAsia="en-US"/>
+        </w:rPr>
+        <w:lastRenderedPageBreak/>
+        <w:tab/>
+      </w:r>
+      <w:r>
+        <w:rPr>
+          <w:sz w:val="22"/>
+          <w:szCs w:val="22"/>
+          <w:lang w:eastAsia="en-US"/>
+        </w:rPr>
+        <w:tab/>
+        <w:t xml:space="preserve">Em vista </w:t>
+      </w:r>
+      <w:r>
+        <w:rPr>
+          <w:sz w:val="22"/>
+          <w:szCs w:val="22"/>
+          <w:lang w:eastAsia="en-US"/>
+        </w:rPr>
+        <w:t>as essas comunidades</w:t>
+      </w:r>
+      <w:r>
+        <w:rPr>
+          <w:sz w:val="22"/>
+          <w:szCs w:val="22"/>
+          <w:lang w:eastAsia="en-US"/>
+        </w:rPr>
+        <w:t xml:space="preserve"> que devem se dividir em diferentes plataformas e concorre</w:t>
+      </w:r>
+      <w:r>
+        <w:rPr>
+          <w:sz w:val="22"/>
+          <w:szCs w:val="22"/>
+          <w:lang w:eastAsia="en-US"/>
+        </w:rPr>
+        <w:t>m</w:t>
+      </w:r>
+      <w:r>
+        <w:rPr>
+          <w:sz w:val="22"/>
+          <w:szCs w:val="22"/>
+          <w:lang w:eastAsia="en-US"/>
+        </w:rPr>
+        <w:t xml:space="preserve"> com outros tipos de </w:t>
+      </w:r>
+      <w:r>
+        <w:rPr>
+          <w:sz w:val="22"/>
+          <w:szCs w:val="22"/>
+          <w:lang w:eastAsia="en-US"/>
+        </w:rPr>
+        <w:t>conteúdo</w:t>
+      </w:r>
+      <w:r>
+        <w:rPr>
+          <w:sz w:val="22"/>
+          <w:szCs w:val="22"/>
+          <w:lang w:eastAsia="en-US"/>
+        </w:rPr>
+        <w:t xml:space="preserve"> nas </w:t>
+      </w:r>
+      <w:r>
+        <w:rPr>
+          <w:sz w:val="22"/>
+          <w:szCs w:val="22"/>
+          <w:lang w:eastAsia="en-US"/>
+        </w:rPr>
+        <w:t>redes sociais</w:t>
+      </w:r>
+      <w:r>
+        <w:rPr>
+          <w:sz w:val="22"/>
+          <w:szCs w:val="22"/>
+          <w:lang w:eastAsia="en-US"/>
+        </w:rPr>
+        <w:t>, atrapalhando</w:t>
+      </w:r>
+      <w:r>
+        <w:rPr>
+          <w:sz w:val="22"/>
+          <w:szCs w:val="22"/>
+          <w:lang w:eastAsia="en-US"/>
+        </w:rPr>
+        <w:t xml:space="preserve"> no compartilhamento de relatos o que gera um entrave </w:t>
+      </w:r>
+      <w:r>
+        <w:rPr>
+          <w:sz w:val="22"/>
+          <w:szCs w:val="22"/>
+          <w:lang w:eastAsia="en-US"/>
+        </w:rPr>
+        <w:t>no desenvolvimento da comunidade e no crescimento.</w:t>
       </w:r>
     </w:p>
     <w:p>
@@ -1953,7 +2825,6 @@
           <w:szCs w:val="56"/>
           <w:lang w:eastAsia="en-US"/>
         </w:rPr>
-        <w:lastRenderedPageBreak/>
         <w:t>Proposta</w:t>
       </w:r>
     </w:p>
@@ -1979,23 +2850,105 @@
           <w:szCs w:val="22"/>
           <w:lang w:eastAsia="en-US"/>
         </w:rPr>
-        <w:t>Em vista a comunidade crescente e longa</w:t>
-      </w:r>
-      <w:r>
-        <w:rPr>
-          <w:sz w:val="22"/>
-          <w:szCs w:val="22"/>
-          <w:lang w:eastAsia="en-US"/>
-        </w:rPr>
-        <w:t xml:space="preserve"> das pessoas que gostam, criam e procuram sobre os criptídeos</w:t>
-      </w:r>
-      <w:r>
-        <w:rPr>
-          <w:sz w:val="22"/>
-          <w:szCs w:val="22"/>
-          <w:lang w:eastAsia="en-US"/>
-        </w:rPr>
-        <w:t>, oferecemos:</w:t>
+        <w:t xml:space="preserve">Em vista </w:t>
+      </w:r>
+      <w:r>
+        <w:rPr>
+          <w:sz w:val="22"/>
+          <w:szCs w:val="22"/>
+          <w:lang w:eastAsia="en-US"/>
+        </w:rPr>
+        <w:t>o problema</w:t>
+      </w:r>
+      <w:r>
+        <w:rPr>
+          <w:sz w:val="22"/>
+          <w:szCs w:val="22"/>
+          <w:lang w:eastAsia="en-US"/>
+        </w:rPr>
+        <w:t xml:space="preserve"> da comunidade que se divide </w:t>
+      </w:r>
+      <w:r>
+        <w:rPr>
+          <w:sz w:val="22"/>
+          <w:szCs w:val="22"/>
+          <w:lang w:eastAsia="en-US"/>
+        </w:rPr>
+        <w:t xml:space="preserve">e concorrem </w:t>
+      </w:r>
+      <w:r>
+        <w:rPr>
+          <w:sz w:val="22"/>
+          <w:szCs w:val="22"/>
+          <w:lang w:eastAsia="en-US"/>
+        </w:rPr>
+        <w:t xml:space="preserve">com outros conteúdos nas redes </w:t>
+      </w:r>
+      <w:r>
+        <w:rPr>
+          <w:sz w:val="22"/>
+          <w:szCs w:val="22"/>
+          <w:lang w:eastAsia="en-US"/>
+        </w:rPr>
+        <w:t>sociais</w:t>
+      </w:r>
+      <w:r>
+        <w:rPr>
+          <w:sz w:val="22"/>
+          <w:szCs w:val="22"/>
+          <w:lang w:eastAsia="en-US"/>
+        </w:rPr>
+        <w:t xml:space="preserve">, trago </w:t>
+      </w:r>
+      <w:r>
+        <w:rPr>
+          <w:sz w:val="22"/>
+          <w:szCs w:val="22"/>
+          <w:lang w:eastAsia="en-US"/>
+        </w:rPr>
+        <w:t xml:space="preserve">a criação de um ponto </w:t>
+      </w:r>
+      <w:r>
+        <w:rPr>
+          <w:sz w:val="22"/>
+          <w:szCs w:val="22"/>
+          <w:lang w:eastAsia="en-US"/>
+        </w:rPr>
+        <w:t xml:space="preserve">central para que as pessoas possam </w:t>
+      </w:r>
+      <w:r>
+        <w:rPr>
+          <w:sz w:val="22"/>
+          <w:szCs w:val="22"/>
+          <w:lang w:eastAsia="en-US"/>
+        </w:rPr>
+        <w:t xml:space="preserve">compartilhar e conhecer outras pessoas </w:t>
+      </w:r>
+      <w:r>
+        <w:rPr>
+          <w:sz w:val="22"/>
+          <w:szCs w:val="22"/>
+          <w:lang w:eastAsia="en-US"/>
+        </w:rPr>
+        <w:t xml:space="preserve">que gostam de </w:t>
+      </w:r>
+      <w:proofErr w:type="spellStart"/>
+      <w:r>
+        <w:rPr>
+          <w:sz w:val="22"/>
+          <w:szCs w:val="22"/>
+          <w:lang w:eastAsia="en-US"/>
+        </w:rPr>
+        <w:t>criptídeos</w:t>
+      </w:r>
+      <w:proofErr w:type="spellEnd"/>
+      <w:r>
+        <w:rPr>
+          <w:sz w:val="22"/>
+          <w:szCs w:val="22"/>
+          <w:lang w:eastAsia="en-US"/>
+        </w:rPr>
+        <w:t>, com isso oferecemos:</w:t>
       </w:r>
     </w:p>
     <w:p>
@@ -2018,6 +2971,7 @@
         </w:rPr>
         <w:t xml:space="preserve">Um site dedicado com foco em postar e compartilhar sobre os </w:t>
       </w:r>
+      <w:proofErr w:type="spellStart"/>
       <w:r>
         <w:rPr>
           <w:sz w:val="22"/>
@@ -2025,6 +2979,7 @@
         </w:rPr>
         <w:t>criptídeos</w:t>
       </w:r>
+      <w:proofErr w:type="spellEnd"/>
       <w:r>
         <w:rPr>
           <w:sz w:val="22"/>
@@ -2051,14 +3006,7 @@
           <w:sz w:val="22"/>
           <w:szCs w:val="22"/>
         </w:rPr>
-        <w:t>Juntar a comunidade em único local</w:t>
-      </w:r>
-      <w:r>
-        <w:rPr>
-          <w:sz w:val="22"/>
-          <w:szCs w:val="22"/>
-        </w:rPr>
-        <w:t>.</w:t>
+        <w:t xml:space="preserve">O site terá páginas como: início, aparições, novo post, logar e cadastro </w:t>
       </w:r>
     </w:p>
     <w:p>
@@ -2079,6 +3027,55 @@
           <w:sz w:val="22"/>
           <w:szCs w:val="22"/>
         </w:rPr>
+        <w:t>Juntar a comunidade em</w:t>
+      </w:r>
+      <w:r>
+        <w:rPr>
+          <w:sz w:val="22"/>
+          <w:szCs w:val="22"/>
+        </w:rPr>
+        <w:t xml:space="preserve"> um</w:t>
+      </w:r>
+      <w:r>
+        <w:rPr>
+          <w:sz w:val="22"/>
+          <w:szCs w:val="22"/>
+        </w:rPr>
+        <w:t xml:space="preserve"> local</w:t>
+      </w:r>
+      <w:r>
+        <w:rPr>
+          <w:sz w:val="22"/>
+          <w:szCs w:val="22"/>
+        </w:rPr>
+        <w:t xml:space="preserve"> central</w:t>
+      </w:r>
+      <w:r>
+        <w:rPr>
+          <w:sz w:val="22"/>
+          <w:szCs w:val="22"/>
+        </w:rPr>
+        <w:t>.</w:t>
+      </w:r>
+    </w:p>
+    <w:p>
+      <w:pPr>
+        <w:pStyle w:val="PargrafodaLista"/>
+        <w:numPr>
+          <w:ilvl w:val="0"/>
+          <w:numId w:val="2"/>
+        </w:numPr>
+        <w:spacing w:after="120"/>
+        <w:rPr>
+          <w:sz w:val="22"/>
+          <w:szCs w:val="22"/>
+        </w:rPr>
+      </w:pPr>
+      <w:r>
+        <w:rPr>
+          <w:sz w:val="22"/>
+          <w:szCs w:val="22"/>
+        </w:rPr>
         <w:t xml:space="preserve">Facilitar a procura sobre </w:t>
       </w:r>
       <w:r>
@@ -2086,8 +3083,32 @@
           <w:sz w:val="22"/>
           <w:szCs w:val="22"/>
         </w:rPr>
-        <w:t>esse tipo de material.</w:t>
-      </w:r>
+        <w:t>esse tipo de material</w:t>
+      </w:r>
+      <w:r>
+        <w:rPr>
+          <w:sz w:val="22"/>
+          <w:szCs w:val="22"/>
+        </w:rPr>
+        <w:t xml:space="preserve"> e desenvolvimento</w:t>
+      </w:r>
+      <w:r>
+        <w:rPr>
+          <w:sz w:val="22"/>
+          <w:szCs w:val="22"/>
+        </w:rPr>
+        <w:t>.</w:t>
+      </w:r>
+    </w:p>
+    <w:p>
+      <w:pPr>
+        <w:pStyle w:val="PargrafodaLista"/>
+        <w:spacing w:after="120"/>
+        <w:rPr>
+          <w:sz w:val="22"/>
+          <w:szCs w:val="22"/>
+        </w:rPr>
+      </w:pPr>
     </w:p>
     <w:p>
       <w:pPr>
@@ -2126,8 +3147,35 @@
           <w:lang w:eastAsia="en-US"/>
         </w:rPr>
         <w:tab/>
-        <w:t>Entregar um site para que as pessoas possam se reunir de maneira mais fácil e consigam postar imagem e possam comentar.</w:t>
-      </w:r>
+        <w:t xml:space="preserve">Entregar um site, até 23 de maio, com o intuito de ser um local central para que as pessoas possam reunir de maneira fácil, para compartilhar sobre o universo de </w:t>
+      </w:r>
+      <w:proofErr w:type="spellStart"/>
+      <w:r>
+        <w:rPr>
+          <w:sz w:val="22"/>
+          <w:szCs w:val="22"/>
+        </w:rPr>
+        <w:t>criptídeos</w:t>
+      </w:r>
+      <w:proofErr w:type="spellEnd"/>
+      <w:r>
+        <w:rPr>
+          <w:sz w:val="22"/>
+          <w:szCs w:val="22"/>
+        </w:rPr>
+        <w:t>, com o site possibilitando criar post, comentar neles, e avergar entre os posts.</w:t>
+      </w:r>
+    </w:p>
+    <w:p>
+      <w:pPr>
+        <w:spacing w:after="120"/>
+        <w:ind w:left="0" w:right="0" w:firstLine="0"/>
+        <w:rPr>
+          <w:sz w:val="22"/>
+          <w:szCs w:val="22"/>
+          <w:lang w:eastAsia="en-US"/>
+        </w:rPr>
+      </w:pPr>
     </w:p>
     <w:p>
       <w:pPr>
@@ -2173,16 +3221,17 @@
           <w:szCs w:val="22"/>
           <w:lang w:eastAsia="en-US"/>
         </w:rPr>
-        <w:t xml:space="preserve">Facilitar o encontro das pessoas com esse tema em comum e poder </w:t>
-      </w:r>
-      <w:r>
-        <w:rPr>
-          <w:sz w:val="22"/>
-          <w:szCs w:val="22"/>
-          <w:lang w:eastAsia="en-US"/>
-        </w:rPr>
-        <w:t>compartilhar ainda mais o termo “</w:t>
-      </w:r>
+        <w:t xml:space="preserve">Criar um ponto central, para que as pessoas possam acessar de maneira fácil e compartilhar sobre </w:t>
+      </w:r>
+      <w:r>
+        <w:rPr>
+          <w:sz w:val="22"/>
+          <w:szCs w:val="22"/>
+          <w:lang w:eastAsia="en-US"/>
+        </w:rPr>
+        <w:t>“</w:t>
+      </w:r>
+      <w:proofErr w:type="spellStart"/>
       <w:r>
         <w:rPr>
           <w:sz w:val="22"/>
@@ -2191,13 +3240,40 @@
         </w:rPr>
         <w:t>criptídeos</w:t>
       </w:r>
-      <w:r>
-        <w:rPr>
-          <w:sz w:val="22"/>
-          <w:szCs w:val="22"/>
-          <w:lang w:eastAsia="en-US"/>
-        </w:rPr>
-        <w:t>” e “criptozoologia”.</w:t>
+      <w:proofErr w:type="spellEnd"/>
+      <w:r>
+        <w:rPr>
+          <w:sz w:val="22"/>
+          <w:szCs w:val="22"/>
+          <w:lang w:eastAsia="en-US"/>
+        </w:rPr>
+        <w:t>” e “</w:t>
+      </w:r>
+      <w:proofErr w:type="spellStart"/>
+      <w:r>
+        <w:rPr>
+          <w:sz w:val="22"/>
+          <w:szCs w:val="22"/>
+          <w:lang w:eastAsia="en-US"/>
+        </w:rPr>
+        <w:t>criptozoologia</w:t>
+      </w:r>
+      <w:proofErr w:type="spellEnd"/>
+      <w:r>
+        <w:rPr>
+          <w:sz w:val="22"/>
+          <w:szCs w:val="22"/>
+          <w:lang w:eastAsia="en-US"/>
+        </w:rPr>
+        <w:t>”</w:t>
+      </w:r>
+      <w:r>
+        <w:rPr>
+          <w:sz w:val="22"/>
+          <w:szCs w:val="22"/>
+          <w:lang w:eastAsia="en-US"/>
+        </w:rPr>
+        <w:t>, sem ter dificuldade de desenvolver e expandir.</w:t>
       </w:r>
     </w:p>
     <w:p>
@@ -2306,6 +3382,7 @@
         </w:rPr>
         <w:t xml:space="preserve"> ajudar no crescimento do que é </w:t>
       </w:r>
+      <w:proofErr w:type="spellStart"/>
       <w:r>
         <w:rPr>
           <w:sz w:val="22"/>
@@ -2314,6 +3391,7 @@
         </w:rPr>
         <w:t>criptídeos</w:t>
       </w:r>
+      <w:proofErr w:type="spellEnd"/>
       <w:r>
         <w:rPr>
           <w:sz w:val="22"/>
@@ -2344,8 +3422,18 @@
           <w:szCs w:val="22"/>
           <w:lang w:eastAsia="en-US"/>
         </w:rPr>
-        <w:t>expandir o universo da criptozoologia</w:t>
-      </w:r>
+        <w:t xml:space="preserve">expandir o universo da </w:t>
+      </w:r>
+      <w:proofErr w:type="spellStart"/>
+      <w:r>
+        <w:rPr>
+          <w:sz w:val="22"/>
+          <w:szCs w:val="22"/>
+          <w:lang w:eastAsia="en-US"/>
+        </w:rPr>
+        <w:t>criptozoologia</w:t>
+      </w:r>
+      <w:proofErr w:type="spellEnd"/>
       <w:r>
         <w:rPr>
           <w:sz w:val="22"/>
@@ -2385,6 +3473,8 @@
         <w:spacing w:after="120"/>
         <w:ind w:left="0" w:right="0" w:firstLine="0"/>
         <w:rPr>
+          <w:sz w:val="22"/>
+          <w:szCs w:val="22"/>
           <w:lang w:eastAsia="en-US"/>
         </w:rPr>
       </w:pPr>
@@ -2393,16 +3483,27 @@
           <w:lang w:eastAsia="en-US"/>
         </w:rPr>
         <w:tab/>
+      </w:r>
+      <w:r>
+        <w:rPr>
+          <w:sz w:val="22"/>
+          <w:szCs w:val="22"/>
+          <w:lang w:eastAsia="en-US"/>
+        </w:rPr>
         <w:t>O projeto planejado e executado entregará um site</w:t>
       </w:r>
       <w:r>
         <w:rPr>
+          <w:sz w:val="22"/>
+          <w:szCs w:val="22"/>
           <w:lang w:eastAsia="en-US"/>
         </w:rPr>
         <w:t xml:space="preserve"> com </w:t>
       </w:r>
       <w:r>
         <w:rPr>
+          <w:sz w:val="22"/>
+          <w:szCs w:val="22"/>
           <w:lang w:eastAsia="en-US"/>
         </w:rPr>
         <w:t>funcionalidades semelhante a um blog para as pessoas possam compartilhar relatos e ajudar pessoas.</w:t>
@@ -2479,17 +3580,29 @@
     <w:p>
       <w:pPr>
         <w:spacing w:after="120"/>
+        <w:ind w:left="0" w:right="0" w:firstLine="0"/>
+        <w:rPr>
+          <w:sz w:val="22"/>
+          <w:szCs w:val="22"/>
+          <w:lang w:eastAsia="en-US"/>
+        </w:rPr>
+      </w:pPr>
+    </w:p>
+    <w:p>
+      <w:pPr>
+        <w:spacing w:after="120"/>
         <w:ind w:left="0" w:right="0" w:firstLine="708"/>
-        <w:rPr>
-          <w:sz w:val="36"/>
-          <w:szCs w:val="36"/>
-          <w:lang w:eastAsia="en-US"/>
-        </w:rPr>
-      </w:pPr>
-      <w:r>
-        <w:rPr>
-          <w:sz w:val="36"/>
-          <w:szCs w:val="36"/>
+        <w:jc w:val="center"/>
+        <w:rPr>
+          <w:sz w:val="56"/>
+          <w:szCs w:val="56"/>
+          <w:lang w:eastAsia="en-US"/>
+        </w:rPr>
+      </w:pPr>
+      <w:r>
+        <w:rPr>
+          <w:sz w:val="56"/>
+          <w:szCs w:val="56"/>
           <w:lang w:eastAsia="en-US"/>
         </w:rPr>
         <w:t>Limites e exclusões</w:t>
@@ -2525,7 +3638,7 @@
           <w:szCs w:val="22"/>
           <w:lang w:eastAsia="en-US"/>
         </w:rPr>
-        <w:t>incluindo</w:t>
+        <w:t>incluído</w:t>
       </w:r>
       <w:r>
         <w:rPr>
@@ -2567,23 +3680,6 @@
     </w:p>
     <w:p>
       <w:pPr>
-        <w:spacing w:after="120"/>
-        <w:ind w:left="718"/>
-        <w:rPr>
-          <w:sz w:val="22"/>
-          <w:szCs w:val="22"/>
-        </w:rPr>
-      </w:pPr>
-      <w:r>
-        <w:rPr>
-          <w:sz w:val="22"/>
-          <w:szCs w:val="22"/>
-        </w:rPr>
-        <w:t>Não será incluindo:</w:t>
-      </w:r>
-    </w:p>
-    <w:p>
-      <w:pPr>
         <w:pStyle w:val="PargrafodaLista"/>
         <w:numPr>
           <w:ilvl w:val="0"/>
@@ -2600,94 +3696,7 @@
           <w:sz w:val="22"/>
           <w:szCs w:val="22"/>
         </w:rPr>
-        <w:t>Suporte ao usuário</w:t>
-      </w:r>
-      <w:r>
-        <w:rPr>
-          <w:sz w:val="22"/>
-          <w:szCs w:val="22"/>
-        </w:rPr>
-        <w:t xml:space="preserve"> em </w:t>
-      </w:r>
-      <w:r>
-        <w:rPr>
-          <w:sz w:val="22"/>
-          <w:szCs w:val="22"/>
-        </w:rPr>
-        <w:t>relação a comunicação de plataforma</w:t>
-      </w:r>
-      <w:r>
-        <w:rPr>
-          <w:sz w:val="22"/>
-          <w:szCs w:val="22"/>
-        </w:rPr>
-        <w:t xml:space="preserve"> </w:t>
-      </w:r>
-      <w:r>
-        <w:rPr>
-          <w:sz w:val="22"/>
-          <w:szCs w:val="22"/>
-        </w:rPr>
-        <w:t>de terceiros</w:t>
-      </w:r>
-      <w:r>
-        <w:rPr>
-          <w:sz w:val="22"/>
-          <w:szCs w:val="22"/>
-        </w:rPr>
-        <w:t>.</w:t>
-      </w:r>
-    </w:p>
-    <w:p>
-      <w:pPr>
-        <w:spacing w:after="120"/>
-        <w:ind w:left="0" w:right="0" w:firstLine="0"/>
-        <w:rPr>
-          <w:sz w:val="36"/>
-          <w:szCs w:val="36"/>
-          <w:lang w:eastAsia="en-US"/>
-        </w:rPr>
-      </w:pPr>
-      <w:r>
-        <w:rPr>
-          <w:lang w:eastAsia="en-US"/>
-        </w:rPr>
-        <w:tab/>
-      </w:r>
-      <w:r>
-        <w:rPr>
-          <w:sz w:val="36"/>
-          <w:szCs w:val="36"/>
-          <w:lang w:eastAsia="en-US"/>
-        </w:rPr>
-        <w:t>Recursos Necessários</w:t>
-      </w:r>
-    </w:p>
-    <w:p>
-      <w:pPr>
-        <w:spacing w:after="120"/>
-        <w:ind w:left="0" w:right="0" w:firstLine="0"/>
-        <w:rPr>
-          <w:sz w:val="22"/>
-          <w:szCs w:val="22"/>
-          <w:lang w:eastAsia="en-US"/>
-        </w:rPr>
-      </w:pPr>
-      <w:r>
-        <w:rPr>
-          <w:sz w:val="36"/>
-          <w:szCs w:val="36"/>
-          <w:lang w:eastAsia="en-US"/>
-        </w:rPr>
-        <w:tab/>
-      </w:r>
-      <w:r>
-        <w:rPr>
-          <w:sz w:val="22"/>
-          <w:szCs w:val="22"/>
-          <w:lang w:eastAsia="en-US"/>
-        </w:rPr>
-        <w:t>Hardware:</w:t>
+        <w:t>Divisão entre páginas para melhor organização</w:t>
       </w:r>
     </w:p>
     <w:p>
@@ -2708,28 +3717,39 @@
           <w:sz w:val="22"/>
           <w:szCs w:val="22"/>
         </w:rPr>
-        <w:t xml:space="preserve">Servidor de hospedagem – </w:t>
-      </w:r>
-      <w:r>
-        <w:rPr>
-          <w:sz w:val="22"/>
-          <w:szCs w:val="22"/>
-        </w:rPr>
-        <w:t>H</w:t>
-      </w:r>
-      <w:r>
-        <w:rPr>
-          <w:sz w:val="22"/>
-          <w:szCs w:val="22"/>
-        </w:rPr>
-        <w:t xml:space="preserve">ospedar e deixar o site </w:t>
-      </w:r>
-      <w:r>
-        <w:rPr>
-          <w:sz w:val="22"/>
-          <w:szCs w:val="22"/>
-        </w:rPr>
-        <w:t>ativo.</w:t>
+        <w:lastRenderedPageBreak/>
+        <w:t>Cadastro e login de contas para utilizar os recursos do blog.</w:t>
+      </w:r>
+    </w:p>
+    <w:p>
+      <w:pPr>
+        <w:spacing w:after="120"/>
+        <w:ind w:left="718"/>
+        <w:rPr>
+          <w:sz w:val="22"/>
+          <w:szCs w:val="22"/>
+        </w:rPr>
+      </w:pPr>
+      <w:r>
+        <w:rPr>
+          <w:sz w:val="22"/>
+          <w:szCs w:val="22"/>
+        </w:rPr>
+        <w:t xml:space="preserve">Não será </w:t>
+      </w:r>
+      <w:r>
+        <w:rPr>
+          <w:sz w:val="22"/>
+          <w:szCs w:val="22"/>
+        </w:rPr>
+        <w:t>incluído</w:t>
+      </w:r>
+      <w:r>
+        <w:rPr>
+          <w:sz w:val="22"/>
+          <w:szCs w:val="22"/>
+        </w:rPr>
+        <w:t>:</w:t>
       </w:r>
     </w:p>
     <w:p>
@@ -2750,6 +3770,172 @@
           <w:sz w:val="22"/>
           <w:szCs w:val="22"/>
         </w:rPr>
+        <w:t>Suporte ao usuário</w:t>
+      </w:r>
+      <w:r>
+        <w:rPr>
+          <w:sz w:val="22"/>
+          <w:szCs w:val="22"/>
+        </w:rPr>
+        <w:t xml:space="preserve"> em </w:t>
+      </w:r>
+      <w:r>
+        <w:rPr>
+          <w:sz w:val="22"/>
+          <w:szCs w:val="22"/>
+        </w:rPr>
+        <w:t>relação a comunicação de plataforma</w:t>
+      </w:r>
+      <w:r>
+        <w:rPr>
+          <w:sz w:val="22"/>
+          <w:szCs w:val="22"/>
+        </w:rPr>
+        <w:t xml:space="preserve"> </w:t>
+      </w:r>
+      <w:r>
+        <w:rPr>
+          <w:sz w:val="22"/>
+          <w:szCs w:val="22"/>
+        </w:rPr>
+        <w:t>de terceiros</w:t>
+      </w:r>
+      <w:r>
+        <w:rPr>
+          <w:sz w:val="22"/>
+          <w:szCs w:val="22"/>
+        </w:rPr>
+        <w:t>.</w:t>
+      </w:r>
+    </w:p>
+    <w:p>
+      <w:pPr>
+        <w:pStyle w:val="PargrafodaLista"/>
+        <w:spacing w:after="120"/>
+        <w:ind w:left="1428"/>
+        <w:rPr>
+          <w:sz w:val="22"/>
+          <w:szCs w:val="22"/>
+        </w:rPr>
+      </w:pPr>
+    </w:p>
+    <w:p>
+      <w:pPr>
+        <w:spacing w:after="120"/>
+        <w:ind w:left="1068" w:firstLine="0"/>
+        <w:rPr>
+          <w:sz w:val="22"/>
+          <w:szCs w:val="22"/>
+        </w:rPr>
+      </w:pPr>
+    </w:p>
+    <w:p>
+      <w:pPr>
+        <w:spacing w:after="120"/>
+        <w:ind w:left="0" w:right="0" w:firstLine="0"/>
+        <w:jc w:val="center"/>
+        <w:rPr>
+          <w:sz w:val="56"/>
+          <w:szCs w:val="56"/>
+          <w:lang w:eastAsia="en-US"/>
+        </w:rPr>
+      </w:pPr>
+      <w:r>
+        <w:rPr>
+          <w:sz w:val="56"/>
+          <w:szCs w:val="56"/>
+          <w:lang w:eastAsia="en-US"/>
+        </w:rPr>
+        <w:t>Recursos Necessários</w:t>
+      </w:r>
+    </w:p>
+    <w:p>
+      <w:pPr>
+        <w:spacing w:after="120"/>
+        <w:ind w:left="0" w:right="0" w:firstLine="0"/>
+        <w:rPr>
+          <w:sz w:val="22"/>
+          <w:szCs w:val="22"/>
+          <w:lang w:eastAsia="en-US"/>
+        </w:rPr>
+      </w:pPr>
+      <w:r>
+        <w:rPr>
+          <w:sz w:val="36"/>
+          <w:szCs w:val="36"/>
+          <w:lang w:eastAsia="en-US"/>
+        </w:rPr>
+        <w:tab/>
+      </w:r>
+      <w:r>
+        <w:rPr>
+          <w:sz w:val="22"/>
+          <w:szCs w:val="22"/>
+          <w:lang w:eastAsia="en-US"/>
+        </w:rPr>
+        <w:t>Hardware:</w:t>
+      </w:r>
+    </w:p>
+    <w:p>
+      <w:pPr>
+        <w:pStyle w:val="PargrafodaLista"/>
+        <w:numPr>
+          <w:ilvl w:val="0"/>
+          <w:numId w:val="3"/>
+        </w:numPr>
+        <w:spacing w:after="120"/>
+        <w:rPr>
+          <w:sz w:val="22"/>
+          <w:szCs w:val="22"/>
+        </w:rPr>
+      </w:pPr>
+      <w:r>
+        <w:rPr>
+          <w:sz w:val="22"/>
+          <w:szCs w:val="22"/>
+        </w:rPr>
+        <w:t xml:space="preserve">Servidor de hospedagem – </w:t>
+      </w:r>
+      <w:r>
+        <w:rPr>
+          <w:sz w:val="22"/>
+          <w:szCs w:val="22"/>
+        </w:rPr>
+        <w:t>H</w:t>
+      </w:r>
+      <w:r>
+        <w:rPr>
+          <w:sz w:val="22"/>
+          <w:szCs w:val="22"/>
+        </w:rPr>
+        <w:t xml:space="preserve">ospedar e deixar o site </w:t>
+      </w:r>
+      <w:r>
+        <w:rPr>
+          <w:sz w:val="22"/>
+          <w:szCs w:val="22"/>
+        </w:rPr>
+        <w:t>ativo.</w:t>
+      </w:r>
+    </w:p>
+    <w:p>
+      <w:pPr>
+        <w:pStyle w:val="PargrafodaLista"/>
+        <w:numPr>
+          <w:ilvl w:val="0"/>
+          <w:numId w:val="3"/>
+        </w:numPr>
+        <w:spacing w:after="120"/>
+        <w:rPr>
+          <w:sz w:val="22"/>
+          <w:szCs w:val="22"/>
+        </w:rPr>
+      </w:pPr>
+      <w:r>
+        <w:rPr>
+          <w:sz w:val="22"/>
+          <w:szCs w:val="22"/>
+        </w:rPr>
         <w:t xml:space="preserve">Banco de dados – </w:t>
       </w:r>
       <w:r>
@@ -2816,14 +4002,30 @@
           <w:sz w:val="22"/>
           <w:szCs w:val="22"/>
         </w:rPr>
-        <w:t>MySQL workb</w:t>
-      </w:r>
-      <w:r>
-        <w:rPr>
-          <w:sz w:val="22"/>
-          <w:szCs w:val="22"/>
-        </w:rPr>
-        <w:t xml:space="preserve">ench – </w:t>
+        <w:t xml:space="preserve">MySQL </w:t>
+      </w:r>
+      <w:proofErr w:type="spellStart"/>
+      <w:r>
+        <w:rPr>
+          <w:sz w:val="22"/>
+          <w:szCs w:val="22"/>
+        </w:rPr>
+        <w:t>workb</w:t>
+      </w:r>
+      <w:r>
+        <w:rPr>
+          <w:sz w:val="22"/>
+          <w:szCs w:val="22"/>
+        </w:rPr>
+        <w:t>ench</w:t>
+      </w:r>
+      <w:proofErr w:type="spellEnd"/>
+      <w:r>
+        <w:rPr>
+          <w:sz w:val="22"/>
+          <w:szCs w:val="22"/>
+        </w:rPr>
+        <w:t xml:space="preserve"> – </w:t>
       </w:r>
       <w:r>
         <w:rPr>
@@ -2865,32 +4067,50 @@
           <w:sz w:val="22"/>
           <w:szCs w:val="22"/>
         </w:rPr>
-        <w:lastRenderedPageBreak/>
-        <w:t>Visual Studio Code – Codificar e construir o site e as páginas.</w:t>
-      </w:r>
+        <w:t xml:space="preserve">Visual Studio </w:t>
+      </w:r>
+      <w:proofErr w:type="spellStart"/>
+      <w:r>
+        <w:rPr>
+          <w:sz w:val="22"/>
+          <w:szCs w:val="22"/>
+        </w:rPr>
+        <w:t>Code</w:t>
+      </w:r>
+      <w:proofErr w:type="spellEnd"/>
+      <w:r>
+        <w:rPr>
+          <w:sz w:val="22"/>
+          <w:szCs w:val="22"/>
+        </w:rPr>
+        <w:t xml:space="preserve"> – Codificar e construir o site e as páginas.</w:t>
+      </w:r>
+    </w:p>
+    <w:p>
+      <w:pPr>
+        <w:spacing w:after="120"/>
+        <w:ind w:left="1068" w:firstLine="0"/>
+        <w:rPr>
+          <w:sz w:val="22"/>
+          <w:szCs w:val="22"/>
+        </w:rPr>
+      </w:pPr>
     </w:p>
     <w:p>
       <w:pPr>
         <w:spacing w:after="120"/>
         <w:ind w:left="0" w:right="0" w:firstLine="0"/>
-        <w:rPr>
-          <w:sz w:val="36"/>
-          <w:szCs w:val="36"/>
-          <w:lang w:eastAsia="en-US"/>
-        </w:rPr>
-      </w:pPr>
-      <w:r>
-        <w:rPr>
-          <w:sz w:val="22"/>
-          <w:szCs w:val="22"/>
-          <w:lang w:eastAsia="en-US"/>
-        </w:rPr>
-        <w:tab/>
-      </w:r>
-      <w:r>
-        <w:rPr>
-          <w:sz w:val="36"/>
-          <w:szCs w:val="36"/>
+        <w:jc w:val="center"/>
+        <w:rPr>
+          <w:sz w:val="56"/>
+          <w:szCs w:val="56"/>
+          <w:lang w:eastAsia="en-US"/>
+        </w:rPr>
+      </w:pPr>
+      <w:r>
+        <w:rPr>
+          <w:sz w:val="56"/>
+          <w:szCs w:val="56"/>
           <w:lang w:eastAsia="en-US"/>
         </w:rPr>
         <w:t>Premissas</w:t>
@@ -3032,26 +4252,49 @@
     </w:p>
     <w:p>
       <w:pPr>
+        <w:pStyle w:val="PargrafodaLista"/>
+        <w:numPr>
+          <w:ilvl w:val="0"/>
+          <w:numId w:val="5"/>
+        </w:numPr>
+        <w:spacing w:after="120"/>
+        <w:rPr>
+          <w:sz w:val="22"/>
+          <w:szCs w:val="22"/>
+        </w:rPr>
+      </w:pPr>
+      <w:r>
+        <w:rPr>
+          <w:sz w:val="22"/>
+          <w:szCs w:val="22"/>
+        </w:rPr>
+        <w:t>As imagens para os posts serão feitas de maneira correta.</w:t>
+      </w:r>
+    </w:p>
+    <w:p>
+      <w:pPr>
+        <w:spacing w:after="120"/>
+        <w:rPr>
+          <w:sz w:val="22"/>
+          <w:szCs w:val="22"/>
+        </w:rPr>
+      </w:pPr>
+    </w:p>
+    <w:p>
+      <w:pPr>
         <w:spacing w:after="120"/>
         <w:ind w:left="0" w:right="0" w:firstLine="0"/>
-        <w:rPr>
-          <w:sz w:val="36"/>
-          <w:szCs w:val="36"/>
-          <w:lang w:eastAsia="en-US"/>
-        </w:rPr>
-      </w:pPr>
-      <w:r>
-        <w:rPr>
-          <w:sz w:val="36"/>
-          <w:szCs w:val="36"/>
-          <w:lang w:eastAsia="en-US"/>
-        </w:rPr>
-        <w:tab/>
-      </w:r>
-      <w:r>
-        <w:rPr>
-          <w:sz w:val="36"/>
-          <w:szCs w:val="36"/>
+        <w:jc w:val="center"/>
+        <w:rPr>
+          <w:sz w:val="56"/>
+          <w:szCs w:val="56"/>
+          <w:lang w:eastAsia="en-US"/>
+        </w:rPr>
+      </w:pPr>
+      <w:r>
+        <w:rPr>
+          <w:sz w:val="56"/>
+          <w:szCs w:val="56"/>
           <w:lang w:eastAsia="en-US"/>
         </w:rPr>
         <w:t>Restrições</w:t>
@@ -3082,7 +4325,21 @@
           <w:sz w:val="22"/>
           <w:szCs w:val="22"/>
         </w:rPr>
-        <w:t>28 de maio.</w:t>
+        <w:t>2</w:t>
+      </w:r>
+      <w:r>
+        <w:rPr>
+          <w:sz w:val="22"/>
+          <w:szCs w:val="22"/>
+        </w:rPr>
+        <w:t>3</w:t>
+      </w:r>
+      <w:r>
+        <w:rPr>
+          <w:sz w:val="22"/>
+          <w:szCs w:val="22"/>
+        </w:rPr>
+        <w:t xml:space="preserve"> de maio.</w:t>
       </w:r>
     </w:p>
     <w:p>
@@ -3137,25 +4394,28 @@
     <w:p>
       <w:pPr>
         <w:spacing w:after="120"/>
+        <w:ind w:left="1065" w:firstLine="0"/>
+        <w:rPr>
+          <w:sz w:val="22"/>
+          <w:szCs w:val="22"/>
+        </w:rPr>
+      </w:pPr>
+    </w:p>
+    <w:p>
+      <w:pPr>
+        <w:spacing w:after="120"/>
         <w:ind w:left="0" w:right="0" w:firstLine="0"/>
-        <w:rPr>
-          <w:sz w:val="36"/>
-          <w:szCs w:val="36"/>
-          <w:lang w:eastAsia="en-US"/>
-        </w:rPr>
-      </w:pPr>
-      <w:r>
-        <w:rPr>
-          <w:sz w:val="36"/>
-          <w:szCs w:val="36"/>
-          <w:lang w:eastAsia="en-US"/>
-        </w:rPr>
-        <w:tab/>
-      </w:r>
-      <w:r>
-        <w:rPr>
-          <w:sz w:val="36"/>
-          <w:szCs w:val="36"/>
+        <w:jc w:val="center"/>
+        <w:rPr>
+          <w:sz w:val="56"/>
+          <w:szCs w:val="56"/>
+          <w:lang w:eastAsia="en-US"/>
+        </w:rPr>
+      </w:pPr>
+      <w:r>
+        <w:rPr>
+          <w:sz w:val="56"/>
+          <w:szCs w:val="56"/>
           <w:lang w:eastAsia="en-US"/>
         </w:rPr>
         <w:t>Stakeholders</w:t>
@@ -3216,8 +4476,17 @@
           <w:sz w:val="22"/>
           <w:szCs w:val="22"/>
         </w:rPr>
-        <w:t>a criptozoologia</w:t>
-      </w:r>
+        <w:t xml:space="preserve">a </w:t>
+      </w:r>
+      <w:proofErr w:type="spellStart"/>
+      <w:r>
+        <w:rPr>
+          <w:sz w:val="22"/>
+          <w:szCs w:val="22"/>
+        </w:rPr>
+        <w:t>criptozoologia</w:t>
+      </w:r>
+      <w:proofErr w:type="spellEnd"/>
     </w:p>
     <w:p>
       <w:pPr>
@@ -3244,36 +4513,49 @@
           <w:sz w:val="22"/>
           <w:szCs w:val="22"/>
         </w:rPr>
-        <w:t xml:space="preserve"> da criptozoologia</w:t>
-      </w:r>
+        <w:t xml:space="preserve"> da </w:t>
+      </w:r>
+      <w:proofErr w:type="spellStart"/>
+      <w:r>
+        <w:rPr>
+          <w:sz w:val="22"/>
+          <w:szCs w:val="22"/>
+        </w:rPr>
+        <w:t>criptozoologia</w:t>
+      </w:r>
+      <w:proofErr w:type="spellEnd"/>
+    </w:p>
+    <w:p>
+      <w:pPr>
+        <w:spacing w:after="120"/>
+        <w:rPr>
+          <w:sz w:val="22"/>
+          <w:szCs w:val="22"/>
+        </w:rPr>
+      </w:pPr>
     </w:p>
     <w:p>
       <w:pPr>
         <w:spacing w:after="120"/>
         <w:ind w:left="0" w:right="0" w:firstLine="0"/>
-        <w:jc w:val="left"/>
-        <w:rPr>
-          <w:lang w:eastAsia="en-US"/>
-        </w:rPr>
-      </w:pPr>
-      <w:r>
-        <w:rPr>
-          <w:lang w:eastAsia="en-US"/>
-        </w:rPr>
-        <w:tab/>
-      </w:r>
-      <w:r>
-        <w:rPr>
-          <w:sz w:val="36"/>
-          <w:szCs w:val="36"/>
-          <w:lang w:eastAsia="en-US"/>
-        </w:rPr>
+        <w:jc w:val="center"/>
+        <w:rPr>
+          <w:lang w:eastAsia="en-US"/>
+        </w:rPr>
+      </w:pPr>
+      <w:r>
+        <w:rPr>
+          <w:sz w:val="56"/>
+          <w:szCs w:val="56"/>
+          <w:lang w:eastAsia="en-US"/>
+        </w:rPr>
+        <w:lastRenderedPageBreak/>
         <w:t>Marcos</w:t>
       </w:r>
       <w:r>
         <w:rPr>
-          <w:sz w:val="36"/>
-          <w:szCs w:val="36"/>
+          <w:sz w:val="56"/>
+          <w:szCs w:val="56"/>
           <w:lang w:eastAsia="en-US"/>
         </w:rPr>
         <w:t xml:space="preserve"> do projeto</w:t>

</xml_diff>

<commit_message>
Atualização na documentação(marcos do projeto) e atualização no product backlogs
</commit_message>
<xml_diff>
--- a/Documentação/Documentação - Projeto pessoal.docx
+++ b/Documentação/Documentação - Projeto pessoal.docx
@@ -3221,15 +3221,7 @@
           <w:szCs w:val="22"/>
           <w:lang w:eastAsia="en-US"/>
         </w:rPr>
-        <w:t xml:space="preserve">Criar um ponto central, para que as pessoas possam acessar de maneira fácil e compartilhar sobre </w:t>
-      </w:r>
-      <w:r>
-        <w:rPr>
-          <w:sz w:val="22"/>
-          <w:szCs w:val="22"/>
-          <w:lang w:eastAsia="en-US"/>
-        </w:rPr>
-        <w:t>“</w:t>
+        <w:t>Criar um ponto central, para que as pessoas possam acessar de maneira fácil e compartilhar sobre “</w:t>
       </w:r>
       <w:proofErr w:type="spellStart"/>
       <w:r>
@@ -3265,15 +3257,7 @@
           <w:szCs w:val="22"/>
           <w:lang w:eastAsia="en-US"/>
         </w:rPr>
-        <w:t>”</w:t>
-      </w:r>
-      <w:r>
-        <w:rPr>
-          <w:sz w:val="22"/>
-          <w:szCs w:val="22"/>
-          <w:lang w:eastAsia="en-US"/>
-        </w:rPr>
-        <w:t>, sem ter dificuldade de desenvolver e expandir.</w:t>
+        <w:t>”, sem ter dificuldade de desenvolver e expandir.</w:t>
       </w:r>
     </w:p>
     <w:p>
@@ -4381,7 +4365,21 @@
           <w:sz w:val="22"/>
           <w:szCs w:val="22"/>
         </w:rPr>
-        <w:t xml:space="preserve"> armazenar os comentários.</w:t>
+        <w:t xml:space="preserve"> armazenar os comentários</w:t>
+      </w:r>
+      <w:r>
+        <w:rPr>
+          <w:sz w:val="22"/>
+          <w:szCs w:val="22"/>
+        </w:rPr>
+        <w:t xml:space="preserve"> e conseguir criar post</w:t>
+      </w:r>
+      <w:r>
+        <w:rPr>
+          <w:sz w:val="22"/>
+          <w:szCs w:val="22"/>
+        </w:rPr>
+        <w:t>.</w:t>
       </w:r>
       <w:r>
         <w:rPr>
@@ -4566,10 +4564,10 @@
           <w:lang w:eastAsia="en-US"/>
         </w:rPr>
         <w:drawing>
-          <wp:inline distT="0" distB="0" distL="0" distR="0" wp14:anchorId="4945AD94" wp14:editId="68F2220A">
+          <wp:inline distT="0" distB="0" distL="0" distR="0" wp14:anchorId="4945AD94" wp14:editId="3DE5F4FF">
             <wp:extent cx="6645910" cy="2638425"/>
             <wp:effectExtent l="0" t="0" r="2540" b="9525"/>
-            <wp:docPr id="1395714378" name="Imagem 1" descr="Marcos do projeto"/>
+            <wp:docPr id="1395714378" name="Imagem 1"/>
             <wp:cNvGraphicFramePr>
               <a:graphicFrameLocks xmlns:a="http://schemas.openxmlformats.org/drawingml/2006/main" noChangeAspect="1"/>
             </wp:cNvGraphicFramePr>
@@ -4577,10 +4575,10 @@
               <a:graphicData uri="http://schemas.openxmlformats.org/drawingml/2006/picture">
                 <pic:pic xmlns:pic="http://schemas.openxmlformats.org/drawingml/2006/picture">
                   <pic:nvPicPr>
-                    <pic:cNvPr id="1395714378" name="Imagem 1" descr="Marcos do projeto"/>
+                    <pic:cNvPr id="1395714378" name="Imagem 1"/>
                     <pic:cNvPicPr/>
                   </pic:nvPicPr>
-                  <pic:blipFill rotWithShape="1">
+                  <pic:blipFill>
                     <a:blip r:embed="rId6" cstate="print">
                       <a:extLst>
                         <a:ext uri="{28A0092B-C50C-407E-A947-70E740481C1C}">
@@ -4588,8 +4586,10 @@
                         </a:ext>
                       </a:extLst>
                     </a:blip>
-                    <a:srcRect t="11722" b="17699"/>
-                    <a:stretch/>
+                    <a:srcRect t="14711" b="14711"/>
+                    <a:stretch>
+                      <a:fillRect/>
+                    </a:stretch>
                   </pic:blipFill>
                   <pic:spPr bwMode="auto">
                     <a:xfrm>
@@ -4654,11 +4654,43 @@
         <w:spacing w:after="120"/>
         <w:ind w:left="0" w:right="0" w:firstLine="0"/>
         <w:rPr>
-          <w:sz w:val="36"/>
-          <w:szCs w:val="36"/>
-          <w:lang w:eastAsia="en-US"/>
-        </w:rPr>
-      </w:pPr>
+          <w:sz w:val="22"/>
+          <w:szCs w:val="22"/>
+          <w:lang w:eastAsia="en-US"/>
+        </w:rPr>
+      </w:pPr>
+      <w:r>
+        <w:rPr>
+          <w:sz w:val="22"/>
+          <w:szCs w:val="22"/>
+          <w:lang w:eastAsia="en-US"/>
+        </w:rPr>
+        <w:t>Backlogs de requisito:</w:t>
+      </w:r>
+    </w:p>
+    <w:p>
+      <w:pPr>
+        <w:pStyle w:val="PargrafodaLista"/>
+        <w:numPr>
+          <w:ilvl w:val="0"/>
+          <w:numId w:val="8"/>
+        </w:numPr>
+        <w:spacing w:after="120"/>
+        <w:rPr>
+          <w:sz w:val="22"/>
+          <w:szCs w:val="22"/>
+        </w:rPr>
+      </w:pPr>
+      <w:hyperlink r:id="rId7" w:history="1">
+        <w:r>
+          <w:rPr>
+            <w:rStyle w:val="Hyperlink"/>
+            <w:sz w:val="22"/>
+            <w:szCs w:val="22"/>
+          </w:rPr>
+          <w:t>https://bandteccom-my.sharepoint.com/personal/samuel_barros_sptech_school/Documents/Documentos/Algoritmo/Aula%203/SPtech/Projeto-pessoal/Documentação/Product%20backlogs.xlsx</w:t>
+        </w:r>
+      </w:hyperlink>
     </w:p>
     <w:sectPr>
       <w:pgSz w:w="11906" w:h="16838"/>
@@ -5354,6 +5386,119 @@
     <w:nsid w:val="67F61D1E"/>
     <w:multiLevelType w:val="hybridMultilevel"/>
     <w:tmpl w:val="A2644E0C"/>
+    <w:lvl w:ilvl="0" w:tplc="04160001">
+      <w:start w:val="1"/>
+      <w:numFmt w:val="bullet"/>
+      <w:lvlText w:val=""/>
+      <w:lvlJc w:val="left"/>
+      <w:pPr>
+        <w:ind w:left="720" w:hanging="360"/>
+      </w:pPr>
+      <w:rPr>
+        <w:rFonts w:ascii="Symbol" w:hAnsi="Symbol" w:hint="default"/>
+      </w:rPr>
+    </w:lvl>
+    <w:lvl w:ilvl="1" w:tplc="04160003" w:tentative="1">
+      <w:start w:val="1"/>
+      <w:numFmt w:val="bullet"/>
+      <w:lvlText w:val="o"/>
+      <w:lvlJc w:val="left"/>
+      <w:pPr>
+        <w:ind w:left="1440" w:hanging="360"/>
+      </w:pPr>
+      <w:rPr>
+        <w:rFonts w:ascii="Courier New" w:hAnsi="Courier New" w:cs="Courier New" w:hint="default"/>
+      </w:rPr>
+    </w:lvl>
+    <w:lvl w:ilvl="2" w:tplc="04160005" w:tentative="1">
+      <w:start w:val="1"/>
+      <w:numFmt w:val="bullet"/>
+      <w:lvlText w:val=""/>
+      <w:lvlJc w:val="left"/>
+      <w:pPr>
+        <w:ind w:left="2160" w:hanging="360"/>
+      </w:pPr>
+      <w:rPr>
+        <w:rFonts w:ascii="Wingdings" w:hAnsi="Wingdings" w:hint="default"/>
+      </w:rPr>
+    </w:lvl>
+    <w:lvl w:ilvl="3" w:tplc="04160001" w:tentative="1">
+      <w:start w:val="1"/>
+      <w:numFmt w:val="bullet"/>
+      <w:lvlText w:val=""/>
+      <w:lvlJc w:val="left"/>
+      <w:pPr>
+        <w:ind w:left="2880" w:hanging="360"/>
+      </w:pPr>
+      <w:rPr>
+        <w:rFonts w:ascii="Symbol" w:hAnsi="Symbol" w:hint="default"/>
+      </w:rPr>
+    </w:lvl>
+    <w:lvl w:ilvl="4" w:tplc="04160003" w:tentative="1">
+      <w:start w:val="1"/>
+      <w:numFmt w:val="bullet"/>
+      <w:lvlText w:val="o"/>
+      <w:lvlJc w:val="left"/>
+      <w:pPr>
+        <w:ind w:left="3600" w:hanging="360"/>
+      </w:pPr>
+      <w:rPr>
+        <w:rFonts w:ascii="Courier New" w:hAnsi="Courier New" w:cs="Courier New" w:hint="default"/>
+      </w:rPr>
+    </w:lvl>
+    <w:lvl w:ilvl="5" w:tplc="04160005" w:tentative="1">
+      <w:start w:val="1"/>
+      <w:numFmt w:val="bullet"/>
+      <w:lvlText w:val=""/>
+      <w:lvlJc w:val="left"/>
+      <w:pPr>
+        <w:ind w:left="4320" w:hanging="360"/>
+      </w:pPr>
+      <w:rPr>
+        <w:rFonts w:ascii="Wingdings" w:hAnsi="Wingdings" w:hint="default"/>
+      </w:rPr>
+    </w:lvl>
+    <w:lvl w:ilvl="6" w:tplc="04160001" w:tentative="1">
+      <w:start w:val="1"/>
+      <w:numFmt w:val="bullet"/>
+      <w:lvlText w:val=""/>
+      <w:lvlJc w:val="left"/>
+      <w:pPr>
+        <w:ind w:left="5040" w:hanging="360"/>
+      </w:pPr>
+      <w:rPr>
+        <w:rFonts w:ascii="Symbol" w:hAnsi="Symbol" w:hint="default"/>
+      </w:rPr>
+    </w:lvl>
+    <w:lvl w:ilvl="7" w:tplc="04160003" w:tentative="1">
+      <w:start w:val="1"/>
+      <w:numFmt w:val="bullet"/>
+      <w:lvlText w:val="o"/>
+      <w:lvlJc w:val="left"/>
+      <w:pPr>
+        <w:ind w:left="5760" w:hanging="360"/>
+      </w:pPr>
+      <w:rPr>
+        <w:rFonts w:ascii="Courier New" w:hAnsi="Courier New" w:cs="Courier New" w:hint="default"/>
+      </w:rPr>
+    </w:lvl>
+    <w:lvl w:ilvl="8" w:tplc="04160005" w:tentative="1">
+      <w:start w:val="1"/>
+      <w:numFmt w:val="bullet"/>
+      <w:lvlText w:val=""/>
+      <w:lvlJc w:val="left"/>
+      <w:pPr>
+        <w:ind w:left="6480" w:hanging="360"/>
+      </w:pPr>
+      <w:rPr>
+        <w:rFonts w:ascii="Wingdings" w:hAnsi="Wingdings" w:hint="default"/>
+      </w:rPr>
+    </w:lvl>
+  </w:abstractNum>
+  <w:abstractNum w:abstractNumId="7" w15:restartNumberingAfterBreak="0">
+    <w:nsid w:val="6D982608"/>
+    <w:multiLevelType w:val="hybridMultilevel"/>
+    <w:tmpl w:val="660C6532"/>
     <w:lvl w:ilvl="0" w:tplc="04160001">
       <w:start w:val="1"/>
       <w:numFmt w:val="bullet"/>
@@ -5483,6 +5628,9 @@
   </w:num>
   <w:num w:numId="7" w16cid:durableId="1877498041">
     <w:abstractNumId w:val="1"/>
+  </w:num>
+  <w:num w:numId="8" w16cid:durableId="652638965">
+    <w:abstractNumId w:val="7"/>
   </w:num>
 </w:numbering>
 </file>

</xml_diff>

<commit_message>
Nova paleta de cores, adição da função de cadastro e login
</commit_message>
<xml_diff>
--- a/Documentação/Documentação - Projeto pessoal.docx
+++ b/Documentação/Documentação - Projeto pessoal.docx
@@ -3163,7 +3163,30 @@
           <w:sz w:val="22"/>
           <w:szCs w:val="22"/>
         </w:rPr>
-        <w:t>, com o site possibilitando criar post, comentar neles, e avergar entre os posts.</w:t>
+        <w:t xml:space="preserve">, com o site possibilitando criar post, comentar neles, e </w:t>
+      </w:r>
+      <w:proofErr w:type="spellStart"/>
+      <w:r>
+        <w:rPr>
+          <w:sz w:val="22"/>
+          <w:szCs w:val="22"/>
+        </w:rPr>
+        <w:t>n</w:t>
+      </w:r>
+      <w:r>
+        <w:rPr>
+          <w:sz w:val="22"/>
+          <w:szCs w:val="22"/>
+        </w:rPr>
+        <w:t>avergar</w:t>
+      </w:r>
+      <w:proofErr w:type="spellEnd"/>
+      <w:r>
+        <w:rPr>
+          <w:sz w:val="22"/>
+          <w:szCs w:val="22"/>
+        </w:rPr>
+        <w:t xml:space="preserve"> entre os posts.</w:t>
       </w:r>
     </w:p>
     <w:p>
@@ -3257,7 +3280,23 @@
           <w:szCs w:val="22"/>
           <w:lang w:eastAsia="en-US"/>
         </w:rPr>
-        <w:t>”, sem ter dificuldade de desenvolver e expandir.</w:t>
+        <w:t>”, sem ter dificuldade de desenvolver e expandir</w:t>
+      </w:r>
+      <w:r>
+        <w:rPr>
+          <w:sz w:val="22"/>
+          <w:szCs w:val="22"/>
+          <w:lang w:eastAsia="en-US"/>
+        </w:rPr>
+        <w:t xml:space="preserve"> sobre o assunto</w:t>
+      </w:r>
+      <w:r>
+        <w:rPr>
+          <w:sz w:val="22"/>
+          <w:szCs w:val="22"/>
+          <w:lang w:eastAsia="en-US"/>
+        </w:rPr>
+        <w:t>.</w:t>
       </w:r>
     </w:p>
     <w:p>
@@ -4009,7 +4048,21 @@
           <w:sz w:val="22"/>
           <w:szCs w:val="22"/>
         </w:rPr>
-        <w:t xml:space="preserve"> – </w:t>
+        <w:t xml:space="preserve"> </w:t>
+      </w:r>
+      <w:r>
+        <w:rPr>
+          <w:sz w:val="22"/>
+          <w:szCs w:val="22"/>
+        </w:rPr>
+        <w:t xml:space="preserve">8.0 </w:t>
+      </w:r>
+      <w:r>
+        <w:rPr>
+          <w:sz w:val="22"/>
+          <w:szCs w:val="22"/>
+        </w:rPr>
+        <w:t xml:space="preserve">– </w:t>
       </w:r>
       <w:r>
         <w:rPr>
@@ -4067,7 +4120,21 @@
           <w:sz w:val="22"/>
           <w:szCs w:val="22"/>
         </w:rPr>
-        <w:t xml:space="preserve"> – Codificar e construir o site e as páginas.</w:t>
+        <w:t xml:space="preserve"> </w:t>
+      </w:r>
+      <w:r>
+        <w:rPr>
+          <w:sz w:val="22"/>
+          <w:szCs w:val="22"/>
+        </w:rPr>
+        <w:t>1.80 -</w:t>
+      </w:r>
+      <w:r>
+        <w:rPr>
+          <w:sz w:val="22"/>
+          <w:szCs w:val="22"/>
+        </w:rPr>
+        <w:t xml:space="preserve"> Codificar e construir o site e as páginas.</w:t>
       </w:r>
     </w:p>
     <w:p>
@@ -4224,14 +4291,21 @@
           <w:sz w:val="22"/>
           <w:szCs w:val="22"/>
         </w:rPr>
-        <w:t xml:space="preserve">armazenados </w:t>
-      </w:r>
-      <w:r>
-        <w:rPr>
-          <w:sz w:val="22"/>
-          <w:szCs w:val="22"/>
-        </w:rPr>
-        <w:t>de maneira correta.</w:t>
+        <w:t>armazenados</w:t>
+      </w:r>
+      <w:r>
+        <w:rPr>
+          <w:sz w:val="22"/>
+          <w:szCs w:val="22"/>
+        </w:rPr>
+        <w:t xml:space="preserve"> e carregados sem corromper</w:t>
+      </w:r>
+      <w:r>
+        <w:rPr>
+          <w:sz w:val="22"/>
+          <w:szCs w:val="22"/>
+        </w:rPr>
+        <w:t>.</w:t>
       </w:r>
     </w:p>
     <w:p>
@@ -4252,7 +4326,35 @@
           <w:sz w:val="22"/>
           <w:szCs w:val="22"/>
         </w:rPr>
-        <w:t>As imagens para os posts serão feitas de maneira correta.</w:t>
+        <w:t>As imagens para os posts serão</w:t>
+      </w:r>
+      <w:r>
+        <w:rPr>
+          <w:sz w:val="22"/>
+          <w:szCs w:val="22"/>
+        </w:rPr>
+        <w:t xml:space="preserve"> </w:t>
+      </w:r>
+      <w:r>
+        <w:rPr>
+          <w:sz w:val="22"/>
+          <w:szCs w:val="22"/>
+        </w:rPr>
+        <w:t>armazenadas e carregadas</w:t>
+      </w:r>
+      <w:r>
+        <w:rPr>
+          <w:sz w:val="22"/>
+          <w:szCs w:val="22"/>
+        </w:rPr>
+        <w:t xml:space="preserve"> sem corromper</w:t>
+      </w:r>
+      <w:r>
+        <w:rPr>
+          <w:sz w:val="22"/>
+          <w:szCs w:val="22"/>
+        </w:rPr>
+        <w:t>.</w:t>
       </w:r>
     </w:p>
     <w:p>
@@ -4391,6 +4493,27 @@
     </w:p>
     <w:p>
       <w:pPr>
+        <w:pStyle w:val="PargrafodaLista"/>
+        <w:numPr>
+          <w:ilvl w:val="0"/>
+          <w:numId w:val="6"/>
+        </w:numPr>
+        <w:spacing w:after="120"/>
+        <w:rPr>
+          <w:sz w:val="22"/>
+          <w:szCs w:val="22"/>
+        </w:rPr>
+      </w:pPr>
+      <w:r>
+        <w:rPr>
+          <w:sz w:val="22"/>
+          <w:szCs w:val="22"/>
+        </w:rPr>
+        <w:t>A equipe constituída de apenas de uma pessoa</w:t>
+      </w:r>
+    </w:p>
+    <w:p>
+      <w:pPr>
         <w:spacing w:after="120"/>
         <w:ind w:left="1065" w:firstLine="0"/>
         <w:rPr>
@@ -4424,6 +4547,8 @@
         <w:spacing w:after="120"/>
         <w:ind w:left="0" w:right="0" w:firstLine="0"/>
         <w:rPr>
+          <w:sz w:val="22"/>
+          <w:szCs w:val="22"/>
           <w:lang w:eastAsia="en-US"/>
         </w:rPr>
       </w:pPr>
@@ -4440,6 +4565,33 @@
           <w:lang w:eastAsia="en-US"/>
         </w:rPr>
         <w:t>As partes interessadas no projeto seriam:</w:t>
+      </w:r>
+    </w:p>
+    <w:p>
+      <w:pPr>
+        <w:spacing w:after="120"/>
+        <w:ind w:left="0" w:right="0" w:firstLine="0"/>
+        <w:rPr>
+          <w:sz w:val="36"/>
+          <w:szCs w:val="36"/>
+          <w:lang w:eastAsia="en-US"/>
+        </w:rPr>
+      </w:pPr>
+      <w:r>
+        <w:rPr>
+          <w:sz w:val="22"/>
+          <w:szCs w:val="22"/>
+          <w:lang w:eastAsia="en-US"/>
+        </w:rPr>
+        <w:tab/>
+      </w:r>
+      <w:r>
+        <w:rPr>
+          <w:sz w:val="36"/>
+          <w:szCs w:val="36"/>
+          <w:lang w:eastAsia="en-US"/>
+        </w:rPr>
+        <w:t>Usuários finais:</w:t>
       </w:r>
     </w:p>
     <w:p>
@@ -4485,6 +4637,13 @@
         <w:t>criptozoologia</w:t>
       </w:r>
       <w:proofErr w:type="spellEnd"/>
+      <w:r>
+        <w:rPr>
+          <w:sz w:val="22"/>
+          <w:szCs w:val="22"/>
+        </w:rPr>
+        <w:t>.</w:t>
+      </w:r>
     </w:p>
     <w:p>
       <w:pPr>
@@ -4504,14 +4663,14 @@
           <w:sz w:val="22"/>
           <w:szCs w:val="22"/>
         </w:rPr>
-        <w:t>Pesquisadores e cientistas</w:t>
-      </w:r>
-      <w:r>
-        <w:rPr>
-          <w:sz w:val="22"/>
-          <w:szCs w:val="22"/>
-        </w:rPr>
-        <w:t xml:space="preserve"> da </w:t>
+        <w:t xml:space="preserve">Entusiastas sobre o assunto </w:t>
+      </w:r>
+      <w:r>
+        <w:rPr>
+          <w:sz w:val="22"/>
+          <w:szCs w:val="22"/>
+        </w:rPr>
+        <w:t>“</w:t>
       </w:r>
       <w:proofErr w:type="spellStart"/>
       <w:r>
@@ -4519,18 +4678,222 @@
           <w:sz w:val="22"/>
           <w:szCs w:val="22"/>
         </w:rPr>
+        <w:t>criptídeos</w:t>
+      </w:r>
+      <w:proofErr w:type="spellEnd"/>
+      <w:r>
+        <w:rPr>
+          <w:sz w:val="22"/>
+          <w:szCs w:val="22"/>
+        </w:rPr>
+        <w:t>” e “</w:t>
+      </w:r>
+      <w:proofErr w:type="spellStart"/>
+      <w:r>
+        <w:rPr>
+          <w:sz w:val="22"/>
+          <w:szCs w:val="22"/>
+        </w:rPr>
         <w:t>criptozoologia</w:t>
       </w:r>
       <w:proofErr w:type="spellEnd"/>
-    </w:p>
-    <w:p>
-      <w:pPr>
-        <w:spacing w:after="120"/>
-        <w:rPr>
-          <w:sz w:val="22"/>
-          <w:szCs w:val="22"/>
-        </w:rPr>
-      </w:pPr>
+      <w:r>
+        <w:rPr>
+          <w:sz w:val="22"/>
+          <w:szCs w:val="22"/>
+        </w:rPr>
+        <w:t>”,</w:t>
+      </w:r>
+    </w:p>
+    <w:p>
+      <w:pPr>
+        <w:pStyle w:val="PargrafodaLista"/>
+        <w:numPr>
+          <w:ilvl w:val="0"/>
+          <w:numId w:val="7"/>
+        </w:numPr>
+        <w:spacing w:after="120"/>
+        <w:rPr>
+          <w:sz w:val="22"/>
+          <w:szCs w:val="22"/>
+        </w:rPr>
+      </w:pPr>
+      <w:r>
+        <w:rPr>
+          <w:sz w:val="22"/>
+          <w:szCs w:val="22"/>
+        </w:rPr>
+        <w:t>Pessoas curiosas e interessadas no assunto.</w:t>
+      </w:r>
+    </w:p>
+    <w:p>
+      <w:pPr>
+        <w:pStyle w:val="PargrafodaLista"/>
+        <w:numPr>
+          <w:ilvl w:val="0"/>
+          <w:numId w:val="7"/>
+        </w:numPr>
+        <w:spacing w:after="120"/>
+        <w:rPr>
+          <w:sz w:val="22"/>
+          <w:szCs w:val="22"/>
+        </w:rPr>
+      </w:pPr>
+      <w:r>
+        <w:rPr>
+          <w:sz w:val="22"/>
+          <w:szCs w:val="22"/>
+        </w:rPr>
+        <w:t xml:space="preserve">Pesquisadores e cientistas da </w:t>
+      </w:r>
+      <w:proofErr w:type="spellStart"/>
+      <w:r>
+        <w:rPr>
+          <w:sz w:val="22"/>
+          <w:szCs w:val="22"/>
+        </w:rPr>
+        <w:t>criptozoologi</w:t>
+      </w:r>
+      <w:r>
+        <w:rPr>
+          <w:sz w:val="22"/>
+          <w:szCs w:val="22"/>
+        </w:rPr>
+        <w:t>a</w:t>
+      </w:r>
+      <w:proofErr w:type="spellEnd"/>
+      <w:r>
+        <w:rPr>
+          <w:sz w:val="22"/>
+          <w:szCs w:val="22"/>
+        </w:rPr>
+        <w:t>.</w:t>
+      </w:r>
+    </w:p>
+    <w:p>
+      <w:pPr>
+        <w:spacing w:after="120"/>
+        <w:ind w:left="718"/>
+        <w:rPr>
+          <w:sz w:val="36"/>
+          <w:szCs w:val="36"/>
+        </w:rPr>
+      </w:pPr>
+      <w:r>
+        <w:rPr>
+          <w:sz w:val="36"/>
+          <w:szCs w:val="36"/>
+        </w:rPr>
+        <w:t>Apoiadores do projeto</w:t>
+      </w:r>
+      <w:r>
+        <w:rPr>
+          <w:sz w:val="36"/>
+          <w:szCs w:val="36"/>
+        </w:rPr>
+        <w:t>:</w:t>
+      </w:r>
+    </w:p>
+    <w:p>
+      <w:pPr>
+        <w:pStyle w:val="PargrafodaLista"/>
+        <w:numPr>
+          <w:ilvl w:val="0"/>
+          <w:numId w:val="9"/>
+        </w:numPr>
+        <w:spacing w:after="120"/>
+        <w:rPr>
+          <w:sz w:val="22"/>
+          <w:szCs w:val="22"/>
+        </w:rPr>
+      </w:pPr>
+      <w:r>
+        <w:rPr>
+          <w:sz w:val="22"/>
+          <w:szCs w:val="22"/>
+        </w:rPr>
+        <w:t xml:space="preserve">Empresas </w:t>
+      </w:r>
+      <w:r>
+        <w:rPr>
+          <w:sz w:val="22"/>
+          <w:szCs w:val="22"/>
+        </w:rPr>
+        <w:t>interessadas</w:t>
+      </w:r>
+      <w:r>
+        <w:rPr>
+          <w:sz w:val="22"/>
+          <w:szCs w:val="22"/>
+        </w:rPr>
+        <w:t xml:space="preserve"> em marketing no site.</w:t>
+      </w:r>
+    </w:p>
+    <w:p>
+      <w:pPr>
+        <w:pStyle w:val="PargrafodaLista"/>
+        <w:numPr>
+          <w:ilvl w:val="0"/>
+          <w:numId w:val="9"/>
+        </w:numPr>
+        <w:spacing w:after="120"/>
+        <w:rPr>
+          <w:sz w:val="22"/>
+          <w:szCs w:val="22"/>
+        </w:rPr>
+      </w:pPr>
+      <w:r>
+        <w:rPr>
+          <w:sz w:val="22"/>
+          <w:szCs w:val="22"/>
+        </w:rPr>
+        <w:t xml:space="preserve">Pesquisadores e cientistas da </w:t>
+      </w:r>
+      <w:proofErr w:type="spellStart"/>
+      <w:r>
+        <w:rPr>
+          <w:sz w:val="22"/>
+          <w:szCs w:val="22"/>
+        </w:rPr>
+        <w:t>criptozoologia</w:t>
+      </w:r>
+      <w:proofErr w:type="spellEnd"/>
+      <w:r>
+        <w:rPr>
+          <w:sz w:val="22"/>
+          <w:szCs w:val="22"/>
+        </w:rPr>
+        <w:t>.</w:t>
+      </w:r>
+    </w:p>
+    <w:p>
+      <w:pPr>
+        <w:pStyle w:val="PargrafodaLista"/>
+        <w:numPr>
+          <w:ilvl w:val="0"/>
+          <w:numId w:val="9"/>
+        </w:numPr>
+        <w:spacing w:after="120"/>
+        <w:rPr>
+          <w:sz w:val="22"/>
+          <w:szCs w:val="22"/>
+        </w:rPr>
+      </w:pPr>
+      <w:r>
+        <w:rPr>
+          <w:sz w:val="22"/>
+          <w:szCs w:val="22"/>
+        </w:rPr>
+        <w:lastRenderedPageBreak/>
+        <w:t>Estuda</w:t>
+      </w:r>
+      <w:r>
+        <w:rPr>
+          <w:sz w:val="22"/>
+          <w:szCs w:val="22"/>
+        </w:rPr>
+        <w:t>ntes e professores interessados.</w:t>
+      </w:r>
     </w:p>
     <w:p>
       <w:pPr>
@@ -4547,7 +4910,6 @@
           <w:szCs w:val="56"/>
           <w:lang w:eastAsia="en-US"/>
         </w:rPr>
-        <w:lastRenderedPageBreak/>
         <w:t>Marcos</w:t>
       </w:r>
       <w:r>
@@ -5270,6 +5632,119 @@
     </w:lvl>
   </w:abstractNum>
   <w:abstractNum w:abstractNumId="5" w15:restartNumberingAfterBreak="0">
+    <w:nsid w:val="46B2537C"/>
+    <w:multiLevelType w:val="hybridMultilevel"/>
+    <w:tmpl w:val="06D0D750"/>
+    <w:lvl w:ilvl="0" w:tplc="04160001">
+      <w:start w:val="1"/>
+      <w:numFmt w:val="bullet"/>
+      <w:lvlText w:val=""/>
+      <w:lvlJc w:val="left"/>
+      <w:pPr>
+        <w:ind w:left="1429" w:hanging="360"/>
+      </w:pPr>
+      <w:rPr>
+        <w:rFonts w:ascii="Symbol" w:hAnsi="Symbol" w:hint="default"/>
+      </w:rPr>
+    </w:lvl>
+    <w:lvl w:ilvl="1" w:tplc="04160003" w:tentative="1">
+      <w:start w:val="1"/>
+      <w:numFmt w:val="bullet"/>
+      <w:lvlText w:val="o"/>
+      <w:lvlJc w:val="left"/>
+      <w:pPr>
+        <w:ind w:left="2149" w:hanging="360"/>
+      </w:pPr>
+      <w:rPr>
+        <w:rFonts w:ascii="Courier New" w:hAnsi="Courier New" w:cs="Courier New" w:hint="default"/>
+      </w:rPr>
+    </w:lvl>
+    <w:lvl w:ilvl="2" w:tplc="04160005" w:tentative="1">
+      <w:start w:val="1"/>
+      <w:numFmt w:val="bullet"/>
+      <w:lvlText w:val=""/>
+      <w:lvlJc w:val="left"/>
+      <w:pPr>
+        <w:ind w:left="2869" w:hanging="360"/>
+      </w:pPr>
+      <w:rPr>
+        <w:rFonts w:ascii="Wingdings" w:hAnsi="Wingdings" w:hint="default"/>
+      </w:rPr>
+    </w:lvl>
+    <w:lvl w:ilvl="3" w:tplc="04160001" w:tentative="1">
+      <w:start w:val="1"/>
+      <w:numFmt w:val="bullet"/>
+      <w:lvlText w:val=""/>
+      <w:lvlJc w:val="left"/>
+      <w:pPr>
+        <w:ind w:left="3589" w:hanging="360"/>
+      </w:pPr>
+      <w:rPr>
+        <w:rFonts w:ascii="Symbol" w:hAnsi="Symbol" w:hint="default"/>
+      </w:rPr>
+    </w:lvl>
+    <w:lvl w:ilvl="4" w:tplc="04160003" w:tentative="1">
+      <w:start w:val="1"/>
+      <w:numFmt w:val="bullet"/>
+      <w:lvlText w:val="o"/>
+      <w:lvlJc w:val="left"/>
+      <w:pPr>
+        <w:ind w:left="4309" w:hanging="360"/>
+      </w:pPr>
+      <w:rPr>
+        <w:rFonts w:ascii="Courier New" w:hAnsi="Courier New" w:cs="Courier New" w:hint="default"/>
+      </w:rPr>
+    </w:lvl>
+    <w:lvl w:ilvl="5" w:tplc="04160005" w:tentative="1">
+      <w:start w:val="1"/>
+      <w:numFmt w:val="bullet"/>
+      <w:lvlText w:val=""/>
+      <w:lvlJc w:val="left"/>
+      <w:pPr>
+        <w:ind w:left="5029" w:hanging="360"/>
+      </w:pPr>
+      <w:rPr>
+        <w:rFonts w:ascii="Wingdings" w:hAnsi="Wingdings" w:hint="default"/>
+      </w:rPr>
+    </w:lvl>
+    <w:lvl w:ilvl="6" w:tplc="04160001" w:tentative="1">
+      <w:start w:val="1"/>
+      <w:numFmt w:val="bullet"/>
+      <w:lvlText w:val=""/>
+      <w:lvlJc w:val="left"/>
+      <w:pPr>
+        <w:ind w:left="5749" w:hanging="360"/>
+      </w:pPr>
+      <w:rPr>
+        <w:rFonts w:ascii="Symbol" w:hAnsi="Symbol" w:hint="default"/>
+      </w:rPr>
+    </w:lvl>
+    <w:lvl w:ilvl="7" w:tplc="04160003" w:tentative="1">
+      <w:start w:val="1"/>
+      <w:numFmt w:val="bullet"/>
+      <w:lvlText w:val="o"/>
+      <w:lvlJc w:val="left"/>
+      <w:pPr>
+        <w:ind w:left="6469" w:hanging="360"/>
+      </w:pPr>
+      <w:rPr>
+        <w:rFonts w:ascii="Courier New" w:hAnsi="Courier New" w:cs="Courier New" w:hint="default"/>
+      </w:rPr>
+    </w:lvl>
+    <w:lvl w:ilvl="8" w:tplc="04160005" w:tentative="1">
+      <w:start w:val="1"/>
+      <w:numFmt w:val="bullet"/>
+      <w:lvlText w:val=""/>
+      <w:lvlJc w:val="left"/>
+      <w:pPr>
+        <w:ind w:left="7189" w:hanging="360"/>
+      </w:pPr>
+      <w:rPr>
+        <w:rFonts w:ascii="Wingdings" w:hAnsi="Wingdings" w:hint="default"/>
+      </w:rPr>
+    </w:lvl>
+  </w:abstractNum>
+  <w:abstractNum w:abstractNumId="6" w15:restartNumberingAfterBreak="0">
     <w:nsid w:val="5B6441CF"/>
     <w:multiLevelType w:val="hybridMultilevel"/>
     <w:tmpl w:val="BF4C6FDC"/>
@@ -5382,7 +5857,7 @@
       </w:rPr>
     </w:lvl>
   </w:abstractNum>
-  <w:abstractNum w:abstractNumId="6" w15:restartNumberingAfterBreak="0">
+  <w:abstractNum w:abstractNumId="7" w15:restartNumberingAfterBreak="0">
     <w:nsid w:val="67F61D1E"/>
     <w:multiLevelType w:val="hybridMultilevel"/>
     <w:tmpl w:val="A2644E0C"/>
@@ -5495,7 +5970,7 @@
       </w:rPr>
     </w:lvl>
   </w:abstractNum>
-  <w:abstractNum w:abstractNumId="7" w15:restartNumberingAfterBreak="0">
+  <w:abstractNum w:abstractNumId="8" w15:restartNumberingAfterBreak="0">
     <w:nsid w:val="6D982608"/>
     <w:multiLevelType w:val="hybridMultilevel"/>
     <w:tmpl w:val="660C6532"/>
@@ -5612,7 +6087,7 @@
     <w:abstractNumId w:val="4"/>
   </w:num>
   <w:num w:numId="2" w16cid:durableId="282422565">
-    <w:abstractNumId w:val="6"/>
+    <w:abstractNumId w:val="7"/>
   </w:num>
   <w:num w:numId="3" w16cid:durableId="1568344337">
     <w:abstractNumId w:val="0"/>
@@ -5621,7 +6096,7 @@
     <w:abstractNumId w:val="2"/>
   </w:num>
   <w:num w:numId="5" w16cid:durableId="1354040805">
-    <w:abstractNumId w:val="5"/>
+    <w:abstractNumId w:val="6"/>
   </w:num>
   <w:num w:numId="6" w16cid:durableId="1043335081">
     <w:abstractNumId w:val="3"/>
@@ -5630,7 +6105,10 @@
     <w:abstractNumId w:val="1"/>
   </w:num>
   <w:num w:numId="8" w16cid:durableId="652638965">
-    <w:abstractNumId w:val="7"/>
+    <w:abstractNumId w:val="8"/>
+  </w:num>
+  <w:num w:numId="9" w16cid:durableId="1901551276">
+    <w:abstractNumId w:val="5"/>
   </w:num>
 </w:numbering>
 </file>
@@ -6276,7 +6754,6 @@
   <w:style w:type="character" w:default="1" w:styleId="Fontepargpadro">
     <w:name w:val="Default Paragraph Font"/>
     <w:uiPriority w:val="1"/>
-    <w:semiHidden/>
     <w:unhideWhenUsed/>
   </w:style>
   <w:style w:type="table" w:default="1" w:styleId="Tabelanormal">

</xml_diff>

<commit_message>
Novo loyout das curtidas, sistema sanduiche dos comenatarios
</commit_message>
<xml_diff>
--- a/Documentação/Documentação - Projeto pessoal.docx
+++ b/Documentação/Documentação - Projeto pessoal.docx
@@ -15,16 +15,8 @@
         <w:rPr>
           <w:rFonts w:ascii="Arial" w:hAnsi="Arial" w:cs="Arial"/>
         </w:rPr>
-        <w:t xml:space="preserve">São Paulo Tech </w:t>
-      </w:r>
-      <w:proofErr w:type="spellStart"/>
-      <w:r>
-        <w:rPr>
-          <w:rFonts w:ascii="Arial" w:hAnsi="Arial" w:cs="Arial"/>
-        </w:rPr>
-        <w:t>School</w:t>
-      </w:r>
-      <w:proofErr w:type="spellEnd"/>
+        <w:t>São Paulo Tech School</w:t>
+      </w:r>
     </w:p>
     <w:p>
       <w:pPr>
@@ -489,7 +481,6 @@
         </w:rPr>
         <w:tab/>
       </w:r>
-      <w:proofErr w:type="spellStart"/>
       <w:r>
         <w:rPr>
           <w:sz w:val="22"/>
@@ -506,7 +497,6 @@
         </w:rPr>
         <w:t>riptídeos</w:t>
       </w:r>
-      <w:proofErr w:type="spellEnd"/>
       <w:r>
         <w:rPr>
           <w:sz w:val="22"/>
@@ -571,7 +561,6 @@
         </w:rPr>
         <w:t xml:space="preserve">a sua existência, a ciência que estuda esses seres é a </w:t>
       </w:r>
-      <w:proofErr w:type="spellStart"/>
       <w:r>
         <w:rPr>
           <w:sz w:val="22"/>
@@ -580,7 +569,6 @@
         </w:rPr>
         <w:t>criptozoologia</w:t>
       </w:r>
-      <w:proofErr w:type="spellEnd"/>
       <w:r>
         <w:rPr>
           <w:sz w:val="22"/>
@@ -643,33 +631,15 @@
           <w:szCs w:val="22"/>
           <w:lang w:eastAsia="en-US"/>
         </w:rPr>
-        <w:t xml:space="preserve"> A </w:t>
-      </w:r>
-      <w:proofErr w:type="spellStart"/>
-      <w:r>
-        <w:rPr>
-          <w:sz w:val="22"/>
-          <w:szCs w:val="22"/>
-          <w:lang w:eastAsia="en-US"/>
-        </w:rPr>
-        <w:t>cript</w:t>
-      </w:r>
-      <w:r>
-        <w:rPr>
-          <w:sz w:val="22"/>
-          <w:szCs w:val="22"/>
-          <w:lang w:eastAsia="en-US"/>
-        </w:rPr>
-        <w:t>ozoologia</w:t>
-      </w:r>
-      <w:proofErr w:type="spellEnd"/>
-      <w:r>
-        <w:rPr>
-          <w:sz w:val="22"/>
-          <w:szCs w:val="22"/>
-          <w:lang w:eastAsia="en-US"/>
-        </w:rPr>
-        <w:t xml:space="preserve"> segue mais o caminho de </w:t>
+        <w:t xml:space="preserve"> A cript</w:t>
+      </w:r>
+      <w:r>
+        <w:rPr>
+          <w:sz w:val="22"/>
+          <w:szCs w:val="22"/>
+          <w:lang w:eastAsia="en-US"/>
+        </w:rPr>
+        <w:t xml:space="preserve">ozoologia segue mais o caminho de </w:t>
       </w:r>
       <w:r>
         <w:rPr>
@@ -786,7 +756,6 @@
         </w:rPr>
         <w:t xml:space="preserve">o termo </w:t>
       </w:r>
-      <w:proofErr w:type="spellStart"/>
       <w:r>
         <w:rPr>
           <w:sz w:val="22"/>
@@ -803,7 +772,6 @@
         </w:rPr>
         <w:t>a</w:t>
       </w:r>
-      <w:proofErr w:type="spellEnd"/>
       <w:r>
         <w:rPr>
           <w:sz w:val="22"/>
@@ -866,25 +834,7 @@
           <w:szCs w:val="22"/>
           <w:lang w:eastAsia="en-US"/>
         </w:rPr>
-        <w:t xml:space="preserve">Bernard </w:t>
-      </w:r>
-      <w:proofErr w:type="spellStart"/>
-      <w:r>
-        <w:rPr>
-          <w:sz w:val="22"/>
-          <w:szCs w:val="22"/>
-          <w:lang w:eastAsia="en-US"/>
-        </w:rPr>
-        <w:t>Heuvelmans</w:t>
-      </w:r>
-      <w:proofErr w:type="spellEnd"/>
-      <w:r>
-        <w:rPr>
-          <w:sz w:val="22"/>
-          <w:szCs w:val="22"/>
-          <w:lang w:eastAsia="en-US"/>
-        </w:rPr>
-        <w:t xml:space="preserve"> autor de </w:t>
+        <w:t xml:space="preserve">Bernard Heuvelmans autor de </w:t>
       </w:r>
       <w:r>
         <w:rPr>
@@ -894,117 +844,7 @@
           <w:szCs w:val="22"/>
           <w:lang w:eastAsia="en-US"/>
         </w:rPr>
-        <w:t>"</w:t>
-      </w:r>
-      <w:proofErr w:type="spellStart"/>
-      <w:r>
-        <w:rPr>
-          <w:i/>
-          <w:iCs/>
-          <w:sz w:val="22"/>
-          <w:szCs w:val="22"/>
-          <w:lang w:eastAsia="en-US"/>
-        </w:rPr>
-        <w:t>On</w:t>
-      </w:r>
-      <w:proofErr w:type="spellEnd"/>
-      <w:r>
-        <w:rPr>
-          <w:i/>
-          <w:iCs/>
-          <w:sz w:val="22"/>
-          <w:szCs w:val="22"/>
-          <w:lang w:eastAsia="en-US"/>
-        </w:rPr>
-        <w:t xml:space="preserve"> </w:t>
-      </w:r>
-      <w:proofErr w:type="spellStart"/>
-      <w:r>
-        <w:rPr>
-          <w:i/>
-          <w:iCs/>
-          <w:sz w:val="22"/>
-          <w:szCs w:val="22"/>
-          <w:lang w:eastAsia="en-US"/>
-        </w:rPr>
-        <w:t>the</w:t>
-      </w:r>
-      <w:proofErr w:type="spellEnd"/>
-      <w:r>
-        <w:rPr>
-          <w:i/>
-          <w:iCs/>
-          <w:sz w:val="22"/>
-          <w:szCs w:val="22"/>
-          <w:lang w:eastAsia="en-US"/>
-        </w:rPr>
-        <w:t xml:space="preserve"> Track </w:t>
-      </w:r>
-      <w:proofErr w:type="spellStart"/>
-      <w:r>
-        <w:rPr>
-          <w:i/>
-          <w:iCs/>
-          <w:sz w:val="22"/>
-          <w:szCs w:val="22"/>
-          <w:lang w:eastAsia="en-US"/>
-        </w:rPr>
-        <w:t>of</w:t>
-      </w:r>
-      <w:proofErr w:type="spellEnd"/>
-      <w:r>
-        <w:rPr>
-          <w:i/>
-          <w:iCs/>
-          <w:sz w:val="22"/>
-          <w:szCs w:val="22"/>
-          <w:lang w:eastAsia="en-US"/>
-        </w:rPr>
-        <w:t xml:space="preserve"> </w:t>
-      </w:r>
-      <w:proofErr w:type="spellStart"/>
-      <w:r>
-        <w:rPr>
-          <w:i/>
-          <w:iCs/>
-          <w:sz w:val="22"/>
-          <w:szCs w:val="22"/>
-          <w:lang w:eastAsia="en-US"/>
-        </w:rPr>
-        <w:t>Unknown</w:t>
-      </w:r>
-      <w:proofErr w:type="spellEnd"/>
-      <w:r>
-        <w:rPr>
-          <w:i/>
-          <w:iCs/>
-          <w:sz w:val="22"/>
-          <w:szCs w:val="22"/>
-          <w:lang w:eastAsia="en-US"/>
-        </w:rPr>
-        <w:t xml:space="preserve"> </w:t>
-      </w:r>
-      <w:proofErr w:type="spellStart"/>
-      <w:r>
-        <w:rPr>
-          <w:i/>
-          <w:iCs/>
-          <w:sz w:val="22"/>
-          <w:szCs w:val="22"/>
-          <w:lang w:eastAsia="en-US"/>
-        </w:rPr>
-        <w:t>Animals</w:t>
-      </w:r>
-      <w:proofErr w:type="spellEnd"/>
-      <w:r>
-        <w:rPr>
-          <w:i/>
-          <w:iCs/>
-          <w:sz w:val="22"/>
-          <w:szCs w:val="22"/>
-          <w:lang w:eastAsia="en-US"/>
-        </w:rPr>
-        <w:t>"</w:t>
+        <w:t>"On the Track of Unknown Animals"</w:t>
       </w:r>
       <w:r>
         <w:rPr>
@@ -1078,18 +918,8 @@
           <w:szCs w:val="22"/>
           <w:lang w:eastAsia="en-US"/>
         </w:rPr>
-        <w:t xml:space="preserve">rmo </w:t>
-      </w:r>
-      <w:proofErr w:type="spellStart"/>
-      <w:r>
-        <w:rPr>
-          <w:sz w:val="22"/>
-          <w:szCs w:val="22"/>
-          <w:lang w:eastAsia="en-US"/>
-        </w:rPr>
-        <w:t>criptozoologia</w:t>
-      </w:r>
-      <w:proofErr w:type="spellEnd"/>
+        <w:t>rmo criptozoologia</w:t>
+      </w:r>
       <w:r>
         <w:rPr>
           <w:sz w:val="22"/>
@@ -1171,18 +1001,40 @@
           <w:szCs w:val="22"/>
           <w:lang w:eastAsia="en-US"/>
         </w:rPr>
-        <w:t xml:space="preserve">or volta da década de 60/70, com uma explosão de relatos do pé grande e o monstro do lago </w:t>
-      </w:r>
-      <w:proofErr w:type="spellStart"/>
-      <w:r>
-        <w:rPr>
-          <w:sz w:val="22"/>
-          <w:szCs w:val="22"/>
-          <w:lang w:eastAsia="en-US"/>
-        </w:rPr>
-        <w:t>ness</w:t>
-      </w:r>
-      <w:proofErr w:type="spellEnd"/>
+        <w:t>or volta da década de 60/70, com uma explosão de relatos do pé grande e o monstro do lago ness,</w:t>
+      </w:r>
+      <w:r>
+        <w:rPr>
+          <w:sz w:val="22"/>
+          <w:szCs w:val="22"/>
+          <w:lang w:eastAsia="en-US"/>
+        </w:rPr>
+        <w:t xml:space="preserve"> e as notícias</w:t>
+      </w:r>
+      <w:r>
+        <w:rPr>
+          <w:sz w:val="22"/>
+          <w:szCs w:val="22"/>
+          <w:lang w:eastAsia="en-US"/>
+        </w:rPr>
+        <w:t xml:space="preserve"> em program</w:t>
+      </w:r>
+      <w:r>
+        <w:rPr>
+          <w:sz w:val="22"/>
+          <w:szCs w:val="22"/>
+          <w:lang w:eastAsia="en-US"/>
+        </w:rPr>
+        <w:t>a</w:t>
+      </w:r>
+      <w:r>
+        <w:rPr>
+          <w:sz w:val="22"/>
+          <w:szCs w:val="22"/>
+          <w:lang w:eastAsia="en-US"/>
+        </w:rPr>
+        <w:t>s de TV e jornais sobre fenômenos estranhos</w:t>
+      </w:r>
       <w:r>
         <w:rPr>
           <w:sz w:val="22"/>
@@ -1197,46 +1049,6 @@
           <w:szCs w:val="22"/>
           <w:lang w:eastAsia="en-US"/>
         </w:rPr>
-        <w:t xml:space="preserve"> e as notícias</w:t>
-      </w:r>
-      <w:r>
-        <w:rPr>
-          <w:sz w:val="22"/>
-          <w:szCs w:val="22"/>
-          <w:lang w:eastAsia="en-US"/>
-        </w:rPr>
-        <w:t xml:space="preserve"> em program</w:t>
-      </w:r>
-      <w:r>
-        <w:rPr>
-          <w:sz w:val="22"/>
-          <w:szCs w:val="22"/>
-          <w:lang w:eastAsia="en-US"/>
-        </w:rPr>
-        <w:t>a</w:t>
-      </w:r>
-      <w:r>
-        <w:rPr>
-          <w:sz w:val="22"/>
-          <w:szCs w:val="22"/>
-          <w:lang w:eastAsia="en-US"/>
-        </w:rPr>
-        <w:t>s de TV e jornais sobre fenômenos estranhos</w:t>
-      </w:r>
-      <w:r>
-        <w:rPr>
-          <w:sz w:val="22"/>
-          <w:szCs w:val="22"/>
-          <w:lang w:eastAsia="en-US"/>
-        </w:rPr>
-        <w:t>,</w:t>
-      </w:r>
-      <w:r>
-        <w:rPr>
-          <w:sz w:val="22"/>
-          <w:szCs w:val="22"/>
-          <w:lang w:eastAsia="en-US"/>
-        </w:rPr>
         <w:t xml:space="preserve"> foram o ponta pé inicial para a disseminação da criptologia</w:t>
       </w:r>
       <w:r>
@@ -1263,7 +1075,6 @@
         </w:rPr>
         <w:t xml:space="preserve">a cultura pop pegou os </w:t>
       </w:r>
-      <w:proofErr w:type="spellStart"/>
       <w:r>
         <w:rPr>
           <w:sz w:val="22"/>
@@ -1272,7 +1083,6 @@
         </w:rPr>
         <w:t>criptídeos</w:t>
       </w:r>
-      <w:proofErr w:type="spellEnd"/>
       <w:r>
         <w:rPr>
           <w:sz w:val="22"/>
@@ -1353,41 +1163,13 @@
         </w:rPr>
         <w:t xml:space="preserve">como a </w:t>
       </w:r>
-      <w:proofErr w:type="spellStart"/>
-      <w:r>
-        <w:rPr>
-          <w:sz w:val="22"/>
-          <w:szCs w:val="22"/>
-          <w:lang w:eastAsia="en-US"/>
-        </w:rPr>
-        <w:t>Mothman</w:t>
-      </w:r>
-      <w:proofErr w:type="spellEnd"/>
-      <w:r>
-        <w:rPr>
-          <w:sz w:val="22"/>
-          <w:szCs w:val="22"/>
-          <w:lang w:eastAsia="en-US"/>
-        </w:rPr>
-        <w:t xml:space="preserve"> Festival – Point </w:t>
-      </w:r>
-      <w:proofErr w:type="spellStart"/>
-      <w:r>
-        <w:rPr>
-          <w:sz w:val="22"/>
-          <w:szCs w:val="22"/>
-          <w:lang w:eastAsia="en-US"/>
-        </w:rPr>
-        <w:t>Pleasant</w:t>
-      </w:r>
-      <w:proofErr w:type="spellEnd"/>
-      <w:r>
-        <w:rPr>
-          <w:sz w:val="22"/>
-          <w:szCs w:val="22"/>
-          <w:lang w:eastAsia="en-US"/>
-        </w:rPr>
-        <w:t>, West Virginia</w:t>
+      <w:r>
+        <w:rPr>
+          <w:sz w:val="22"/>
+          <w:szCs w:val="22"/>
+          <w:lang w:eastAsia="en-US"/>
+        </w:rPr>
+        <w:t>Mothman Festival – Point Pleasant, West Virginia</w:t>
       </w:r>
       <w:r>
         <w:rPr>
@@ -1419,25 +1201,7 @@
           <w:szCs w:val="22"/>
           <w:lang w:eastAsia="en-US"/>
         </w:rPr>
-        <w:t xml:space="preserve">, celebrando o </w:t>
-      </w:r>
-      <w:proofErr w:type="spellStart"/>
-      <w:r>
-        <w:rPr>
-          <w:sz w:val="22"/>
-          <w:szCs w:val="22"/>
-          <w:lang w:eastAsia="en-US"/>
-        </w:rPr>
-        <w:t>Mothman</w:t>
-      </w:r>
-      <w:proofErr w:type="spellEnd"/>
-      <w:r>
-        <w:rPr>
-          <w:sz w:val="22"/>
-          <w:szCs w:val="22"/>
-          <w:lang w:eastAsia="en-US"/>
-        </w:rPr>
-        <w:t>, criatura alada relatada nos anos 60, é um exemplo</w:t>
+        <w:t>, celebrando o Mothman, criatura alada relatada nos anos 60, é um exemplo</w:t>
       </w:r>
       <w:r>
         <w:rPr>
@@ -1455,23 +1219,13 @@
         </w:rPr>
         <w:t xml:space="preserve"> </w:t>
       </w:r>
-      <w:proofErr w:type="spellStart"/>
-      <w:r>
-        <w:rPr>
-          <w:sz w:val="22"/>
-          <w:szCs w:val="22"/>
-          <w:lang w:eastAsia="en-US"/>
-        </w:rPr>
-        <w:t>criptozoologia</w:t>
-      </w:r>
-      <w:proofErr w:type="spellEnd"/>
-      <w:r>
-        <w:rPr>
-          <w:sz w:val="22"/>
-          <w:szCs w:val="22"/>
-          <w:lang w:eastAsia="en-US"/>
-        </w:rPr>
-        <w:t xml:space="preserve"> n</w:t>
+      <w:r>
+        <w:rPr>
+          <w:sz w:val="22"/>
+          <w:szCs w:val="22"/>
+          <w:lang w:eastAsia="en-US"/>
+        </w:rPr>
+        <w:t>criptozoologia n</w:t>
       </w:r>
       <w:r>
         <w:rPr>
@@ -1578,44 +1332,16 @@
           <w:szCs w:val="16"/>
           <w:lang w:eastAsia="en-US"/>
         </w:rPr>
-        <w:t xml:space="preserve">Estatua do </w:t>
-      </w:r>
-      <w:proofErr w:type="spellStart"/>
+        <w:t xml:space="preserve">Estatua do mothman - </w:t>
+      </w:r>
       <w:r>
         <w:rPr>
           <w:sz w:val="16"/>
           <w:szCs w:val="16"/>
           <w:lang w:eastAsia="en-US"/>
         </w:rPr>
-        <w:t>mothman</w:t>
-      </w:r>
-      <w:proofErr w:type="spellEnd"/>
-      <w:r>
-        <w:rPr>
-          <w:sz w:val="16"/>
-          <w:szCs w:val="16"/>
-          <w:lang w:eastAsia="en-US"/>
-        </w:rPr>
-        <w:t xml:space="preserve"> - </w:t>
-      </w:r>
-      <w:r>
-        <w:rPr>
-          <w:sz w:val="16"/>
-          <w:szCs w:val="16"/>
-          <w:lang w:eastAsia="en-US"/>
-        </w:rPr>
-        <w:t xml:space="preserve">Point </w:t>
-      </w:r>
-      <w:proofErr w:type="spellStart"/>
-      <w:r>
-        <w:rPr>
-          <w:sz w:val="16"/>
-          <w:szCs w:val="16"/>
-          <w:lang w:eastAsia="en-US"/>
-        </w:rPr>
-        <w:t>Pleasant</w:t>
-      </w:r>
-      <w:proofErr w:type="spellEnd"/>
+        <w:t>Point Pleasant</w:t>
+      </w:r>
     </w:p>
     <w:p>
       <w:pPr>
@@ -1737,25 +1463,7 @@
           <w:szCs w:val="22"/>
           <w:lang w:eastAsia="en-US"/>
         </w:rPr>
-        <w:t xml:space="preserve">Above Top </w:t>
-      </w:r>
-      <w:proofErr w:type="spellStart"/>
-      <w:r>
-        <w:rPr>
-          <w:sz w:val="22"/>
-          <w:szCs w:val="22"/>
-          <w:lang w:eastAsia="en-US"/>
-        </w:rPr>
-        <w:t>Secret</w:t>
-      </w:r>
-      <w:proofErr w:type="spellEnd"/>
-      <w:r>
-        <w:rPr>
-          <w:sz w:val="22"/>
-          <w:szCs w:val="22"/>
-          <w:lang w:eastAsia="en-US"/>
-        </w:rPr>
-        <w:t xml:space="preserve"> (ATS)</w:t>
+        <w:t>Above Top Secret (ATS)</w:t>
       </w:r>
       <w:r>
         <w:rPr>
@@ -1875,76 +1583,80 @@
           <w:szCs w:val="22"/>
           <w:lang w:eastAsia="en-US"/>
         </w:rPr>
+        <w:t xml:space="preserve"> OVNIs</w:t>
+      </w:r>
+      <w:r>
+        <w:rPr>
+          <w:sz w:val="22"/>
+          <w:szCs w:val="22"/>
+          <w:lang w:eastAsia="en-US"/>
+        </w:rPr>
+        <w:t>.</w:t>
+      </w:r>
+      <w:r>
+        <w:rPr>
+          <w:sz w:val="22"/>
+          <w:szCs w:val="22"/>
+          <w:lang w:eastAsia="en-US"/>
+        </w:rPr>
+        <w:t xml:space="preserve"> Com</w:t>
+      </w:r>
+      <w:r>
+        <w:rPr>
+          <w:sz w:val="22"/>
+          <w:szCs w:val="22"/>
+          <w:lang w:eastAsia="en-US"/>
+        </w:rPr>
+        <w:t xml:space="preserve"> a internet o </w:t>
+      </w:r>
+      <w:r>
+        <w:rPr>
+          <w:sz w:val="22"/>
+          <w:szCs w:val="22"/>
+          <w:lang w:eastAsia="en-US"/>
+        </w:rPr>
+        <w:t>Y</w:t>
+      </w:r>
+      <w:r>
+        <w:rPr>
+          <w:sz w:val="22"/>
+          <w:szCs w:val="22"/>
+          <w:lang w:eastAsia="en-US"/>
+        </w:rPr>
+        <w:t>outube também se encheu de vídeos sobre avistamentos</w:t>
+      </w:r>
+      <w:r>
+        <w:rPr>
+          <w:sz w:val="22"/>
+          <w:szCs w:val="22"/>
+          <w:lang w:eastAsia="en-US"/>
+        </w:rPr>
+        <w:t xml:space="preserve"> de </w:t>
+      </w:r>
+      <w:r>
+        <w:rPr>
+          <w:sz w:val="22"/>
+          <w:szCs w:val="22"/>
+          <w:lang w:eastAsia="en-US"/>
+        </w:rPr>
+        <w:t>criptídeos</w:t>
+      </w:r>
+      <w:r>
+        <w:rPr>
+          <w:sz w:val="22"/>
+          <w:szCs w:val="22"/>
+          <w:lang w:eastAsia="en-US"/>
+        </w:rPr>
         <w:t xml:space="preserve"> </w:t>
       </w:r>
-      <w:proofErr w:type="spellStart"/>
-      <w:r>
-        <w:rPr>
-          <w:sz w:val="22"/>
-          <w:szCs w:val="22"/>
-          <w:lang w:eastAsia="en-US"/>
-        </w:rPr>
-        <w:t>OVNIs</w:t>
-      </w:r>
-      <w:proofErr w:type="spellEnd"/>
-      <w:r>
-        <w:rPr>
-          <w:sz w:val="22"/>
-          <w:szCs w:val="22"/>
-          <w:lang w:eastAsia="en-US"/>
-        </w:rPr>
-        <w:t>.</w:t>
-      </w:r>
-      <w:r>
-        <w:rPr>
-          <w:sz w:val="22"/>
-          <w:szCs w:val="22"/>
-          <w:lang w:eastAsia="en-US"/>
-        </w:rPr>
-        <w:t xml:space="preserve"> Com</w:t>
-      </w:r>
-      <w:r>
-        <w:rPr>
-          <w:sz w:val="22"/>
-          <w:szCs w:val="22"/>
-          <w:lang w:eastAsia="en-US"/>
-        </w:rPr>
-        <w:t xml:space="preserve"> a internet o </w:t>
-      </w:r>
-      <w:r>
-        <w:rPr>
-          <w:sz w:val="22"/>
-          <w:szCs w:val="22"/>
-          <w:lang w:eastAsia="en-US"/>
-        </w:rPr>
-        <w:t>Y</w:t>
-      </w:r>
-      <w:r>
-        <w:rPr>
-          <w:sz w:val="22"/>
-          <w:szCs w:val="22"/>
-          <w:lang w:eastAsia="en-US"/>
-        </w:rPr>
-        <w:t>outube também se encheu de vídeos sobre avistamentos</w:t>
-      </w:r>
-      <w:r>
-        <w:rPr>
-          <w:sz w:val="22"/>
-          <w:szCs w:val="22"/>
-          <w:lang w:eastAsia="en-US"/>
-        </w:rPr>
-        <w:t xml:space="preserve"> de </w:t>
-      </w:r>
-      <w:proofErr w:type="spellStart"/>
-      <w:r>
-        <w:rPr>
-          <w:sz w:val="22"/>
-          <w:szCs w:val="22"/>
-          <w:lang w:eastAsia="en-US"/>
-        </w:rPr>
-        <w:t>criptídeos</w:t>
-      </w:r>
-      <w:proofErr w:type="spellEnd"/>
+      <w:r>
+        <w:rPr>
+          <w:sz w:val="22"/>
+          <w:szCs w:val="22"/>
+          <w:lang w:eastAsia="en-US"/>
+        </w:rPr>
+        <w:t>como o</w:t>
+      </w:r>
       <w:r>
         <w:rPr>
           <w:sz w:val="22"/>
@@ -1959,52 +1671,16 @@
           <w:szCs w:val="22"/>
           <w:lang w:eastAsia="en-US"/>
         </w:rPr>
-        <w:t>como o</w:t>
-      </w:r>
-      <w:r>
-        <w:rPr>
-          <w:sz w:val="22"/>
-          <w:szCs w:val="22"/>
-          <w:lang w:eastAsia="en-US"/>
-        </w:rPr>
-        <w:t xml:space="preserve"> </w:t>
-      </w:r>
-      <w:r>
-        <w:rPr>
-          <w:sz w:val="22"/>
-          <w:szCs w:val="22"/>
-          <w:lang w:eastAsia="en-US"/>
-        </w:rPr>
         <w:t>“</w:t>
       </w:r>
-      <w:proofErr w:type="spellStart"/>
-      <w:r>
-        <w:rPr>
-          <w:sz w:val="22"/>
-          <w:szCs w:val="22"/>
-          <w:lang w:eastAsia="en-US"/>
-        </w:rPr>
-        <w:t>Bigfoot</w:t>
-      </w:r>
-      <w:proofErr w:type="spellEnd"/>
-      <w:r>
-        <w:rPr>
-          <w:sz w:val="22"/>
-          <w:szCs w:val="22"/>
-          <w:lang w:eastAsia="en-US"/>
-        </w:rPr>
-        <w:t xml:space="preserve"> em Patterson-</w:t>
-      </w:r>
-      <w:proofErr w:type="spellStart"/>
-      <w:r>
-        <w:rPr>
-          <w:sz w:val="22"/>
-          <w:szCs w:val="22"/>
-          <w:lang w:eastAsia="en-US"/>
-        </w:rPr>
-        <w:t>Gimlin</w:t>
-      </w:r>
-      <w:proofErr w:type="spellEnd"/>
+      <w:r>
+        <w:rPr>
+          <w:sz w:val="22"/>
+          <w:szCs w:val="22"/>
+          <w:lang w:eastAsia="en-US"/>
+        </w:rPr>
+        <w:t>Bigfoot em Patterson-Gimlin</w:t>
+      </w:r>
       <w:r>
         <w:rPr>
           <w:sz w:val="22"/>
@@ -2027,18 +1703,8 @@
           <w:szCs w:val="22"/>
           <w:lang w:eastAsia="en-US"/>
         </w:rPr>
-        <w:t xml:space="preserve">The Fresno </w:t>
-      </w:r>
-      <w:proofErr w:type="spellStart"/>
-      <w:r>
-        <w:rPr>
-          <w:sz w:val="22"/>
-          <w:szCs w:val="22"/>
-          <w:lang w:eastAsia="en-US"/>
-        </w:rPr>
-        <w:t>Nightcrawler</w:t>
-      </w:r>
-      <w:proofErr w:type="spellEnd"/>
+        <w:t>The Fresno Nightcrawler</w:t>
+      </w:r>
       <w:r>
         <w:rPr>
           <w:sz w:val="22"/>
@@ -2061,43 +1727,7 @@
           <w:szCs w:val="22"/>
           <w:lang w:eastAsia="en-US"/>
         </w:rPr>
-        <w:t xml:space="preserve"> de </w:t>
-      </w:r>
-      <w:proofErr w:type="spellStart"/>
-      <w:r>
-        <w:rPr>
-          <w:sz w:val="22"/>
-          <w:szCs w:val="22"/>
-          <w:lang w:eastAsia="en-US"/>
-        </w:rPr>
-        <w:t>Slender</w:t>
-      </w:r>
-      <w:proofErr w:type="spellEnd"/>
-      <w:r>
-        <w:rPr>
-          <w:sz w:val="22"/>
-          <w:szCs w:val="22"/>
-          <w:lang w:eastAsia="en-US"/>
-        </w:rPr>
-        <w:t xml:space="preserve"> Man / Vídeos </w:t>
-      </w:r>
-      <w:proofErr w:type="spellStart"/>
-      <w:r>
-        <w:rPr>
-          <w:sz w:val="22"/>
-          <w:szCs w:val="22"/>
-          <w:lang w:eastAsia="en-US"/>
-        </w:rPr>
-        <w:t>Marble</w:t>
-      </w:r>
-      <w:proofErr w:type="spellEnd"/>
-      <w:r>
-        <w:rPr>
-          <w:sz w:val="22"/>
-          <w:szCs w:val="22"/>
-          <w:lang w:eastAsia="en-US"/>
-        </w:rPr>
-        <w:t xml:space="preserve"> Hornets</w:t>
+        <w:t xml:space="preserve"> de Slender Man / Vídeos Marble Hornets</w:t>
       </w:r>
       <w:r>
         <w:rPr>
@@ -2207,7 +1837,6 @@
         </w:rPr>
         <w:t xml:space="preserve">, </w:t>
       </w:r>
-      <w:proofErr w:type="spellStart"/>
       <w:r>
         <w:rPr>
           <w:sz w:val="22"/>
@@ -2222,9 +1851,208 @@
           <w:szCs w:val="22"/>
           <w:lang w:eastAsia="en-US"/>
         </w:rPr>
-        <w:t>eddit</w:t>
-      </w:r>
-      <w:proofErr w:type="spellEnd"/>
+        <w:t xml:space="preserve">eddit, </w:t>
+      </w:r>
+      <w:r>
+        <w:rPr>
+          <w:sz w:val="22"/>
+          <w:szCs w:val="22"/>
+          <w:lang w:eastAsia="en-US"/>
+        </w:rPr>
+        <w:t>Y</w:t>
+      </w:r>
+      <w:r>
+        <w:rPr>
+          <w:sz w:val="22"/>
+          <w:szCs w:val="22"/>
+          <w:lang w:eastAsia="en-US"/>
+        </w:rPr>
+        <w:t>outube, X</w:t>
+      </w:r>
+      <w:r>
+        <w:rPr>
+          <w:sz w:val="22"/>
+          <w:szCs w:val="22"/>
+          <w:lang w:eastAsia="en-US"/>
+        </w:rPr>
+        <w:t>(twitter)</w:t>
+      </w:r>
+      <w:r>
+        <w:rPr>
+          <w:sz w:val="22"/>
+          <w:szCs w:val="22"/>
+          <w:lang w:eastAsia="en-US"/>
+        </w:rPr>
+        <w:t xml:space="preserve"> e 4chan</w:t>
+      </w:r>
+      <w:r>
+        <w:rPr>
+          <w:sz w:val="22"/>
+          <w:szCs w:val="22"/>
+          <w:lang w:eastAsia="en-US"/>
+        </w:rPr>
+        <w:t xml:space="preserve">, tornaram os </w:t>
+      </w:r>
+      <w:r>
+        <w:rPr>
+          <w:sz w:val="22"/>
+          <w:szCs w:val="22"/>
+          <w:lang w:eastAsia="en-US"/>
+        </w:rPr>
+        <w:t>criptídeos</w:t>
+      </w:r>
+      <w:r>
+        <w:rPr>
+          <w:sz w:val="22"/>
+          <w:szCs w:val="22"/>
+          <w:lang w:eastAsia="en-US"/>
+        </w:rPr>
+        <w:t xml:space="preserve"> mais um produto para conteúdo do que seu mistério em si, perdendo a essência do terror e tornado cômicos</w:t>
+      </w:r>
+      <w:r>
+        <w:rPr>
+          <w:sz w:val="22"/>
+          <w:szCs w:val="22"/>
+          <w:lang w:eastAsia="en-US"/>
+        </w:rPr>
+        <w:t>, porém com</w:t>
+      </w:r>
+      <w:r>
+        <w:rPr>
+          <w:sz w:val="22"/>
+          <w:szCs w:val="22"/>
+          <w:lang w:eastAsia="en-US"/>
+        </w:rPr>
+        <w:t xml:space="preserve"> a inte</w:t>
+      </w:r>
+      <w:r>
+        <w:rPr>
+          <w:sz w:val="22"/>
+          <w:szCs w:val="22"/>
+          <w:lang w:eastAsia="en-US"/>
+        </w:rPr>
+        <w:t>r</w:t>
+      </w:r>
+      <w:r>
+        <w:rPr>
+          <w:sz w:val="22"/>
+          <w:szCs w:val="22"/>
+          <w:lang w:eastAsia="en-US"/>
+        </w:rPr>
+        <w:t>n</w:t>
+      </w:r>
+      <w:r>
+        <w:rPr>
+          <w:sz w:val="22"/>
+          <w:szCs w:val="22"/>
+          <w:lang w:eastAsia="en-US"/>
+        </w:rPr>
+        <w:t xml:space="preserve">et </w:t>
+      </w:r>
+      <w:r>
+        <w:rPr>
+          <w:sz w:val="22"/>
+          <w:szCs w:val="22"/>
+          <w:lang w:eastAsia="en-US"/>
+        </w:rPr>
+        <w:t>surgi</w:t>
+      </w:r>
+      <w:r>
+        <w:rPr>
+          <w:sz w:val="22"/>
+          <w:szCs w:val="22"/>
+          <w:lang w:eastAsia="en-US"/>
+        </w:rPr>
+        <w:t>u ramificações como as creep pasta, ARG e Analog horror</w:t>
+      </w:r>
+      <w:r>
+        <w:rPr>
+          <w:sz w:val="22"/>
+          <w:szCs w:val="22"/>
+          <w:lang w:eastAsia="en-US"/>
+        </w:rPr>
+        <w:t>, com a criação de “mundos paralelos”</w:t>
+      </w:r>
+      <w:r>
+        <w:rPr>
+          <w:sz w:val="22"/>
+          <w:szCs w:val="22"/>
+          <w:lang w:eastAsia="en-US"/>
+        </w:rPr>
+        <w:t xml:space="preserve"> se cria monstros que se encaixa no que são </w:t>
+      </w:r>
+      <w:r>
+        <w:rPr>
+          <w:sz w:val="22"/>
+          <w:szCs w:val="22"/>
+          <w:lang w:eastAsia="en-US"/>
+        </w:rPr>
+        <w:t>criptídeos</w:t>
+      </w:r>
+      <w:r>
+        <w:rPr>
+          <w:sz w:val="22"/>
+          <w:szCs w:val="22"/>
+          <w:lang w:eastAsia="en-US"/>
+        </w:rPr>
+        <w:t>, como o sliderman</w:t>
+      </w:r>
+      <w:r>
+        <w:rPr>
+          <w:sz w:val="22"/>
+          <w:szCs w:val="22"/>
+          <w:lang w:eastAsia="en-US"/>
+        </w:rPr>
+        <w:t>,</w:t>
+      </w:r>
+      <w:r>
+        <w:rPr>
+          <w:sz w:val="22"/>
+          <w:szCs w:val="22"/>
+          <w:lang w:eastAsia="en-US"/>
+        </w:rPr>
+        <w:t xml:space="preserve"> g</w:t>
+      </w:r>
+      <w:r>
+        <w:rPr>
+          <w:sz w:val="22"/>
+          <w:szCs w:val="22"/>
+          <w:lang w:eastAsia="en-US"/>
+        </w:rPr>
+        <w:t xml:space="preserve">emini </w:t>
+      </w:r>
+      <w:r>
+        <w:rPr>
+          <w:sz w:val="22"/>
+          <w:szCs w:val="22"/>
+          <w:lang w:eastAsia="en-US"/>
+        </w:rPr>
+        <w:t>h</w:t>
+      </w:r>
+      <w:r>
+        <w:rPr>
+          <w:sz w:val="22"/>
+          <w:szCs w:val="22"/>
+          <w:lang w:eastAsia="en-US"/>
+        </w:rPr>
+        <w:t xml:space="preserve">ome </w:t>
+      </w:r>
+      <w:r>
+        <w:rPr>
+          <w:sz w:val="22"/>
+          <w:szCs w:val="22"/>
+          <w:lang w:eastAsia="en-US"/>
+        </w:rPr>
+        <w:t>e</w:t>
+      </w:r>
+      <w:r>
+        <w:rPr>
+          <w:sz w:val="22"/>
+          <w:szCs w:val="22"/>
+          <w:lang w:eastAsia="en-US"/>
+        </w:rPr>
+        <w:t>ntertainment</w:t>
+      </w:r>
       <w:r>
         <w:rPr>
           <w:sz w:val="22"/>
@@ -2239,59 +2067,88 @@
           <w:szCs w:val="22"/>
           <w:lang w:eastAsia="en-US"/>
         </w:rPr>
-        <w:t>Y</w:t>
-      </w:r>
-      <w:r>
-        <w:rPr>
-          <w:sz w:val="22"/>
-          <w:szCs w:val="22"/>
-          <w:lang w:eastAsia="en-US"/>
-        </w:rPr>
-        <w:t>outube, X</w:t>
-      </w:r>
-      <w:r>
-        <w:rPr>
-          <w:sz w:val="22"/>
-          <w:szCs w:val="22"/>
-          <w:lang w:eastAsia="en-US"/>
-        </w:rPr>
-        <w:t>(</w:t>
-      </w:r>
-      <w:proofErr w:type="spellStart"/>
-      <w:r>
-        <w:rPr>
-          <w:sz w:val="22"/>
-          <w:szCs w:val="22"/>
-          <w:lang w:eastAsia="en-US"/>
-        </w:rPr>
-        <w:t>twitter</w:t>
-      </w:r>
-      <w:proofErr w:type="spellEnd"/>
-      <w:r>
-        <w:rPr>
-          <w:sz w:val="22"/>
-          <w:szCs w:val="22"/>
-          <w:lang w:eastAsia="en-US"/>
-        </w:rPr>
-        <w:t>)</w:t>
-      </w:r>
-      <w:r>
-        <w:rPr>
-          <w:sz w:val="22"/>
-          <w:szCs w:val="22"/>
-          <w:lang w:eastAsia="en-US"/>
-        </w:rPr>
-        <w:t xml:space="preserve"> e 4chan</w:t>
-      </w:r>
-      <w:r>
-        <w:rPr>
-          <w:sz w:val="22"/>
-          <w:szCs w:val="22"/>
-          <w:lang w:eastAsia="en-US"/>
-        </w:rPr>
-        <w:t xml:space="preserve">, tornaram os </w:t>
-      </w:r>
-      <w:proofErr w:type="spellStart"/>
+        <w:t>t</w:t>
+      </w:r>
+      <w:r>
+        <w:rPr>
+          <w:sz w:val="22"/>
+          <w:szCs w:val="22"/>
+          <w:lang w:eastAsia="en-US"/>
+        </w:rPr>
+        <w:t xml:space="preserve">he </w:t>
+      </w:r>
+      <w:r>
+        <w:rPr>
+          <w:sz w:val="22"/>
+          <w:szCs w:val="22"/>
+          <w:lang w:eastAsia="en-US"/>
+        </w:rPr>
+        <w:t>m</w:t>
+      </w:r>
+      <w:r>
+        <w:rPr>
+          <w:sz w:val="22"/>
+          <w:szCs w:val="22"/>
+          <w:lang w:eastAsia="en-US"/>
+        </w:rPr>
+        <w:t xml:space="preserve">andela </w:t>
+      </w:r>
+      <w:r>
+        <w:rPr>
+          <w:sz w:val="22"/>
+          <w:szCs w:val="22"/>
+          <w:lang w:eastAsia="en-US"/>
+        </w:rPr>
+        <w:t>c</w:t>
+      </w:r>
+      <w:r>
+        <w:rPr>
+          <w:sz w:val="22"/>
+          <w:szCs w:val="22"/>
+          <w:lang w:eastAsia="en-US"/>
+        </w:rPr>
+        <w:t>atalogue</w:t>
+      </w:r>
+      <w:r>
+        <w:rPr>
+          <w:sz w:val="22"/>
+          <w:szCs w:val="22"/>
+          <w:lang w:eastAsia="en-US"/>
+        </w:rPr>
+        <w:t xml:space="preserve"> entre outras criaturas </w:t>
+      </w:r>
+      <w:r>
+        <w:rPr>
+          <w:sz w:val="22"/>
+          <w:szCs w:val="22"/>
+          <w:lang w:eastAsia="en-US"/>
+        </w:rPr>
+        <w:t>surgindo</w:t>
+      </w:r>
+      <w:r>
+        <w:rPr>
+          <w:sz w:val="22"/>
+          <w:szCs w:val="22"/>
+          <w:lang w:eastAsia="en-US"/>
+        </w:rPr>
+        <w:t xml:space="preserve"> nessa</w:t>
+      </w:r>
+      <w:r>
+        <w:rPr>
+          <w:sz w:val="22"/>
+          <w:szCs w:val="22"/>
+          <w:lang w:eastAsia="en-US"/>
+        </w:rPr>
+        <w:t xml:space="preserve"> leva </w:t>
+      </w:r>
+      <w:r>
+        <w:rPr>
+          <w:sz w:val="22"/>
+          <w:szCs w:val="22"/>
+          <w:lang w:eastAsia="en-US"/>
+        </w:rPr>
+        <w:t xml:space="preserve"> de </w:t>
+      </w:r>
       <w:r>
         <w:rPr>
           <w:sz w:val="22"/>
@@ -2300,227 +2157,30 @@
         </w:rPr>
         <w:t>criptídeos</w:t>
       </w:r>
-      <w:proofErr w:type="spellEnd"/>
-      <w:r>
-        <w:rPr>
-          <w:sz w:val="22"/>
-          <w:szCs w:val="22"/>
-          <w:lang w:eastAsia="en-US"/>
-        </w:rPr>
-        <w:t xml:space="preserve"> mais um produto para conteúdo do que seu mistério em si, perdendo a essência do terror e tornado cômicos</w:t>
-      </w:r>
-      <w:r>
-        <w:rPr>
-          <w:sz w:val="22"/>
-          <w:szCs w:val="22"/>
-          <w:lang w:eastAsia="en-US"/>
-        </w:rPr>
-        <w:t>, porém com</w:t>
-      </w:r>
-      <w:r>
-        <w:rPr>
-          <w:sz w:val="22"/>
-          <w:szCs w:val="22"/>
-          <w:lang w:eastAsia="en-US"/>
-        </w:rPr>
-        <w:t xml:space="preserve"> a inte</w:t>
-      </w:r>
-      <w:r>
-        <w:rPr>
-          <w:sz w:val="22"/>
-          <w:szCs w:val="22"/>
-          <w:lang w:eastAsia="en-US"/>
-        </w:rPr>
-        <w:t>r</w:t>
-      </w:r>
-      <w:r>
-        <w:rPr>
-          <w:sz w:val="22"/>
-          <w:szCs w:val="22"/>
-          <w:lang w:eastAsia="en-US"/>
-        </w:rPr>
-        <w:t>n</w:t>
-      </w:r>
-      <w:r>
-        <w:rPr>
-          <w:sz w:val="22"/>
-          <w:szCs w:val="22"/>
-          <w:lang w:eastAsia="en-US"/>
-        </w:rPr>
-        <w:t xml:space="preserve">et </w:t>
-      </w:r>
-      <w:r>
-        <w:rPr>
-          <w:sz w:val="22"/>
-          <w:szCs w:val="22"/>
-          <w:lang w:eastAsia="en-US"/>
-        </w:rPr>
-        <w:t>surgi</w:t>
-      </w:r>
-      <w:r>
-        <w:rPr>
-          <w:sz w:val="22"/>
-          <w:szCs w:val="22"/>
-          <w:lang w:eastAsia="en-US"/>
-        </w:rPr>
-        <w:t xml:space="preserve">u ramificações como as </w:t>
-      </w:r>
-      <w:proofErr w:type="spellStart"/>
-      <w:r>
-        <w:rPr>
-          <w:sz w:val="22"/>
-          <w:szCs w:val="22"/>
-          <w:lang w:eastAsia="en-US"/>
-        </w:rPr>
-        <w:t>creep</w:t>
-      </w:r>
-      <w:proofErr w:type="spellEnd"/>
-      <w:r>
-        <w:rPr>
-          <w:sz w:val="22"/>
-          <w:szCs w:val="22"/>
-          <w:lang w:eastAsia="en-US"/>
-        </w:rPr>
-        <w:t xml:space="preserve"> pasta, ARG e </w:t>
-      </w:r>
-      <w:proofErr w:type="spellStart"/>
-      <w:r>
-        <w:rPr>
-          <w:sz w:val="22"/>
-          <w:szCs w:val="22"/>
-          <w:lang w:eastAsia="en-US"/>
-        </w:rPr>
-        <w:t>Analog</w:t>
-      </w:r>
-      <w:proofErr w:type="spellEnd"/>
-      <w:r>
-        <w:rPr>
-          <w:sz w:val="22"/>
-          <w:szCs w:val="22"/>
-          <w:lang w:eastAsia="en-US"/>
-        </w:rPr>
-        <w:t xml:space="preserve"> horror</w:t>
-      </w:r>
-      <w:r>
-        <w:rPr>
-          <w:sz w:val="22"/>
-          <w:szCs w:val="22"/>
-          <w:lang w:eastAsia="en-US"/>
-        </w:rPr>
-        <w:t>, com a criação de “mundos paralelos”</w:t>
-      </w:r>
-      <w:r>
-        <w:rPr>
-          <w:sz w:val="22"/>
-          <w:szCs w:val="22"/>
-          <w:lang w:eastAsia="en-US"/>
-        </w:rPr>
-        <w:t xml:space="preserve"> se cria monstros que se encaixa no que são </w:t>
-      </w:r>
-      <w:proofErr w:type="spellStart"/>
-      <w:r>
-        <w:rPr>
-          <w:sz w:val="22"/>
-          <w:szCs w:val="22"/>
-          <w:lang w:eastAsia="en-US"/>
-        </w:rPr>
-        <w:t>criptídeos</w:t>
-      </w:r>
-      <w:proofErr w:type="spellEnd"/>
-      <w:r>
-        <w:rPr>
-          <w:sz w:val="22"/>
-          <w:szCs w:val="22"/>
-          <w:lang w:eastAsia="en-US"/>
-        </w:rPr>
-        <w:t xml:space="preserve">, como o </w:t>
-      </w:r>
-      <w:proofErr w:type="spellStart"/>
-      <w:r>
-        <w:rPr>
-          <w:sz w:val="22"/>
-          <w:szCs w:val="22"/>
-          <w:lang w:eastAsia="en-US"/>
-        </w:rPr>
-        <w:t>sliderman</w:t>
-      </w:r>
-      <w:proofErr w:type="spellEnd"/>
-      <w:r>
-        <w:rPr>
-          <w:sz w:val="22"/>
-          <w:szCs w:val="22"/>
-          <w:lang w:eastAsia="en-US"/>
-        </w:rPr>
-        <w:t>,</w:t>
-      </w:r>
-      <w:r>
-        <w:rPr>
-          <w:sz w:val="22"/>
-          <w:szCs w:val="22"/>
-          <w:lang w:eastAsia="en-US"/>
-        </w:rPr>
-        <w:t xml:space="preserve"> </w:t>
-      </w:r>
-      <w:proofErr w:type="spellStart"/>
-      <w:r>
-        <w:rPr>
-          <w:sz w:val="22"/>
-          <w:szCs w:val="22"/>
-          <w:lang w:eastAsia="en-US"/>
-        </w:rPr>
-        <w:t>g</w:t>
-      </w:r>
-      <w:r>
-        <w:rPr>
-          <w:sz w:val="22"/>
-          <w:szCs w:val="22"/>
-          <w:lang w:eastAsia="en-US"/>
-        </w:rPr>
-        <w:t>emini</w:t>
-      </w:r>
-      <w:proofErr w:type="spellEnd"/>
-      <w:r>
-        <w:rPr>
-          <w:sz w:val="22"/>
-          <w:szCs w:val="22"/>
-          <w:lang w:eastAsia="en-US"/>
-        </w:rPr>
-        <w:t xml:space="preserve"> </w:t>
-      </w:r>
-      <w:r>
-        <w:rPr>
-          <w:sz w:val="22"/>
-          <w:szCs w:val="22"/>
-          <w:lang w:eastAsia="en-US"/>
-        </w:rPr>
-        <w:t>h</w:t>
-      </w:r>
-      <w:r>
-        <w:rPr>
-          <w:sz w:val="22"/>
-          <w:szCs w:val="22"/>
-          <w:lang w:eastAsia="en-US"/>
-        </w:rPr>
-        <w:t xml:space="preserve">ome </w:t>
-      </w:r>
-      <w:proofErr w:type="spellStart"/>
-      <w:r>
-        <w:rPr>
-          <w:sz w:val="22"/>
-          <w:szCs w:val="22"/>
-          <w:lang w:eastAsia="en-US"/>
-        </w:rPr>
-        <w:t>e</w:t>
-      </w:r>
-      <w:r>
-        <w:rPr>
-          <w:sz w:val="22"/>
-          <w:szCs w:val="22"/>
-          <w:lang w:eastAsia="en-US"/>
-        </w:rPr>
-        <w:t>ntertainment</w:t>
-      </w:r>
-      <w:proofErr w:type="spellEnd"/>
+      <w:r>
+        <w:rPr>
+          <w:sz w:val="22"/>
+          <w:szCs w:val="22"/>
+          <w:lang w:eastAsia="en-US"/>
+        </w:rPr>
+        <w:t xml:space="preserve"> no mundo </w:t>
+      </w:r>
+      <w:r>
+        <w:rPr>
+          <w:sz w:val="22"/>
+          <w:szCs w:val="22"/>
+          <w:lang w:eastAsia="en-US"/>
+        </w:rPr>
+        <w:t>tecnológic</w:t>
+      </w:r>
+      <w:r>
+        <w:rPr>
+          <w:sz w:val="22"/>
+          <w:szCs w:val="22"/>
+          <w:lang w:eastAsia="en-US"/>
+        </w:rPr>
+        <w:t>o</w:t>
+      </w:r>
       <w:r>
         <w:rPr>
           <w:sz w:val="22"/>
@@ -2529,157 +2189,6 @@
         </w:rPr>
         <w:t xml:space="preserve">, </w:t>
       </w:r>
-      <w:proofErr w:type="spellStart"/>
-      <w:r>
-        <w:rPr>
-          <w:sz w:val="22"/>
-          <w:szCs w:val="22"/>
-          <w:lang w:eastAsia="en-US"/>
-        </w:rPr>
-        <w:t>t</w:t>
-      </w:r>
-      <w:r>
-        <w:rPr>
-          <w:sz w:val="22"/>
-          <w:szCs w:val="22"/>
-          <w:lang w:eastAsia="en-US"/>
-        </w:rPr>
-        <w:t>he</w:t>
-      </w:r>
-      <w:proofErr w:type="spellEnd"/>
-      <w:r>
-        <w:rPr>
-          <w:sz w:val="22"/>
-          <w:szCs w:val="22"/>
-          <w:lang w:eastAsia="en-US"/>
-        </w:rPr>
-        <w:t xml:space="preserve"> </w:t>
-      </w:r>
-      <w:proofErr w:type="spellStart"/>
-      <w:r>
-        <w:rPr>
-          <w:sz w:val="22"/>
-          <w:szCs w:val="22"/>
-          <w:lang w:eastAsia="en-US"/>
-        </w:rPr>
-        <w:t>m</w:t>
-      </w:r>
-      <w:r>
-        <w:rPr>
-          <w:sz w:val="22"/>
-          <w:szCs w:val="22"/>
-          <w:lang w:eastAsia="en-US"/>
-        </w:rPr>
-        <w:t>andela</w:t>
-      </w:r>
-      <w:proofErr w:type="spellEnd"/>
-      <w:r>
-        <w:rPr>
-          <w:sz w:val="22"/>
-          <w:szCs w:val="22"/>
-          <w:lang w:eastAsia="en-US"/>
-        </w:rPr>
-        <w:t xml:space="preserve"> </w:t>
-      </w:r>
-      <w:r>
-        <w:rPr>
-          <w:sz w:val="22"/>
-          <w:szCs w:val="22"/>
-          <w:lang w:eastAsia="en-US"/>
-        </w:rPr>
-        <w:t>c</w:t>
-      </w:r>
-      <w:r>
-        <w:rPr>
-          <w:sz w:val="22"/>
-          <w:szCs w:val="22"/>
-          <w:lang w:eastAsia="en-US"/>
-        </w:rPr>
-        <w:t>atalogue</w:t>
-      </w:r>
-      <w:r>
-        <w:rPr>
-          <w:sz w:val="22"/>
-          <w:szCs w:val="22"/>
-          <w:lang w:eastAsia="en-US"/>
-        </w:rPr>
-        <w:t xml:space="preserve"> entre outras criaturas </w:t>
-      </w:r>
-      <w:r>
-        <w:rPr>
-          <w:sz w:val="22"/>
-          <w:szCs w:val="22"/>
-          <w:lang w:eastAsia="en-US"/>
-        </w:rPr>
-        <w:t>surgindo</w:t>
-      </w:r>
-      <w:r>
-        <w:rPr>
-          <w:sz w:val="22"/>
-          <w:szCs w:val="22"/>
-          <w:lang w:eastAsia="en-US"/>
-        </w:rPr>
-        <w:t xml:space="preserve"> nessa</w:t>
-      </w:r>
-      <w:r>
-        <w:rPr>
-          <w:sz w:val="22"/>
-          <w:szCs w:val="22"/>
-          <w:lang w:eastAsia="en-US"/>
-        </w:rPr>
-        <w:t xml:space="preserve"> leva </w:t>
-      </w:r>
-      <w:r>
-        <w:rPr>
-          <w:sz w:val="22"/>
-          <w:szCs w:val="22"/>
-          <w:lang w:eastAsia="en-US"/>
-        </w:rPr>
-        <w:t xml:space="preserve"> de </w:t>
-      </w:r>
-      <w:proofErr w:type="spellStart"/>
-      <w:r>
-        <w:rPr>
-          <w:sz w:val="22"/>
-          <w:szCs w:val="22"/>
-          <w:lang w:eastAsia="en-US"/>
-        </w:rPr>
-        <w:t>criptídeos</w:t>
-      </w:r>
-      <w:proofErr w:type="spellEnd"/>
-      <w:r>
-        <w:rPr>
-          <w:sz w:val="22"/>
-          <w:szCs w:val="22"/>
-          <w:lang w:eastAsia="en-US"/>
-        </w:rPr>
-        <w:t xml:space="preserve"> no mundo </w:t>
-      </w:r>
-      <w:r>
-        <w:rPr>
-          <w:sz w:val="22"/>
-          <w:szCs w:val="22"/>
-          <w:lang w:eastAsia="en-US"/>
-        </w:rPr>
-        <w:t>tecnológic</w:t>
-      </w:r>
-      <w:r>
-        <w:rPr>
-          <w:sz w:val="22"/>
-          <w:szCs w:val="22"/>
-          <w:lang w:eastAsia="en-US"/>
-        </w:rPr>
-        <w:t>o</w:t>
-      </w:r>
-      <w:r>
-        <w:rPr>
-          <w:sz w:val="22"/>
-          <w:szCs w:val="22"/>
-          <w:lang w:eastAsia="en-US"/>
-        </w:rPr>
-        <w:t xml:space="preserve">, </w:t>
-      </w:r>
-      <w:proofErr w:type="spellStart"/>
       <w:r>
         <w:rPr>
           <w:sz w:val="22"/>
@@ -2688,7 +2197,6 @@
         </w:rPr>
         <w:t>Cryptidcore</w:t>
       </w:r>
-      <w:proofErr w:type="spellEnd"/>
       <w:r>
         <w:rPr>
           <w:sz w:val="22"/>
@@ -2705,7 +2213,6 @@
         <w:rPr>
           <w:sz w:val="22"/>
           <w:szCs w:val="22"/>
-          <w:u w:val="single"/>
           <w:lang w:eastAsia="en-US"/>
         </w:rPr>
       </w:pPr>
@@ -2810,6 +2317,175 @@
     </w:p>
     <w:p>
       <w:pPr>
+        <w:pStyle w:val="Ttulo"/>
+        <w:jc w:val="center"/>
+      </w:pPr>
+      <w:r>
+        <w:t>Impacto pessoal</w:t>
+      </w:r>
+    </w:p>
+    <w:p>
+      <w:pPr>
+        <w:spacing w:after="120"/>
+        <w:ind w:left="0" w:right="0" w:firstLine="708"/>
+        <w:jc w:val="left"/>
+        <w:rPr>
+          <w:sz w:val="22"/>
+          <w:szCs w:val="22"/>
+          <w:lang w:eastAsia="en-US"/>
+        </w:rPr>
+      </w:pPr>
+      <w:r>
+        <w:rPr>
+          <w:sz w:val="22"/>
+          <w:szCs w:val="22"/>
+          <w:lang w:eastAsia="en-US"/>
+        </w:rPr>
+        <w:t>C</w:t>
+      </w:r>
+      <w:r>
+        <w:rPr>
+          <w:sz w:val="22"/>
+          <w:szCs w:val="22"/>
+          <w:lang w:eastAsia="en-US"/>
+        </w:rPr>
+        <w:t>riptídeos</w:t>
+      </w:r>
+      <w:r>
+        <w:rPr>
+          <w:sz w:val="22"/>
+          <w:szCs w:val="22"/>
+          <w:lang w:eastAsia="en-US"/>
+        </w:rPr>
+        <w:t xml:space="preserve"> teve um impacto de transformação em mim, por se tratar de temas </w:t>
+      </w:r>
+      <w:r>
+        <w:rPr>
+          <w:sz w:val="22"/>
+          <w:szCs w:val="22"/>
+          <w:lang w:eastAsia="en-US"/>
+        </w:rPr>
+        <w:t>que envolve mistérios, desconhecido e criaturas que vão além da nossa compreensão, me ajudou a lidar com meu medo</w:t>
+      </w:r>
+      <w:r>
+        <w:rPr>
+          <w:sz w:val="22"/>
+          <w:szCs w:val="22"/>
+          <w:lang w:eastAsia="en-US"/>
+        </w:rPr>
+        <w:t xml:space="preserve"> do escuro e de terror em geral, tive um trauma quando eu tive um pesadelo quando tinha 4 a 5 anos, </w:t>
+      </w:r>
+      <w:r>
+        <w:rPr>
+          <w:sz w:val="22"/>
+          <w:szCs w:val="22"/>
+          <w:lang w:eastAsia="en-US"/>
+        </w:rPr>
+        <w:t>ele</w:t>
+      </w:r>
+      <w:r>
+        <w:rPr>
+          <w:sz w:val="22"/>
+          <w:szCs w:val="22"/>
+          <w:lang w:eastAsia="en-US"/>
+        </w:rPr>
+        <w:t xml:space="preserve"> me assombrou até meus 15 a 16 anos, tive um medo absurdo do escuro e coisas de terror, até coisas bobas como trailer me faziam ter muito medo e suar frio a noite, com o universo dos </w:t>
+      </w:r>
+      <w:r>
+        <w:rPr>
+          <w:sz w:val="22"/>
+          <w:szCs w:val="22"/>
+          <w:lang w:eastAsia="en-US"/>
+        </w:rPr>
+        <w:t>criptídeos</w:t>
+      </w:r>
+      <w:r>
+        <w:rPr>
+          <w:sz w:val="22"/>
+          <w:szCs w:val="22"/>
+          <w:lang w:eastAsia="en-US"/>
+        </w:rPr>
+        <w:t xml:space="preserve"> e explorando ele fui perdendo o medo aos pouco</w:t>
+      </w:r>
+      <w:r>
+        <w:rPr>
+          <w:sz w:val="22"/>
+          <w:szCs w:val="22"/>
+          <w:lang w:eastAsia="en-US"/>
+        </w:rPr>
+        <w:t>s</w:t>
+      </w:r>
+      <w:r>
+        <w:rPr>
+          <w:sz w:val="22"/>
+          <w:szCs w:val="22"/>
+          <w:lang w:eastAsia="en-US"/>
+        </w:rPr>
+        <w:t xml:space="preserve"> com o quanto as criaturas que são desconhecidos podem não ser uma ameaça e perceber que esse teria alguma coisa no escuro ela não estaria somente observado, mas atacaria </w:t>
+      </w:r>
+      <w:r>
+        <w:rPr>
+          <w:sz w:val="22"/>
+          <w:szCs w:val="22"/>
+          <w:lang w:eastAsia="en-US"/>
+        </w:rPr>
+        <w:t>ao invés disso</w:t>
+      </w:r>
+      <w:r>
+        <w:rPr>
+          <w:sz w:val="22"/>
+          <w:szCs w:val="22"/>
+          <w:lang w:eastAsia="en-US"/>
+        </w:rPr>
+        <w:t>.</w:t>
+      </w:r>
+    </w:p>
+    <w:p>
+      <w:pPr>
+        <w:spacing w:after="120"/>
+        <w:ind w:left="0" w:right="0" w:firstLine="708"/>
+        <w:jc w:val="left"/>
+        <w:rPr>
+          <w:sz w:val="22"/>
+          <w:szCs w:val="22"/>
+          <w:lang w:eastAsia="en-US"/>
+        </w:rPr>
+      </w:pPr>
+      <w:r>
+        <w:rPr>
+          <w:sz w:val="22"/>
+          <w:szCs w:val="22"/>
+          <w:lang w:eastAsia="en-US"/>
+        </w:rPr>
+        <w:t>Criptideos introduziu o terror de maneira gradativa em meu dia a dia</w:t>
+      </w:r>
+    </w:p>
+    <w:p>
+      <w:pPr>
+        <w:spacing w:after="120"/>
+        <w:ind w:left="0" w:right="0" w:firstLine="708"/>
+        <w:jc w:val="left"/>
+        <w:rPr>
+          <w:sz w:val="22"/>
+          <w:szCs w:val="22"/>
+          <w:lang w:eastAsia="en-US"/>
+        </w:rPr>
+      </w:pPr>
+    </w:p>
+    <w:p>
+      <w:pPr>
+        <w:spacing w:after="120"/>
+        <w:ind w:left="0" w:right="0" w:firstLine="0"/>
+        <w:jc w:val="left"/>
+        <w:rPr>
+          <w:sz w:val="22"/>
+          <w:szCs w:val="22"/>
+          <w:lang w:eastAsia="en-US"/>
+        </w:rPr>
+      </w:pPr>
+    </w:p>
+    <w:p>
+      <w:pPr>
         <w:spacing w:after="120"/>
         <w:ind w:left="0" w:right="0" w:firstLine="0"/>
         <w:jc w:val="center"/>
@@ -2932,7 +2608,6 @@
         </w:rPr>
         <w:t xml:space="preserve">que gostam de </w:t>
       </w:r>
-      <w:proofErr w:type="spellStart"/>
       <w:r>
         <w:rPr>
           <w:sz w:val="22"/>
@@ -2941,7 +2616,6 @@
         </w:rPr>
         <w:t>criptídeos</w:t>
       </w:r>
-      <w:proofErr w:type="spellEnd"/>
       <w:r>
         <w:rPr>
           <w:sz w:val="22"/>
@@ -2971,7 +2645,6 @@
         </w:rPr>
         <w:t xml:space="preserve">Um site dedicado com foco em postar e compartilhar sobre os </w:t>
       </w:r>
-      <w:proofErr w:type="spellStart"/>
       <w:r>
         <w:rPr>
           <w:sz w:val="22"/>
@@ -2979,7 +2652,6 @@
         </w:rPr>
         <w:t>criptídeos</w:t>
       </w:r>
-      <w:proofErr w:type="spellEnd"/>
       <w:r>
         <w:rPr>
           <w:sz w:val="22"/>
@@ -3149,7 +2821,6 @@
         <w:tab/>
         <w:t xml:space="preserve">Entregar um site, até 23 de maio, com o intuito de ser um local central para que as pessoas possam reunir de maneira fácil, para compartilhar sobre o universo de </w:t>
       </w:r>
-      <w:proofErr w:type="spellStart"/>
       <w:r>
         <w:rPr>
           <w:sz w:val="22"/>
@@ -3157,7 +2828,6 @@
         </w:rPr>
         <w:t>criptídeos</w:t>
       </w:r>
-      <w:proofErr w:type="spellEnd"/>
       <w:r>
         <w:rPr>
           <w:sz w:val="22"/>
@@ -3165,7 +2835,6 @@
         </w:rPr>
         <w:t xml:space="preserve">, com o site possibilitando criar post, comentar neles, e </w:t>
       </w:r>
-      <w:proofErr w:type="spellStart"/>
       <w:r>
         <w:rPr>
           <w:sz w:val="22"/>
@@ -3178,15 +2847,7 @@
           <w:sz w:val="22"/>
           <w:szCs w:val="22"/>
         </w:rPr>
-        <w:t>avergar</w:t>
-      </w:r>
-      <w:proofErr w:type="spellEnd"/>
-      <w:r>
-        <w:rPr>
-          <w:sz w:val="22"/>
-          <w:szCs w:val="22"/>
-        </w:rPr>
-        <w:t xml:space="preserve"> entre os posts.</w:t>
+        <w:t>avergar entre os posts.</w:t>
       </w:r>
     </w:p>
     <w:p>
@@ -3246,7 +2907,6 @@
         </w:rPr>
         <w:t>Criar um ponto central, para que as pessoas possam acessar de maneira fácil e compartilhar sobre “</w:t>
       </w:r>
-      <w:proofErr w:type="spellStart"/>
       <w:r>
         <w:rPr>
           <w:sz w:val="22"/>
@@ -3255,32 +2915,13 @@
         </w:rPr>
         <w:t>criptídeos</w:t>
       </w:r>
-      <w:proofErr w:type="spellEnd"/>
-      <w:r>
-        <w:rPr>
-          <w:sz w:val="22"/>
-          <w:szCs w:val="22"/>
-          <w:lang w:eastAsia="en-US"/>
-        </w:rPr>
-        <w:t>” e “</w:t>
-      </w:r>
-      <w:proofErr w:type="spellStart"/>
-      <w:r>
-        <w:rPr>
-          <w:sz w:val="22"/>
-          <w:szCs w:val="22"/>
-          <w:lang w:eastAsia="en-US"/>
-        </w:rPr>
-        <w:t>criptozoologia</w:t>
-      </w:r>
-      <w:proofErr w:type="spellEnd"/>
-      <w:r>
-        <w:rPr>
-          <w:sz w:val="22"/>
-          <w:szCs w:val="22"/>
-          <w:lang w:eastAsia="en-US"/>
-        </w:rPr>
-        <w:t>”, sem ter dificuldade de desenvolver e expandir</w:t>
+      <w:r>
+        <w:rPr>
+          <w:sz w:val="22"/>
+          <w:szCs w:val="22"/>
+          <w:lang w:eastAsia="en-US"/>
+        </w:rPr>
+        <w:t>” e “criptozoologia”, sem ter dificuldade de desenvolver e expandir</w:t>
       </w:r>
       <w:r>
         <w:rPr>
@@ -3405,7 +3046,6 @@
         </w:rPr>
         <w:t xml:space="preserve"> ajudar no crescimento do que é </w:t>
       </w:r>
-      <w:proofErr w:type="spellStart"/>
       <w:r>
         <w:rPr>
           <w:sz w:val="22"/>
@@ -3414,7 +3054,6 @@
         </w:rPr>
         <w:t>criptídeos</w:t>
       </w:r>
-      <w:proofErr w:type="spellEnd"/>
       <w:r>
         <w:rPr>
           <w:sz w:val="22"/>
@@ -3445,18 +3084,8 @@
           <w:szCs w:val="22"/>
           <w:lang w:eastAsia="en-US"/>
         </w:rPr>
-        <w:t xml:space="preserve">expandir o universo da </w:t>
-      </w:r>
-      <w:proofErr w:type="spellStart"/>
-      <w:r>
-        <w:rPr>
-          <w:sz w:val="22"/>
-          <w:szCs w:val="22"/>
-          <w:lang w:eastAsia="en-US"/>
-        </w:rPr>
-        <w:t>criptozoologia</w:t>
-      </w:r>
-      <w:proofErr w:type="spellEnd"/>
+        <w:t>expandir o universo da criptozoologia</w:t>
+      </w:r>
       <w:r>
         <w:rPr>
           <w:sz w:val="22"/>
@@ -3480,6 +3109,7 @@
         <w:rPr>
           <w:lang w:eastAsia="en-US"/>
         </w:rPr>
+        <w:lastRenderedPageBreak/>
         <w:tab/>
       </w:r>
       <w:r>
@@ -3740,7 +3370,6 @@
           <w:sz w:val="22"/>
           <w:szCs w:val="22"/>
         </w:rPr>
-        <w:lastRenderedPageBreak/>
         <w:t>Cadastro e login de contas para utilizar os recursos do blog.</w:t>
       </w:r>
     </w:p>
@@ -4025,30 +3654,14 @@
           <w:sz w:val="22"/>
           <w:szCs w:val="22"/>
         </w:rPr>
-        <w:t xml:space="preserve">MySQL </w:t>
-      </w:r>
-      <w:proofErr w:type="spellStart"/>
-      <w:r>
-        <w:rPr>
-          <w:sz w:val="22"/>
-          <w:szCs w:val="22"/>
-        </w:rPr>
-        <w:t>workb</w:t>
-      </w:r>
-      <w:r>
-        <w:rPr>
-          <w:sz w:val="22"/>
-          <w:szCs w:val="22"/>
-        </w:rPr>
-        <w:t>ench</w:t>
-      </w:r>
-      <w:proofErr w:type="spellEnd"/>
-      <w:r>
-        <w:rPr>
-          <w:sz w:val="22"/>
-          <w:szCs w:val="22"/>
-        </w:rPr>
-        <w:t xml:space="preserve"> </w:t>
+        <w:t>MySQL workb</w:t>
+      </w:r>
+      <w:r>
+        <w:rPr>
+          <w:sz w:val="22"/>
+          <w:szCs w:val="22"/>
+        </w:rPr>
+        <w:t xml:space="preserve">ench </w:t>
       </w:r>
       <w:r>
         <w:rPr>
@@ -4104,23 +3717,7 @@
           <w:sz w:val="22"/>
           <w:szCs w:val="22"/>
         </w:rPr>
-        <w:t xml:space="preserve">Visual Studio </w:t>
-      </w:r>
-      <w:proofErr w:type="spellStart"/>
-      <w:r>
-        <w:rPr>
-          <w:sz w:val="22"/>
-          <w:szCs w:val="22"/>
-        </w:rPr>
-        <w:t>Code</w:t>
-      </w:r>
-      <w:proofErr w:type="spellEnd"/>
-      <w:r>
-        <w:rPr>
-          <w:sz w:val="22"/>
-          <w:szCs w:val="22"/>
-        </w:rPr>
-        <w:t xml:space="preserve"> </w:t>
+        <w:t xml:space="preserve">Visual Studio Code </w:t>
       </w:r>
       <w:r>
         <w:rPr>
@@ -4539,6 +4136,7 @@
           <w:szCs w:val="56"/>
           <w:lang w:eastAsia="en-US"/>
         </w:rPr>
+        <w:lastRenderedPageBreak/>
         <w:t>Stakeholders</w:t>
       </w:r>
     </w:p>
@@ -4597,201 +4195,19 @@
     <w:p>
       <w:pPr>
         <w:pStyle w:val="PargrafodaLista"/>
-        <w:numPr>
-          <w:ilvl w:val="0"/>
-          <w:numId w:val="7"/>
-        </w:numPr>
-        <w:spacing w:after="120"/>
-        <w:rPr>
-          <w:sz w:val="22"/>
-          <w:szCs w:val="22"/>
-        </w:rPr>
-      </w:pPr>
-      <w:r>
-        <w:rPr>
-          <w:sz w:val="22"/>
-          <w:szCs w:val="22"/>
-        </w:rPr>
-        <w:t xml:space="preserve">Pessoas interessadas na área </w:t>
-      </w:r>
-      <w:r>
-        <w:rPr>
-          <w:sz w:val="22"/>
-          <w:szCs w:val="22"/>
-        </w:rPr>
-        <w:t>d</w:t>
-      </w:r>
-      <w:r>
-        <w:rPr>
-          <w:sz w:val="22"/>
-          <w:szCs w:val="22"/>
-        </w:rPr>
-        <w:t xml:space="preserve">a </w:t>
-      </w:r>
-      <w:proofErr w:type="spellStart"/>
-      <w:r>
-        <w:rPr>
-          <w:sz w:val="22"/>
-          <w:szCs w:val="22"/>
-        </w:rPr>
-        <w:t>criptozoologia</w:t>
-      </w:r>
-      <w:proofErr w:type="spellEnd"/>
-      <w:r>
-        <w:rPr>
-          <w:sz w:val="22"/>
-          <w:szCs w:val="22"/>
-        </w:rPr>
-        <w:t>.</w:t>
-      </w:r>
-    </w:p>
-    <w:p>
-      <w:pPr>
-        <w:pStyle w:val="PargrafodaLista"/>
-        <w:numPr>
-          <w:ilvl w:val="0"/>
-          <w:numId w:val="7"/>
-        </w:numPr>
-        <w:spacing w:after="120"/>
-        <w:rPr>
-          <w:sz w:val="22"/>
-          <w:szCs w:val="22"/>
-        </w:rPr>
-      </w:pPr>
-      <w:r>
-        <w:rPr>
-          <w:sz w:val="22"/>
-          <w:szCs w:val="22"/>
-        </w:rPr>
-        <w:t xml:space="preserve">Entusiastas sobre o assunto </w:t>
-      </w:r>
-      <w:r>
-        <w:rPr>
-          <w:sz w:val="22"/>
-          <w:szCs w:val="22"/>
-        </w:rPr>
-        <w:t>“</w:t>
-      </w:r>
-      <w:proofErr w:type="spellStart"/>
-      <w:r>
-        <w:rPr>
-          <w:sz w:val="22"/>
-          <w:szCs w:val="22"/>
-        </w:rPr>
-        <w:t>criptídeos</w:t>
-      </w:r>
-      <w:proofErr w:type="spellEnd"/>
-      <w:r>
-        <w:rPr>
-          <w:sz w:val="22"/>
-          <w:szCs w:val="22"/>
-        </w:rPr>
-        <w:t>” e “</w:t>
-      </w:r>
-      <w:proofErr w:type="spellStart"/>
-      <w:r>
-        <w:rPr>
-          <w:sz w:val="22"/>
-          <w:szCs w:val="22"/>
-        </w:rPr>
-        <w:t>criptozoologia</w:t>
-      </w:r>
-      <w:proofErr w:type="spellEnd"/>
-      <w:r>
-        <w:rPr>
-          <w:sz w:val="22"/>
-          <w:szCs w:val="22"/>
-        </w:rPr>
-        <w:t>”,</w:t>
-      </w:r>
-    </w:p>
-    <w:p>
-      <w:pPr>
-        <w:pStyle w:val="PargrafodaLista"/>
-        <w:numPr>
-          <w:ilvl w:val="0"/>
-          <w:numId w:val="7"/>
-        </w:numPr>
-        <w:spacing w:after="120"/>
-        <w:rPr>
-          <w:sz w:val="22"/>
-          <w:szCs w:val="22"/>
-        </w:rPr>
-      </w:pPr>
-      <w:r>
-        <w:rPr>
-          <w:sz w:val="22"/>
-          <w:szCs w:val="22"/>
-        </w:rPr>
-        <w:t>Pessoas curiosas e interessadas no assunto.</w:t>
-      </w:r>
-    </w:p>
-    <w:p>
-      <w:pPr>
-        <w:pStyle w:val="PargrafodaLista"/>
-        <w:numPr>
-          <w:ilvl w:val="0"/>
-          <w:numId w:val="7"/>
-        </w:numPr>
-        <w:spacing w:after="120"/>
-        <w:rPr>
-          <w:sz w:val="22"/>
-          <w:szCs w:val="22"/>
-        </w:rPr>
-      </w:pPr>
-      <w:r>
-        <w:rPr>
-          <w:sz w:val="22"/>
-          <w:szCs w:val="22"/>
-        </w:rPr>
-        <w:t xml:space="preserve">Pesquisadores e cientistas da </w:t>
-      </w:r>
-      <w:proofErr w:type="spellStart"/>
-      <w:r>
-        <w:rPr>
-          <w:sz w:val="22"/>
-          <w:szCs w:val="22"/>
-        </w:rPr>
-        <w:t>criptozoologi</w:t>
-      </w:r>
-      <w:r>
-        <w:rPr>
-          <w:sz w:val="22"/>
-          <w:szCs w:val="22"/>
-        </w:rPr>
-        <w:t>a</w:t>
-      </w:r>
-      <w:proofErr w:type="spellEnd"/>
-      <w:r>
-        <w:rPr>
-          <w:sz w:val="22"/>
-          <w:szCs w:val="22"/>
-        </w:rPr>
-        <w:t>.</w:t>
-      </w:r>
-    </w:p>
-    <w:p>
-      <w:pPr>
-        <w:spacing w:after="120"/>
-        <w:ind w:left="718"/>
+        <w:spacing w:after="120"/>
+        <w:ind w:left="1425"/>
+        <w:rPr>
+          <w:sz w:val="22"/>
+          <w:szCs w:val="22"/>
+        </w:rPr>
+      </w:pPr>
+      <w:r>
         <w:rPr>
           <w:sz w:val="36"/>
           <w:szCs w:val="36"/>
         </w:rPr>
-      </w:pPr>
-      <w:r>
-        <w:rPr>
-          <w:sz w:val="36"/>
-          <w:szCs w:val="36"/>
-        </w:rPr>
-        <w:t>Apoiadores do projeto</w:t>
-      </w:r>
-      <w:r>
-        <w:rPr>
-          <w:sz w:val="36"/>
-          <w:szCs w:val="36"/>
-        </w:rPr>
-        <w:t>:</w:t>
+        <w:t>Apoiadores do projeto:</w:t>
       </w:r>
     </w:p>
     <w:p>
@@ -4847,23 +4263,7 @@
           <w:sz w:val="22"/>
           <w:szCs w:val="22"/>
         </w:rPr>
-        <w:t xml:space="preserve">Pesquisadores e cientistas da </w:t>
-      </w:r>
-      <w:proofErr w:type="spellStart"/>
-      <w:r>
-        <w:rPr>
-          <w:sz w:val="22"/>
-          <w:szCs w:val="22"/>
-        </w:rPr>
-        <w:t>criptozoologia</w:t>
-      </w:r>
-      <w:proofErr w:type="spellEnd"/>
-      <w:r>
-        <w:rPr>
-          <w:sz w:val="22"/>
-          <w:szCs w:val="22"/>
-        </w:rPr>
-        <w:t>.</w:t>
+        <w:t>Pesquisadores e cientistas da criptozoologia.</w:t>
       </w:r>
     </w:p>
     <w:p>
@@ -4884,7 +4284,6 @@
           <w:sz w:val="22"/>
           <w:szCs w:val="22"/>
         </w:rPr>
-        <w:lastRenderedPageBreak/>
         <w:t>Estuda</w:t>
       </w:r>
       <w:r>
@@ -5054,6 +4453,46 @@
         </w:r>
       </w:hyperlink>
     </w:p>
+    <w:p>
+      <w:pPr>
+        <w:spacing w:after="120"/>
+        <w:rPr>
+          <w:sz w:val="22"/>
+          <w:szCs w:val="22"/>
+        </w:rPr>
+      </w:pPr>
+      <w:r>
+        <w:rPr>
+          <w:sz w:val="22"/>
+          <w:szCs w:val="22"/>
+        </w:rPr>
+        <w:t>GitHub:</w:t>
+      </w:r>
+    </w:p>
+    <w:p>
+      <w:pPr>
+        <w:pStyle w:val="PargrafodaLista"/>
+        <w:numPr>
+          <w:ilvl w:val="0"/>
+          <w:numId w:val="8"/>
+        </w:numPr>
+        <w:spacing w:after="120"/>
+        <w:rPr>
+          <w:sz w:val="22"/>
+          <w:szCs w:val="22"/>
+        </w:rPr>
+      </w:pPr>
+      <w:hyperlink r:id="rId8" w:history="1">
+        <w:r>
+          <w:rPr>
+            <w:rStyle w:val="Hyperlink"/>
+            <w:sz w:val="22"/>
+            <w:szCs w:val="22"/>
+          </w:rPr>
+          <w:t>ainzenBleach/Projeto-pessoal</w:t>
+        </w:r>
+      </w:hyperlink>
+    </w:p>
     <w:sectPr>
       <w:pgSz w:w="11906" w:h="16838"/>
       <w:pgMar w:top="720" w:right="720" w:bottom="720" w:left="720" w:header="708" w:footer="708" w:gutter="0"/>
@@ -5973,7 +5412,7 @@
   <w:abstractNum w:abstractNumId="8" w15:restartNumberingAfterBreak="0">
     <w:nsid w:val="6D982608"/>
     <w:multiLevelType w:val="hybridMultilevel"/>
-    <w:tmpl w:val="660C6532"/>
+    <w:tmpl w:val="3BDCF516"/>
     <w:lvl w:ilvl="0" w:tplc="04160001">
       <w:start w:val="1"/>
       <w:numFmt w:val="bullet"/>

</xml_diff>

<commit_message>
Novo modelo de dashboard, e criação do campo neutro de comentario
</commit_message>
<xml_diff>
--- a/Documentação/Documentação - Projeto pessoal.docx
+++ b/Documentação/Documentação - Projeto pessoal.docx
@@ -2357,7 +2357,23 @@
           <w:szCs w:val="22"/>
           <w:lang w:eastAsia="en-US"/>
         </w:rPr>
-        <w:t xml:space="preserve"> teve um impacto de transformação em mim, por se tratar de temas </w:t>
+        <w:t xml:space="preserve"> teve um impacto de transformação em m</w:t>
+      </w:r>
+      <w:r>
+        <w:rPr>
+          <w:sz w:val="22"/>
+          <w:szCs w:val="22"/>
+          <w:lang w:eastAsia="en-US"/>
+        </w:rPr>
+        <w:t>inha vida</w:t>
+      </w:r>
+      <w:r>
+        <w:rPr>
+          <w:sz w:val="22"/>
+          <w:szCs w:val="22"/>
+          <w:lang w:eastAsia="en-US"/>
+        </w:rPr>
+        <w:t xml:space="preserve">, por se tratar de temas </w:t>
       </w:r>
       <w:r>
         <w:rPr>
@@ -2373,7 +2389,23 @@
           <w:szCs w:val="22"/>
           <w:lang w:eastAsia="en-US"/>
         </w:rPr>
-        <w:t xml:space="preserve"> do escuro e de terror em geral, tive um trauma quando eu tive um pesadelo quando tinha 4 a 5 anos, </w:t>
+        <w:t xml:space="preserve"> do escuro e de terror em geral, tive um trauma quando eu tive um pesadelo </w:t>
+      </w:r>
+      <w:r>
+        <w:rPr>
+          <w:sz w:val="22"/>
+          <w:szCs w:val="22"/>
+          <w:lang w:eastAsia="en-US"/>
+        </w:rPr>
+        <w:t>com</w:t>
+      </w:r>
+      <w:r>
+        <w:rPr>
+          <w:sz w:val="22"/>
+          <w:szCs w:val="22"/>
+          <w:lang w:eastAsia="en-US"/>
+        </w:rPr>
+        <w:t xml:space="preserve"> 4 a 5 anos, </w:t>
       </w:r>
       <w:r>
         <w:rPr>
@@ -2421,23 +2453,15 @@
           <w:szCs w:val="22"/>
           <w:lang w:eastAsia="en-US"/>
         </w:rPr>
-        <w:t xml:space="preserve"> com o quanto as criaturas que são desconhecidos podem não ser uma ameaça e perceber que esse teria alguma coisa no escuro ela não estaria somente observado, mas atacaria </w:t>
-      </w:r>
-      <w:r>
-        <w:rPr>
-          <w:sz w:val="22"/>
-          <w:szCs w:val="22"/>
-          <w:lang w:eastAsia="en-US"/>
-        </w:rPr>
-        <w:t>ao invés disso</w:t>
-      </w:r>
-      <w:r>
-        <w:rPr>
-          <w:sz w:val="22"/>
-          <w:szCs w:val="22"/>
-          <w:lang w:eastAsia="en-US"/>
-        </w:rPr>
-        <w:t>.</w:t>
+        <w:t xml:space="preserve"> com o quanto as criaturas que são desconhecidos podem não ser uma ameaça e perceber que se </w:t>
+      </w:r>
+      <w:r>
+        <w:rPr>
+          <w:sz w:val="22"/>
+          <w:szCs w:val="22"/>
+          <w:lang w:eastAsia="en-US"/>
+        </w:rPr>
+        <w:t>fosse paara ter algo no escuro ela não ficaria so me observando.</w:t>
       </w:r>
     </w:p>
     <w:p>
@@ -2457,7 +2481,135 @@
           <w:szCs w:val="22"/>
           <w:lang w:eastAsia="en-US"/>
         </w:rPr>
-        <w:t>Criptideos introduziu o terror de maneira gradativa em meu dia a dia</w:t>
+        <w:t>Os Criptideos introduziram</w:t>
+      </w:r>
+      <w:r>
+        <w:rPr>
+          <w:sz w:val="22"/>
+          <w:szCs w:val="22"/>
+          <w:lang w:eastAsia="en-US"/>
+        </w:rPr>
+        <w:t xml:space="preserve"> o terror de maneira gradativa em meu dia a dia</w:t>
+      </w:r>
+      <w:r>
+        <w:rPr>
+          <w:sz w:val="22"/>
+          <w:szCs w:val="22"/>
+          <w:lang w:eastAsia="en-US"/>
+        </w:rPr>
+        <w:t xml:space="preserve"> faz</w:t>
+      </w:r>
+      <w:r>
+        <w:rPr>
+          <w:sz w:val="22"/>
+          <w:szCs w:val="22"/>
+          <w:lang w:eastAsia="en-US"/>
+        </w:rPr>
+        <w:t>endo</w:t>
+      </w:r>
+      <w:r>
+        <w:rPr>
+          <w:sz w:val="22"/>
+          <w:szCs w:val="22"/>
+          <w:lang w:eastAsia="en-US"/>
+        </w:rPr>
+        <w:t xml:space="preserve"> eu perder o medo</w:t>
+      </w:r>
+      <w:r>
+        <w:rPr>
+          <w:sz w:val="22"/>
+          <w:szCs w:val="22"/>
+          <w:lang w:eastAsia="en-US"/>
+        </w:rPr>
+        <w:t xml:space="preserve"> por terror leve, como em desenhos de terror como </w:t>
+      </w:r>
+      <w:r>
+        <w:rPr>
+          <w:sz w:val="22"/>
+          <w:szCs w:val="22"/>
+          <w:lang w:eastAsia="en-US"/>
+        </w:rPr>
+        <w:t>C</w:t>
+      </w:r>
+      <w:r>
+        <w:rPr>
+          <w:sz w:val="22"/>
+          <w:szCs w:val="22"/>
+          <w:lang w:eastAsia="en-US"/>
+        </w:rPr>
+        <w:t>oraline, depois para trailer, filmes de suspense como alien – oitavo passa</w:t>
+      </w:r>
+      <w:r>
+        <w:rPr>
+          <w:sz w:val="22"/>
+          <w:szCs w:val="22"/>
+          <w:lang w:eastAsia="en-US"/>
+        </w:rPr>
+        <w:t>g</w:t>
+      </w:r>
+      <w:r>
+        <w:rPr>
+          <w:sz w:val="22"/>
+          <w:szCs w:val="22"/>
+          <w:lang w:eastAsia="en-US"/>
+        </w:rPr>
+        <w:t>eiro</w:t>
+      </w:r>
+      <w:r>
+        <w:rPr>
+          <w:sz w:val="22"/>
+          <w:szCs w:val="22"/>
+          <w:lang w:eastAsia="en-US"/>
+        </w:rPr>
+        <w:t xml:space="preserve">, e foi até filmes de terror psicológico e </w:t>
+      </w:r>
+      <w:r>
+        <w:rPr>
+          <w:sz w:val="22"/>
+          <w:szCs w:val="22"/>
+          <w:lang w:eastAsia="en-US"/>
+        </w:rPr>
+        <w:t>aqueles mais pesado</w:t>
+      </w:r>
+      <w:r>
+        <w:rPr>
+          <w:sz w:val="22"/>
+          <w:szCs w:val="22"/>
+          <w:lang w:eastAsia="en-US"/>
+        </w:rPr>
+        <w:t xml:space="preserve"> como hereditário, </w:t>
+      </w:r>
+      <w:r>
+        <w:rPr>
+          <w:sz w:val="22"/>
+          <w:szCs w:val="22"/>
+          <w:lang w:eastAsia="en-US"/>
+        </w:rPr>
+        <w:t>e</w:t>
+      </w:r>
+      <w:r>
+        <w:rPr>
+          <w:sz w:val="22"/>
+          <w:szCs w:val="22"/>
+          <w:lang w:eastAsia="en-US"/>
+        </w:rPr>
+        <w:t xml:space="preserve"> vídeos na internet e </w:t>
+      </w:r>
+      <w:r>
+        <w:rPr>
+          <w:sz w:val="22"/>
+          <w:szCs w:val="22"/>
+          <w:lang w:eastAsia="en-US"/>
+        </w:rPr>
+        <w:t>histórias</w:t>
+      </w:r>
+      <w:r>
+        <w:rPr>
+          <w:sz w:val="22"/>
+          <w:szCs w:val="22"/>
+          <w:lang w:eastAsia="en-US"/>
+        </w:rPr>
+        <w:t xml:space="preserve"> de terror.</w:t>
       </w:r>
     </w:p>
     <w:p>
@@ -2468,6 +2620,262 @@
         <w:rPr>
           <w:sz w:val="22"/>
           <w:szCs w:val="22"/>
+          <w:lang w:eastAsia="en-US"/>
+        </w:rPr>
+      </w:pPr>
+    </w:p>
+    <w:p>
+      <w:pPr>
+        <w:pStyle w:val="Ttulo"/>
+        <w:jc w:val="center"/>
+      </w:pPr>
+      <w:r>
+        <w:t>ODS</w:t>
+      </w:r>
+    </w:p>
+    <w:p>
+      <w:pPr>
+        <w:rPr>
+          <w:sz w:val="22"/>
+          <w:szCs w:val="22"/>
+          <w:lang w:eastAsia="en-US"/>
+        </w:rPr>
+      </w:pPr>
+      <w:r>
+        <w:rPr>
+          <w:lang w:eastAsia="en-US"/>
+        </w:rPr>
+        <w:tab/>
+      </w:r>
+      <w:r>
+        <w:rPr>
+          <w:lang w:eastAsia="en-US"/>
+        </w:rPr>
+        <w:tab/>
+      </w:r>
+      <w:r>
+        <w:rPr>
+          <w:sz w:val="22"/>
+          <w:szCs w:val="22"/>
+          <w:lang w:eastAsia="en-US"/>
+        </w:rPr>
+        <w:t>Para meu projeto escolhi as ODS</w:t>
+      </w:r>
+      <w:r>
+        <w:rPr>
+          <w:sz w:val="22"/>
+          <w:szCs w:val="22"/>
+          <w:lang w:eastAsia="en-US"/>
+        </w:rPr>
+        <w:t xml:space="preserve"> </w:t>
+      </w:r>
+      <w:r>
+        <w:rPr>
+          <w:sz w:val="22"/>
+          <w:szCs w:val="22"/>
+          <w:lang w:eastAsia="en-US"/>
+        </w:rPr>
+        <w:t>de Educação de qualidade – 4 e Parcerias e meios de implementação</w:t>
+      </w:r>
+      <w:r>
+        <w:rPr>
+          <w:sz w:val="22"/>
+          <w:szCs w:val="22"/>
+          <w:lang w:eastAsia="en-US"/>
+        </w:rPr>
+        <w:t xml:space="preserve"> </w:t>
+      </w:r>
+      <w:r>
+        <w:rPr>
+          <w:sz w:val="22"/>
+          <w:szCs w:val="22"/>
+          <w:lang w:eastAsia="en-US"/>
+        </w:rPr>
+        <w:t>–</w:t>
+      </w:r>
+      <w:r>
+        <w:rPr>
+          <w:sz w:val="22"/>
+          <w:szCs w:val="22"/>
+          <w:lang w:eastAsia="en-US"/>
+        </w:rPr>
+        <w:t xml:space="preserve"> </w:t>
+      </w:r>
+      <w:r>
+        <w:rPr>
+          <w:sz w:val="22"/>
+          <w:szCs w:val="22"/>
+          <w:lang w:eastAsia="en-US"/>
+        </w:rPr>
+        <w:t>17</w:t>
+      </w:r>
+      <w:r>
+        <w:rPr>
+          <w:sz w:val="22"/>
+          <w:szCs w:val="22"/>
+          <w:lang w:eastAsia="en-US"/>
+        </w:rPr>
+        <w:t>.</w:t>
+      </w:r>
+    </w:p>
+    <w:p>
+      <w:pPr>
+        <w:rPr>
+          <w:sz w:val="22"/>
+          <w:szCs w:val="22"/>
+          <w:u w:val="single"/>
+          <w:lang w:eastAsia="en-US"/>
+        </w:rPr>
+      </w:pPr>
+      <w:r>
+        <w:rPr>
+          <w:sz w:val="22"/>
+          <w:szCs w:val="22"/>
+          <w:lang w:eastAsia="en-US"/>
+        </w:rPr>
+        <w:tab/>
+      </w:r>
+      <w:r>
+        <w:rPr>
+          <w:sz w:val="22"/>
+          <w:szCs w:val="22"/>
+          <w:lang w:eastAsia="en-US"/>
+        </w:rPr>
+        <w:tab/>
+        <w:t>Na parte da educação de qualidade</w:t>
+      </w:r>
+      <w:r>
+        <w:rPr>
+          <w:sz w:val="22"/>
+          <w:szCs w:val="22"/>
+          <w:lang w:eastAsia="en-US"/>
+        </w:rPr>
+        <w:t xml:space="preserve"> </w:t>
+      </w:r>
+      <w:r>
+        <w:rPr>
+          <w:sz w:val="22"/>
+          <w:szCs w:val="22"/>
+          <w:lang w:eastAsia="en-US"/>
+        </w:rPr>
+        <w:t>visei</w:t>
+      </w:r>
+      <w:r>
+        <w:rPr>
+          <w:sz w:val="22"/>
+          <w:szCs w:val="22"/>
+          <w:lang w:eastAsia="en-US"/>
+        </w:rPr>
+        <w:t xml:space="preserve"> trazer um </w:t>
+      </w:r>
+      <w:r>
+        <w:rPr>
+          <w:sz w:val="22"/>
+          <w:szCs w:val="22"/>
+          <w:lang w:eastAsia="en-US"/>
+        </w:rPr>
+        <w:t>maior</w:t>
+      </w:r>
+      <w:r>
+        <w:rPr>
+          <w:sz w:val="22"/>
+          <w:szCs w:val="22"/>
+          <w:lang w:eastAsia="en-US"/>
+        </w:rPr>
+        <w:t xml:space="preserve"> acesso aos </w:t>
+      </w:r>
+      <w:r>
+        <w:rPr>
+          <w:sz w:val="22"/>
+          <w:szCs w:val="22"/>
+          <w:lang w:eastAsia="en-US"/>
+        </w:rPr>
+        <w:t>crépidos</w:t>
+      </w:r>
+      <w:r>
+        <w:rPr>
+          <w:sz w:val="22"/>
+          <w:szCs w:val="22"/>
+          <w:lang w:eastAsia="en-US"/>
+        </w:rPr>
+        <w:t xml:space="preserve">, já </w:t>
+      </w:r>
+      <w:r>
+        <w:rPr>
+          <w:sz w:val="22"/>
+          <w:szCs w:val="22"/>
+          <w:lang w:eastAsia="en-US"/>
+        </w:rPr>
+        <w:t>que como fazer parte dos folclores</w:t>
+      </w:r>
+      <w:r>
+        <w:rPr>
+          <w:sz w:val="22"/>
+          <w:szCs w:val="22"/>
+          <w:lang w:eastAsia="en-US"/>
+        </w:rPr>
+        <w:t xml:space="preserve"> de regiões e parte de lendas, trazer esse repertorio cultural</w:t>
+      </w:r>
+      <w:r>
+        <w:rPr>
+          <w:sz w:val="22"/>
+          <w:szCs w:val="22"/>
+          <w:lang w:eastAsia="en-US"/>
+        </w:rPr>
+        <w:t xml:space="preserve"> para mais pessoas </w:t>
+      </w:r>
+      <w:r>
+        <w:rPr>
+          <w:sz w:val="22"/>
+          <w:szCs w:val="22"/>
+          <w:lang w:eastAsia="en-US"/>
+        </w:rPr>
+        <w:t>é importante para um maior conhecimento de diferentes culturas e valorizaç</w:t>
+      </w:r>
+      <w:r>
+        <w:rPr>
+          <w:sz w:val="22"/>
+          <w:szCs w:val="22"/>
+          <w:lang w:eastAsia="en-US"/>
+        </w:rPr>
+        <w:t>ão</w:t>
+      </w:r>
+      <w:r>
+        <w:rPr>
+          <w:sz w:val="22"/>
+          <w:szCs w:val="22"/>
+          <w:lang w:eastAsia="en-US"/>
+        </w:rPr>
+        <w:t xml:space="preserve"> </w:t>
+      </w:r>
+      <w:r>
+        <w:rPr>
+          <w:sz w:val="22"/>
+          <w:szCs w:val="22"/>
+          <w:lang w:eastAsia="en-US"/>
+        </w:rPr>
+        <w:t xml:space="preserve">de culturas pouco divulgadas ou conhecidas pelo mundo, conectando e </w:t>
+      </w:r>
+      <w:r>
+        <w:rPr>
+          <w:sz w:val="22"/>
+          <w:szCs w:val="22"/>
+          <w:lang w:eastAsia="en-US"/>
+        </w:rPr>
+        <w:t xml:space="preserve">desenvolvendo </w:t>
+      </w:r>
+      <w:r>
+        <w:rPr>
+          <w:sz w:val="22"/>
+          <w:szCs w:val="22"/>
+          <w:lang w:eastAsia="en-US"/>
+        </w:rPr>
+        <w:t>mais a educação.</w:t>
+      </w:r>
+    </w:p>
+    <w:p>
+      <w:pPr>
+        <w:rPr>
           <w:lang w:eastAsia="en-US"/>
         </w:rPr>
       </w:pPr>
@@ -2878,6 +3286,7 @@
           <w:szCs w:val="56"/>
           <w:lang w:eastAsia="en-US"/>
         </w:rPr>
+        <w:lastRenderedPageBreak/>
         <w:t>Justificativa</w:t>
       </w:r>
     </w:p>
@@ -3109,7 +3518,6 @@
         <w:rPr>
           <w:lang w:eastAsia="en-US"/>
         </w:rPr>
-        <w:lastRenderedPageBreak/>
         <w:tab/>
       </w:r>
       <w:r>
@@ -3825,6 +4233,7 @@
           <w:sz w:val="22"/>
           <w:szCs w:val="22"/>
         </w:rPr>
+        <w:lastRenderedPageBreak/>
         <w:t>A entrega do site será feita dentro do cronograma</w:t>
       </w:r>
       <w:r>
@@ -4136,7 +4545,6 @@
           <w:szCs w:val="56"/>
           <w:lang w:eastAsia="en-US"/>
         </w:rPr>
-        <w:lastRenderedPageBreak/>
         <w:t>Stakeholders</w:t>
       </w:r>
     </w:p>
@@ -5994,7 +6402,6 @@
     <w:next w:val="Normal"/>
     <w:link w:val="Ttulo2Char"/>
     <w:uiPriority w:val="9"/>
-    <w:semiHidden/>
     <w:unhideWhenUsed/>
     <w:qFormat/>
     <w:rsid w:val="00810869"/>
@@ -6234,7 +6641,6 @@
     <w:basedOn w:val="Fontepargpadro"/>
     <w:link w:val="Ttulo2"/>
     <w:uiPriority w:val="9"/>
-    <w:semiHidden/>
     <w:rsid w:val="00810869"/>
     <w:rPr>
       <w:rFonts w:asciiTheme="majorHAnsi" w:eastAsiaTheme="majorEastAsia" w:hAnsiTheme="majorHAnsi" w:cstheme="majorBidi"/>

</xml_diff>